<commit_message>
TFS 15465 - Additional changes to support wild cards
git-tfs-id: [https://tfs.omnicloud.local/tfs/cco%20program/]$/eCoaching_V2;C43631
</commit_message>
<xml_diff>
--- a/Unit Test/DB/CCO_eCoaching_Log_Quality_Other_Load_DB_UTD.docx
+++ b/Unit Test/DB/CCO_eCoaching_Log_Quality_Other_Load_DB_UTD.docx
@@ -266,7 +266,7 @@
           <w:sz w:val="18"/>
           <w:szCs w:val="18"/>
         </w:rPr>
-        <w:t>September 25, 2019</w:t>
+        <w:t>October 1, 2019</w:t>
       </w:r>
       <w:r>
         <w:rPr>
@@ -1147,6 +1147,75 @@
           <w:p>
             <w:r>
               <w:t>TFS 15465 - QCM Rewards and Recognition (Bingo)</w:t>
+            </w:r>
+          </w:p>
+        </w:tc>
+        <w:tc>
+          <w:tcPr>
+            <w:tcW w:w="1980" w:type="dxa"/>
+            <w:tcBorders>
+              <w:top w:val="single" w:sz="6" w:space="0" w:color="C0C0C0"/>
+              <w:left w:val="single" w:sz="6" w:space="0" w:color="C0C0C0"/>
+              <w:bottom w:val="single" w:sz="6" w:space="0" w:color="C0C0C0"/>
+              <w:right w:val="single" w:sz="6" w:space="0" w:color="C0C0C0"/>
+            </w:tcBorders>
+          </w:tcPr>
+          <w:p>
+            <w:r>
+              <w:t>Susmitha Palacherla</w:t>
+            </w:r>
+          </w:p>
+        </w:tc>
+      </w:tr>
+      <w:tr>
+        <w:tc>
+          <w:tcPr>
+            <w:tcW w:w="0" w:type="auto"/>
+            <w:tcBorders>
+              <w:top w:val="single" w:sz="6" w:space="0" w:color="C0C0C0"/>
+              <w:left w:val="single" w:sz="6" w:space="0" w:color="C0C0C0"/>
+              <w:bottom w:val="single" w:sz="6" w:space="0" w:color="C0C0C0"/>
+              <w:right w:val="single" w:sz="6" w:space="0" w:color="C0C0C0"/>
+            </w:tcBorders>
+          </w:tcPr>
+          <w:p>
+            <w:r>
+              <w:t>10/01/2019</w:t>
+            </w:r>
+          </w:p>
+        </w:tc>
+        <w:tc>
+          <w:tcPr>
+            <w:tcW w:w="0" w:type="auto"/>
+            <w:tcBorders>
+              <w:top w:val="single" w:sz="6" w:space="0" w:color="C0C0C0"/>
+              <w:left w:val="single" w:sz="6" w:space="0" w:color="C0C0C0"/>
+              <w:bottom w:val="single" w:sz="6" w:space="0" w:color="C0C0C0"/>
+              <w:right w:val="single" w:sz="6" w:space="0" w:color="C0C0C0"/>
+            </w:tcBorders>
+          </w:tcPr>
+          <w:p>
+            <w:r>
+              <w:t>10.1</w:t>
+            </w:r>
+          </w:p>
+        </w:tc>
+        <w:tc>
+          <w:tcPr>
+            <w:tcW w:w="6082" w:type="dxa"/>
+            <w:tcBorders>
+              <w:top w:val="single" w:sz="6" w:space="0" w:color="C0C0C0"/>
+              <w:left w:val="single" w:sz="6" w:space="0" w:color="C0C0C0"/>
+              <w:bottom w:val="single" w:sz="6" w:space="0" w:color="C0C0C0"/>
+              <w:right w:val="single" w:sz="6" w:space="0" w:color="C0C0C0"/>
+            </w:tcBorders>
+          </w:tcPr>
+          <w:p>
+            <w:r>
+              <w:t>TFS 15465 - QCM Rewards and Recognition (Bingo)</w:t>
+            </w:r>
+            <w:r>
+              <w:t>- additional updates to support wild card</w:t>
             </w:r>
           </w:p>
         </w:tc>
@@ -1240,126 +1309,79 @@
           <w:r>
             <w:fldChar w:fldCharType="separate"/>
           </w:r>
-          <w:bookmarkStart w:id="15" w:name="_GoBack"/>
-          <w:bookmarkEnd w:id="15"/>
-          <w:r>
-            <w:rPr>
-              <w:rStyle w:val="Hyperlink"/>
-              <w:noProof/>
-            </w:rPr>
-            <w:fldChar w:fldCharType="begin"/>
-          </w:r>
-          <w:r>
-            <w:rPr>
-              <w:rStyle w:val="Hyperlink"/>
-              <w:noProof/>
-            </w:rPr>
-            <w:instrText xml:space="preserve"> </w:instrText>
-          </w:r>
-          <w:r>
-            <w:rPr>
-              <w:noProof/>
-            </w:rPr>
-            <w:instrText>HYPERLINK \l "_Toc20320263"</w:instrText>
-          </w:r>
-          <w:r>
-            <w:rPr>
-              <w:rStyle w:val="Hyperlink"/>
-              <w:noProof/>
-            </w:rPr>
-            <w:instrText xml:space="preserve"> </w:instrText>
-          </w:r>
-          <w:r>
-            <w:rPr>
-              <w:rStyle w:val="Hyperlink"/>
-              <w:noProof/>
-            </w:rPr>
-          </w:r>
-          <w:r>
-            <w:rPr>
-              <w:rStyle w:val="Hyperlink"/>
-              <w:noProof/>
-            </w:rPr>
-            <w:fldChar w:fldCharType="separate"/>
-          </w:r>
-          <w:r>
-            <w:rPr>
-              <w:rStyle w:val="Hyperlink"/>
-              <w:noProof/>
-            </w:rPr>
-            <w:t>1.</w:t>
-          </w:r>
-          <w:r>
-            <w:rPr>
-              <w:rFonts w:asciiTheme="minorHAnsi" w:eastAsiaTheme="minorEastAsia" w:hAnsiTheme="minorHAnsi" w:cstheme="minorBidi"/>
-              <w:noProof/>
-              <w:sz w:val="22"/>
-              <w:szCs w:val="22"/>
-            </w:rPr>
-            <w:tab/>
-          </w:r>
-          <w:r>
-            <w:rPr>
-              <w:rStyle w:val="Hyperlink"/>
-              <w:noProof/>
-            </w:rPr>
-            <w:t>TFS 2268 Quality Other Feed(s) - CTC Load</w:t>
-          </w:r>
-          <w:r>
-            <w:rPr>
-              <w:noProof/>
-              <w:webHidden/>
-            </w:rPr>
-            <w:tab/>
-          </w:r>
-          <w:r>
-            <w:rPr>
-              <w:noProof/>
-              <w:webHidden/>
-            </w:rPr>
-            <w:fldChar w:fldCharType="begin"/>
-          </w:r>
-          <w:r>
-            <w:rPr>
-              <w:noProof/>
-              <w:webHidden/>
-            </w:rPr>
-            <w:instrText xml:space="preserve"> PAGEREF _Toc20320263 \h </w:instrText>
-          </w:r>
-          <w:r>
-            <w:rPr>
-              <w:noProof/>
-              <w:webHidden/>
-            </w:rPr>
-          </w:r>
-          <w:r>
-            <w:rPr>
-              <w:noProof/>
-              <w:webHidden/>
-            </w:rPr>
-            <w:fldChar w:fldCharType="separate"/>
-          </w:r>
-          <w:r>
-            <w:rPr>
-              <w:noProof/>
-              <w:webHidden/>
-            </w:rPr>
-            <w:t>4</w:t>
-          </w:r>
-          <w:r>
-            <w:rPr>
-              <w:noProof/>
-              <w:webHidden/>
-            </w:rPr>
-            <w:fldChar w:fldCharType="end"/>
-          </w:r>
-          <w:r>
-            <w:rPr>
-              <w:rStyle w:val="Hyperlink"/>
-              <w:noProof/>
-            </w:rPr>
-            <w:fldChar w:fldCharType="end"/>
-          </w:r>
+          <w:hyperlink w:anchor="_Toc20320263" w:history="1">
+            <w:r>
+              <w:rPr>
+                <w:rStyle w:val="Hyperlink"/>
+                <w:noProof/>
+              </w:rPr>
+              <w:t>1.</w:t>
+            </w:r>
+            <w:r>
+              <w:rPr>
+                <w:rFonts w:asciiTheme="minorHAnsi" w:eastAsiaTheme="minorEastAsia" w:hAnsiTheme="minorHAnsi" w:cstheme="minorBidi"/>
+                <w:noProof/>
+                <w:sz w:val="22"/>
+                <w:szCs w:val="22"/>
+              </w:rPr>
+              <w:tab/>
+            </w:r>
+            <w:r>
+              <w:rPr>
+                <w:rStyle w:val="Hyperlink"/>
+                <w:noProof/>
+              </w:rPr>
+              <w:t>TFS 2268 Quality Other Feed(s) - CTC Load</w:t>
+            </w:r>
+            <w:r>
+              <w:rPr>
+                <w:noProof/>
+                <w:webHidden/>
+              </w:rPr>
+              <w:tab/>
+            </w:r>
+            <w:r>
+              <w:rPr>
+                <w:noProof/>
+                <w:webHidden/>
+              </w:rPr>
+              <w:fldChar w:fldCharType="begin"/>
+            </w:r>
+            <w:r>
+              <w:rPr>
+                <w:noProof/>
+                <w:webHidden/>
+              </w:rPr>
+              <w:instrText xml:space="preserve"> PAGEREF _Toc20320263 \h </w:instrText>
+            </w:r>
+            <w:r>
+              <w:rPr>
+                <w:noProof/>
+                <w:webHidden/>
+              </w:rPr>
+            </w:r>
+            <w:r>
+              <w:rPr>
+                <w:noProof/>
+                <w:webHidden/>
+              </w:rPr>
+              <w:fldChar w:fldCharType="separate"/>
+            </w:r>
+            <w:r>
+              <w:rPr>
+                <w:noProof/>
+                <w:webHidden/>
+              </w:rPr>
+              <w:t>4</w:t>
+            </w:r>
+            <w:r>
+              <w:rPr>
+                <w:noProof/>
+                <w:webHidden/>
+              </w:rPr>
+              <w:fldChar w:fldCharType="end"/>
+            </w:r>
+          </w:hyperlink>
         </w:p>
         <w:p>
           <w:pPr>
@@ -2217,7 +2239,7 @@
           <w:numId w:val="2"/>
         </w:numPr>
       </w:pPr>
-      <w:bookmarkStart w:id="16" w:name="_Toc20320263"/>
+      <w:bookmarkStart w:id="15" w:name="_Toc20320263"/>
       <w:r>
         <w:t>TFS</w:t>
       </w:r>
@@ -2245,7 +2267,7 @@
       <w:r>
         <w:t xml:space="preserve"> Load</w:t>
       </w:r>
-      <w:bookmarkEnd w:id="16"/>
+      <w:bookmarkEnd w:id="15"/>
     </w:p>
     <w:tbl>
       <w:tblPr>
@@ -9768,11 +9790,11 @@
           <w:numId w:val="2"/>
         </w:numPr>
       </w:pPr>
-      <w:bookmarkStart w:id="17" w:name="_Toc20320264"/>
+      <w:bookmarkStart w:id="16" w:name="_Toc20320264"/>
       <w:r>
         <w:t>TFS 3179 Quality Other Feed(s) - KUD Load</w:t>
       </w:r>
-      <w:bookmarkEnd w:id="17"/>
+      <w:bookmarkEnd w:id="16"/>
     </w:p>
     <w:p/>
     <w:p/>
@@ -11400,11 +11422,11 @@
           <w:numId w:val="2"/>
         </w:numPr>
       </w:pPr>
-      <w:bookmarkStart w:id="18" w:name="_Toc20320265"/>
+      <w:bookmarkStart w:id="17" w:name="_Toc20320265"/>
       <w:r>
         <w:t>TFS 3186 Quality Other Feed(s) - HFC Load</w:t>
       </w:r>
-      <w:bookmarkEnd w:id="18"/>
+      <w:bookmarkEnd w:id="17"/>
     </w:p>
     <w:p/>
     <w:p/>
@@ -13022,11 +13044,11 @@
           <w:numId w:val="2"/>
         </w:numPr>
       </w:pPr>
-      <w:bookmarkStart w:id="19" w:name="_Toc20320266"/>
+      <w:bookmarkStart w:id="18" w:name="_Toc20320266"/>
       <w:r>
         <w:t>TFS 3179 Quality Other Feed(s) - NPN Load</w:t>
       </w:r>
-      <w:bookmarkEnd w:id="19"/>
+      <w:bookmarkEnd w:id="18"/>
     </w:p>
     <w:p/>
     <w:p/>
@@ -18518,11 +18540,11 @@
           <w:numId w:val="2"/>
         </w:numPr>
       </w:pPr>
-      <w:bookmarkStart w:id="20" w:name="_Toc20320267"/>
+      <w:bookmarkStart w:id="19" w:name="_Toc20320267"/>
       <w:r>
         <w:t>TFS 5649 Quality Other Feed(s) - NPN Description from table</w:t>
       </w:r>
-      <w:bookmarkEnd w:id="20"/>
+      <w:bookmarkEnd w:id="19"/>
     </w:p>
     <w:p/>
     <w:p/>
@@ -21246,13 +21268,13 @@
           <w:numId w:val="2"/>
         </w:numPr>
       </w:pPr>
-      <w:bookmarkStart w:id="21" w:name="_Toc509490171"/>
-      <w:bookmarkStart w:id="22" w:name="_Toc20320268"/>
+      <w:bookmarkStart w:id="20" w:name="_Toc509490171"/>
+      <w:bookmarkStart w:id="21" w:name="_Toc20320268"/>
       <w:r>
         <w:t>TFS 7854 Data File Encryption</w:t>
       </w:r>
+      <w:bookmarkEnd w:id="20"/>
       <w:bookmarkEnd w:id="21"/>
-      <w:bookmarkEnd w:id="22"/>
     </w:p>
     <w:tbl>
       <w:tblPr>
@@ -23220,13 +23242,13 @@
           <w:numId w:val="2"/>
         </w:numPr>
       </w:pPr>
-      <w:bookmarkStart w:id="23" w:name="_Toc510610422"/>
-      <w:bookmarkStart w:id="24" w:name="_Toc20320269"/>
+      <w:bookmarkStart w:id="22" w:name="_Toc510610422"/>
+      <w:bookmarkStart w:id="23" w:name="_Toc20320269"/>
       <w:r>
         <w:t>TFS 10524 Move apps away from E Drive and TFS 10532 drop Quality Other Fact table</w:t>
       </w:r>
+      <w:bookmarkEnd w:id="22"/>
       <w:bookmarkEnd w:id="23"/>
-      <w:bookmarkEnd w:id="24"/>
     </w:p>
     <w:p/>
     <w:tbl>
@@ -26092,7 +26114,7 @@
           <w:numId w:val="2"/>
         </w:numPr>
       </w:pPr>
-      <w:bookmarkStart w:id="25" w:name="_Toc20320270"/>
+      <w:bookmarkStart w:id="24" w:name="_Toc20320270"/>
       <w:r>
         <w:t xml:space="preserve">TFS </w:t>
       </w:r>
@@ -26108,7 +26130,7 @@
       <w:r>
         <w:t xml:space="preserve"> Load</w:t>
       </w:r>
-      <w:bookmarkEnd w:id="25"/>
+      <w:bookmarkEnd w:id="24"/>
     </w:p>
     <w:p/>
     <w:p/>
@@ -31088,11 +31110,11 @@
           <w:numId w:val="2"/>
         </w:numPr>
       </w:pPr>
-      <w:bookmarkStart w:id="26" w:name="_Toc20320271"/>
+      <w:bookmarkStart w:id="25" w:name="_Toc20320271"/>
       <w:r>
         <w:t>TFS 15063 - Quality Now Rewards and Recognition (Bingo)</w:t>
       </w:r>
-      <w:bookmarkEnd w:id="26"/>
+      <w:bookmarkEnd w:id="25"/>
     </w:p>
     <w:p/>
     <w:tbl>
@@ -35931,7 +35953,7 @@
           <w:numId w:val="2"/>
         </w:numPr>
       </w:pPr>
-      <w:bookmarkStart w:id="27" w:name="_Toc20320272"/>
+      <w:bookmarkStart w:id="26" w:name="_Toc20320272"/>
       <w:r>
         <w:t>TFS 15465</w:t>
       </w:r>
@@ -35950,7 +35972,7 @@
       <w:r>
         <w:t>ewards and Recognition (Bingo)</w:t>
       </w:r>
-      <w:bookmarkEnd w:id="27"/>
+      <w:bookmarkEnd w:id="26"/>
     </w:p>
     <w:p/>
     <w:tbl>
@@ -36041,13 +36063,7 @@
           </w:tcPr>
           <w:p>
             <w:r>
-              <w:t>Quality Other feed BQ</w:t>
-            </w:r>
-            <w:r>
-              <w:t>M and BQM</w:t>
-            </w:r>
-            <w:r>
-              <w:t>S will be loaded into ecl.</w:t>
+              <w:t>Quality Other feed BQM and BQMS will be loaded into ecl.</w:t>
             </w:r>
           </w:p>
         </w:tc>
@@ -37449,15 +37465,7 @@
                 <w:sz w:val="19"/>
                 <w:szCs w:val="19"/>
               </w:rPr>
-              <w:t>Coaching_Log_</w:t>
-            </w:r>
-            <w:r>
-              <w:rPr>
-                <w:rFonts w:ascii="Consolas" w:hAnsi="Consolas" w:cs="Consolas"/>
-                <w:sz w:val="19"/>
-                <w:szCs w:val="19"/>
-              </w:rPr>
-              <w:t>Bingo</w:t>
+              <w:t>Coaching_Log_Bingo</w:t>
             </w:r>
             <w:proofErr w:type="spellEnd"/>
             <w:r>
@@ -37915,15 +37923,7 @@
                 <w:sz w:val="19"/>
                 <w:szCs w:val="19"/>
               </w:rPr>
-              <w:t>[sp_SelectCoaching4</w:t>
-            </w:r>
-            <w:r>
-              <w:rPr>
-                <w:rFonts w:ascii="Consolas" w:hAnsi="Consolas" w:cs="Consolas"/>
-                <w:sz w:val="19"/>
-                <w:szCs w:val="19"/>
-              </w:rPr>
-              <w:t>Bingo]</w:t>
+              <w:t>[sp_SelectCoaching4Bingo]</w:t>
             </w:r>
           </w:p>
           <w:p>
@@ -38966,25 +38966,7 @@
                 <w:sz w:val="19"/>
                 <w:szCs w:val="19"/>
               </w:rPr>
-              <w:t>'</w:t>
-            </w:r>
-            <w:r>
-              <w:rPr>
-                <w:rFonts w:ascii="Consolas" w:hAnsi="Consolas" w:cs="Consolas"/>
-                <w:color w:val="FF0000"/>
-                <w:sz w:val="19"/>
-                <w:szCs w:val="19"/>
-              </w:rPr>
-              <w:t>236464</w:t>
-            </w:r>
-            <w:r>
-              <w:rPr>
-                <w:rFonts w:ascii="Consolas" w:hAnsi="Consolas" w:cs="Consolas"/>
-                <w:color w:val="FF0000"/>
-                <w:sz w:val="19"/>
-                <w:szCs w:val="19"/>
-              </w:rPr>
-              <w:t>'</w:t>
+              <w:t>'236464'</w:t>
             </w:r>
             <w:r>
               <w:rPr>
@@ -39205,14 +39187,7 @@
                 <w:rFonts w:asciiTheme="minorHAnsi" w:hAnsiTheme="minorHAnsi"/>
                 <w:bCs/>
               </w:rPr>
-              <w:t>10.</w:t>
-            </w:r>
-            <w:r>
-              <w:rPr>
-                <w:rFonts w:asciiTheme="minorHAnsi" w:hAnsiTheme="minorHAnsi"/>
-                <w:bCs/>
-              </w:rPr>
-              <w:t>1</w:t>
+              <w:t>10.1</w:t>
             </w:r>
           </w:p>
         </w:tc>
@@ -39222,10 +39197,7 @@
           </w:tcPr>
           <w:p>
             <w:r>
-              <w:t>Test sql agent load job</w:t>
-            </w:r>
-            <w:r>
-              <w:t xml:space="preserve"> </w:t>
+              <w:t xml:space="preserve">Test sql agent load job </w:t>
             </w:r>
             <w:proofErr w:type="spellStart"/>
             <w:r>
@@ -39240,13 +39212,7 @@
           </w:tcPr>
           <w:p>
             <w:r>
-              <w:t>File</w:t>
-            </w:r>
-            <w:r>
-              <w:t>s</w:t>
-            </w:r>
-            <w:r>
-              <w:t xml:space="preserve"> should load successfully</w:t>
+              <w:t>Files should load successfully</w:t>
             </w:r>
           </w:p>
         </w:tc>
@@ -39292,14 +39258,7 @@
                 <w:rFonts w:asciiTheme="minorHAnsi" w:hAnsiTheme="minorHAnsi"/>
                 <w:bCs/>
               </w:rPr>
-              <w:t>10.</w:t>
-            </w:r>
-            <w:r>
-              <w:rPr>
-                <w:rFonts w:asciiTheme="minorHAnsi" w:hAnsiTheme="minorHAnsi"/>
-                <w:bCs/>
-              </w:rPr>
-              <w:t>2</w:t>
+              <w:t>10.2</w:t>
             </w:r>
           </w:p>
         </w:tc>
@@ -39365,14 +39324,7 @@
                 <w:rFonts w:asciiTheme="minorHAnsi" w:hAnsiTheme="minorHAnsi"/>
                 <w:bCs/>
               </w:rPr>
-              <w:t>10.</w:t>
-            </w:r>
-            <w:r>
-              <w:rPr>
-                <w:rFonts w:asciiTheme="minorHAnsi" w:hAnsiTheme="minorHAnsi"/>
-                <w:bCs/>
-              </w:rPr>
-              <w:t>3</w:t>
+              <w:t>10.3</w:t>
             </w:r>
           </w:p>
         </w:tc>
@@ -39392,10 +39344,7 @@
           </w:tcPr>
           <w:p>
             <w:r>
-              <w:t>BQM and BQM</w:t>
-            </w:r>
-            <w:r>
-              <w:t>S</w:t>
+              <w:t>BQM and BQMS</w:t>
             </w:r>
           </w:p>
           <w:p/>
@@ -39442,14 +39391,7 @@
                 <w:rFonts w:asciiTheme="minorHAnsi" w:hAnsiTheme="minorHAnsi"/>
                 <w:bCs/>
               </w:rPr>
-              <w:t>10.</w:t>
-            </w:r>
-            <w:r>
-              <w:rPr>
-                <w:rFonts w:asciiTheme="minorHAnsi" w:hAnsiTheme="minorHAnsi"/>
-                <w:bCs/>
-              </w:rPr>
-              <w:t>4</w:t>
+              <w:t>10.4</w:t>
             </w:r>
           </w:p>
         </w:tc>
@@ -39524,14 +39466,7 @@
                 <w:rFonts w:asciiTheme="minorHAnsi" w:hAnsiTheme="minorHAnsi"/>
                 <w:bCs/>
               </w:rPr>
-              <w:t>10.</w:t>
-            </w:r>
-            <w:r>
-              <w:rPr>
-                <w:rFonts w:asciiTheme="minorHAnsi" w:hAnsiTheme="minorHAnsi"/>
-                <w:bCs/>
-              </w:rPr>
-              <w:t>5</w:t>
+              <w:t>10.5</w:t>
             </w:r>
           </w:p>
         </w:tc>
@@ -39597,14 +39532,7 @@
                 <w:rFonts w:asciiTheme="minorHAnsi" w:hAnsiTheme="minorHAnsi"/>
                 <w:bCs/>
               </w:rPr>
-              <w:t>10.</w:t>
-            </w:r>
-            <w:r>
-              <w:rPr>
-                <w:rFonts w:asciiTheme="minorHAnsi" w:hAnsiTheme="minorHAnsi"/>
-                <w:bCs/>
-              </w:rPr>
-              <w:t>6</w:t>
+              <w:t>10.6</w:t>
             </w:r>
           </w:p>
         </w:tc>
@@ -39683,14 +39611,7 @@
                 <w:rFonts w:asciiTheme="minorHAnsi" w:hAnsiTheme="minorHAnsi"/>
                 <w:bCs/>
               </w:rPr>
-              <w:t>10.</w:t>
-            </w:r>
-            <w:r>
-              <w:rPr>
-                <w:rFonts w:asciiTheme="minorHAnsi" w:hAnsiTheme="minorHAnsi"/>
-                <w:bCs/>
-              </w:rPr>
-              <w:t>7</w:t>
+              <w:t>10.7</w:t>
             </w:r>
           </w:p>
         </w:tc>
@@ -39718,10 +39639,7 @@
           </w:tcPr>
           <w:p>
             <w:r>
-              <w:t xml:space="preserve"> 10/</w:t>
-            </w:r>
-            <w:r>
-              <w:t>42</w:t>
+              <w:t xml:space="preserve"> 10/42</w:t>
             </w:r>
           </w:p>
         </w:tc>
@@ -39773,14 +39691,7 @@
                 <w:rFonts w:asciiTheme="minorHAnsi" w:hAnsiTheme="minorHAnsi"/>
                 <w:bCs/>
               </w:rPr>
-              <w:t>10.</w:t>
-            </w:r>
-            <w:r>
-              <w:rPr>
-                <w:rFonts w:asciiTheme="minorHAnsi" w:hAnsiTheme="minorHAnsi"/>
-                <w:bCs/>
-              </w:rPr>
-              <w:t>8</w:t>
+              <w:t>10.8</w:t>
             </w:r>
           </w:p>
         </w:tc>
@@ -39847,14 +39758,7 @@
                 <w:bCs/>
               </w:rPr>
               <w:lastRenderedPageBreak/>
-              <w:t>10.</w:t>
-            </w:r>
-            <w:r>
-              <w:rPr>
-                <w:rFonts w:asciiTheme="minorHAnsi" w:hAnsiTheme="minorHAnsi"/>
-                <w:bCs/>
-              </w:rPr>
-              <w:t>9</w:t>
+              <w:t>10.9</w:t>
             </w:r>
           </w:p>
         </w:tc>
@@ -39928,14 +39832,7 @@
                 <w:rFonts w:asciiTheme="minorHAnsi" w:hAnsiTheme="minorHAnsi"/>
                 <w:bCs/>
               </w:rPr>
-              <w:t>10.</w:t>
-            </w:r>
-            <w:r>
-              <w:rPr>
-                <w:rFonts w:asciiTheme="minorHAnsi" w:hAnsiTheme="minorHAnsi"/>
-                <w:bCs/>
-              </w:rPr>
-              <w:t>10</w:t>
+              <w:t>10.10</w:t>
             </w:r>
           </w:p>
         </w:tc>
@@ -40009,14 +39906,7 @@
                 <w:rFonts w:asciiTheme="minorHAnsi" w:hAnsiTheme="minorHAnsi"/>
                 <w:bCs/>
               </w:rPr>
-              <w:t>10.</w:t>
-            </w:r>
-            <w:r>
-              <w:rPr>
-                <w:rFonts w:asciiTheme="minorHAnsi" w:hAnsiTheme="minorHAnsi"/>
-                <w:bCs/>
-              </w:rPr>
-              <w:t>11</w:t>
+              <w:t>10.11</w:t>
             </w:r>
           </w:p>
         </w:tc>
@@ -40026,13 +39916,7 @@
           </w:tcPr>
           <w:p>
             <w:r>
-              <w:t xml:space="preserve">Check that EmailSent is set to </w:t>
-            </w:r>
-            <w:r>
-              <w:t xml:space="preserve">0 </w:t>
-            </w:r>
-            <w:r>
-              <w:t>on load</w:t>
+              <w:t>Check that EmailSent is set to 0 on load</w:t>
             </w:r>
           </w:p>
         </w:tc>
@@ -40088,14 +39972,7 @@
                 <w:rFonts w:asciiTheme="minorHAnsi" w:hAnsiTheme="minorHAnsi"/>
                 <w:bCs/>
               </w:rPr>
-              <w:t>10.</w:t>
-            </w:r>
-            <w:r>
-              <w:rPr>
-                <w:rFonts w:asciiTheme="minorHAnsi" w:hAnsiTheme="minorHAnsi"/>
-                <w:bCs/>
-              </w:rPr>
-              <w:t>12</w:t>
+              <w:t>10.12</w:t>
             </w:r>
           </w:p>
         </w:tc>
@@ -40167,14 +40044,7 @@
                 <w:rFonts w:asciiTheme="minorHAnsi" w:hAnsiTheme="minorHAnsi"/>
                 <w:bCs/>
               </w:rPr>
-              <w:t>10.</w:t>
-            </w:r>
-            <w:r>
-              <w:rPr>
-                <w:rFonts w:asciiTheme="minorHAnsi" w:hAnsiTheme="minorHAnsi"/>
-                <w:bCs/>
-              </w:rPr>
-              <w:t>13</w:t>
+              <w:t>10.13</w:t>
             </w:r>
           </w:p>
         </w:tc>
@@ -40245,14 +40115,7 @@
                 <w:rFonts w:asciiTheme="minorHAnsi" w:hAnsiTheme="minorHAnsi"/>
                 <w:bCs/>
               </w:rPr>
-              <w:t>10.</w:t>
-            </w:r>
-            <w:r>
-              <w:rPr>
-                <w:rFonts w:asciiTheme="minorHAnsi" w:hAnsiTheme="minorHAnsi"/>
-                <w:bCs/>
-              </w:rPr>
-              <w:t>14</w:t>
+              <w:t>10.14</w:t>
             </w:r>
           </w:p>
         </w:tc>
@@ -40330,14 +40193,7 @@
                 <w:rFonts w:asciiTheme="minorHAnsi" w:hAnsiTheme="minorHAnsi"/>
                 <w:bCs/>
               </w:rPr>
-              <w:t>10.</w:t>
-            </w:r>
-            <w:r>
-              <w:rPr>
-                <w:rFonts w:asciiTheme="minorHAnsi" w:hAnsiTheme="minorHAnsi"/>
-                <w:bCs/>
-              </w:rPr>
-              <w:t>15</w:t>
+              <w:t>10.15</w:t>
             </w:r>
           </w:p>
         </w:tc>
@@ -40476,25 +40332,51 @@
           <w:tcPr>
             <w:tcW w:w="900" w:type="dxa"/>
           </w:tcPr>
-          <w:p/>
+          <w:p>
+            <w:r>
+              <w:t>10.16</w:t>
+            </w:r>
+          </w:p>
         </w:tc>
         <w:tc>
           <w:tcPr>
             <w:tcW w:w="3960" w:type="dxa"/>
           </w:tcPr>
-          <w:p/>
+          <w:p>
+            <w:r>
+              <w:t>Load all 4 files (BQN, BQNS, BQM, BQMS)</w:t>
+            </w:r>
+          </w:p>
+          <w:p>
+            <w:r>
+              <w:t>Each having at least wild card competency (can be any value outside for the standard seven for the Bingo type)</w:t>
+            </w:r>
+          </w:p>
+          <w:p>
+            <w:r>
+              <w:t>And send Notifications</w:t>
+            </w:r>
+          </w:p>
         </w:tc>
         <w:tc>
           <w:tcPr>
             <w:tcW w:w="4500" w:type="dxa"/>
           </w:tcPr>
-          <w:p/>
+          <w:p>
+            <w:r>
+              <w:t>Notifications should include the correct Image</w:t>
+            </w:r>
+          </w:p>
         </w:tc>
         <w:tc>
           <w:tcPr>
             <w:tcW w:w="1260" w:type="dxa"/>
           </w:tcPr>
-          <w:p/>
+          <w:p>
+            <w:r>
+              <w:t>P</w:t>
+            </w:r>
+          </w:p>
         </w:tc>
         <w:tc>
           <w:tcPr>
@@ -40502,11 +40384,116 @@
           </w:tcPr>
           <w:p>
             <w:pPr>
-              <w:rPr>
-                <w:rFonts w:asciiTheme="minorHAnsi" w:hAnsiTheme="minorHAnsi"/>
-                <w:bCs/>
-              </w:rPr>
-            </w:pPr>
+              <w:overflowPunct/>
+              <w:textAlignment w:val="auto"/>
+              <w:rPr>
+                <w:rFonts w:ascii="Consolas" w:hAnsi="Consolas" w:cs="Consolas"/>
+                <w:sz w:val="19"/>
+                <w:szCs w:val="19"/>
+              </w:rPr>
+            </w:pPr>
+            <w:r>
+              <w:rPr>
+                <w:rFonts w:ascii="Consolas" w:hAnsi="Consolas" w:cs="Consolas"/>
+                <w:sz w:val="19"/>
+                <w:szCs w:val="19"/>
+              </w:rPr>
+              <w:t>171195</w:t>
+            </w:r>
+            <w:r>
+              <w:rPr>
+                <w:rFonts w:ascii="Consolas" w:hAnsi="Consolas" w:cs="Consolas"/>
+                <w:color w:val="808080"/>
+                <w:sz w:val="19"/>
+                <w:szCs w:val="19"/>
+              </w:rPr>
+              <w:t>,</w:t>
+            </w:r>
+          </w:p>
+          <w:p>
+            <w:pPr>
+              <w:overflowPunct/>
+              <w:textAlignment w:val="auto"/>
+              <w:rPr>
+                <w:rFonts w:ascii="Consolas" w:hAnsi="Consolas" w:cs="Consolas"/>
+                <w:sz w:val="19"/>
+                <w:szCs w:val="19"/>
+              </w:rPr>
+            </w:pPr>
+            <w:r>
+              <w:rPr>
+                <w:rFonts w:ascii="Consolas" w:hAnsi="Consolas" w:cs="Consolas"/>
+                <w:sz w:val="19"/>
+                <w:szCs w:val="19"/>
+              </w:rPr>
+              <w:t>171197</w:t>
+            </w:r>
+            <w:r>
+              <w:rPr>
+                <w:rFonts w:ascii="Consolas" w:hAnsi="Consolas" w:cs="Consolas"/>
+                <w:color w:val="808080"/>
+                <w:sz w:val="19"/>
+                <w:szCs w:val="19"/>
+              </w:rPr>
+              <w:t>,</w:t>
+            </w:r>
+          </w:p>
+          <w:p>
+            <w:pPr>
+              <w:overflowPunct/>
+              <w:textAlignment w:val="auto"/>
+              <w:rPr>
+                <w:rFonts w:ascii="Consolas" w:hAnsi="Consolas" w:cs="Consolas"/>
+                <w:sz w:val="19"/>
+                <w:szCs w:val="19"/>
+              </w:rPr>
+            </w:pPr>
+            <w:r>
+              <w:rPr>
+                <w:rFonts w:ascii="Consolas" w:hAnsi="Consolas" w:cs="Consolas"/>
+                <w:sz w:val="19"/>
+                <w:szCs w:val="19"/>
+              </w:rPr>
+              <w:t>171198</w:t>
+            </w:r>
+            <w:r>
+              <w:rPr>
+                <w:rFonts w:ascii="Consolas" w:hAnsi="Consolas" w:cs="Consolas"/>
+                <w:color w:val="808080"/>
+                <w:sz w:val="19"/>
+                <w:szCs w:val="19"/>
+              </w:rPr>
+              <w:t>,</w:t>
+            </w:r>
+          </w:p>
+          <w:p>
+            <w:pPr>
+              <w:overflowPunct/>
+              <w:textAlignment w:val="auto"/>
+              <w:rPr>
+                <w:rFonts w:ascii="Consolas" w:hAnsi="Consolas" w:cs="Consolas"/>
+                <w:sz w:val="19"/>
+                <w:szCs w:val="19"/>
+              </w:rPr>
+            </w:pPr>
+            <w:r>
+              <w:rPr>
+                <w:rFonts w:ascii="Consolas" w:hAnsi="Consolas" w:cs="Consolas"/>
+                <w:sz w:val="19"/>
+                <w:szCs w:val="19"/>
+              </w:rPr>
+              <w:t>171199</w:t>
+            </w:r>
+          </w:p>
+          <w:p>
+            <w:pPr>
+              <w:rPr>
+                <w:rFonts w:asciiTheme="minorHAnsi" w:hAnsiTheme="minorHAnsi"/>
+                <w:bCs/>
+              </w:rPr>
+            </w:pPr>
+            <w:bookmarkStart w:id="27" w:name="_GoBack"/>
+            <w:bookmarkEnd w:id="27"/>
           </w:p>
         </w:tc>
       </w:tr>
@@ -40947,7 +40934,7 @@
         <w:sz w:val="18"/>
         <w:szCs w:val="18"/>
       </w:rPr>
-      <w:t>3</w:t>
+      <w:t>30</w:t>
     </w:r>
     <w:r>
       <w:rPr>
@@ -44264,7 +44251,7 @@
 </file>
 
 <file path=customXml/itemProps1.xml><?xml version="1.0" encoding="utf-8"?>
-<ds:datastoreItem xmlns:ds="http://schemas.openxmlformats.org/officeDocument/2006/customXml" ds:itemID="{162EF28D-8863-45F7-A976-42A757BE3B36}">
+<ds:datastoreItem xmlns:ds="http://schemas.openxmlformats.org/officeDocument/2006/customXml" ds:itemID="{8B2C773C-AC1F-4315-A3F0-5AE7BCC24545}">
   <ds:schemaRefs>
     <ds:schemaRef ds:uri="http://schemas.openxmlformats.org/officeDocument/2006/bibliography"/>
   </ds:schemaRefs>

</xml_diff>

<commit_message>
TFS 21493 - Written Corr Bingo records in bingo feeds
git-tfs-id: [https://tfs.omnicloud.local/tfs/cco%20program/]$/eCoaching_V2;C49591
</commit_message>
<xml_diff>
--- a/Unit Test/DB/CCO_eCoaching_Log_Quality_Other_Load_DB_UTD.docx
+++ b/Unit Test/DB/CCO_eCoaching_Log_Quality_Other_Load_DB_UTD.docx
@@ -1,6 +1,6 @@
 
 <file path=word/document.xml><?xml version="1.0" encoding="utf-8"?>
-<w:document xmlns:wpc="http://schemas.microsoft.com/office/word/2010/wordprocessingCanvas" xmlns:cx="http://schemas.microsoft.com/office/drawing/2014/chartex" xmlns:cx1="http://schemas.microsoft.com/office/drawing/2015/9/8/chartex" xmlns:cx2="http://schemas.microsoft.com/office/drawing/2015/10/21/chartex" xmlns:cx3="http://schemas.microsoft.com/office/drawing/2016/5/9/chartex" xmlns:cx4="http://schemas.microsoft.com/office/drawing/2016/5/10/chartex" xmlns:cx5="http://schemas.microsoft.com/office/drawing/2016/5/11/chartex" xmlns:cx6="http://schemas.microsoft.com/office/drawing/2016/5/12/chartex" xmlns:cx7="http://schemas.microsoft.com/office/drawing/2016/5/13/chartex" xmlns:cx8="http://schemas.microsoft.com/office/drawing/2016/5/14/chartex" xmlns:mc="http://schemas.openxmlformats.org/markup-compatibility/2006" xmlns:aink="http://schemas.microsoft.com/office/drawing/2016/ink" xmlns:am3d="http://schemas.microsoft.com/office/drawing/2017/model3d" xmlns:o="urn:schemas-microsoft-com:office:office" xmlns:r="http://schemas.openxmlformats.org/officeDocument/2006/relationships" xmlns:m="http://schemas.openxmlformats.org/officeDocument/2006/math" xmlns:v="urn:schemas-microsoft-com:vml" xmlns:wp14="http://schemas.microsoft.com/office/word/2010/wordprocessingDrawing" xmlns:wp="http://schemas.openxmlformats.org/drawingml/2006/wordprocessingDrawing" xmlns:w10="urn:schemas-microsoft-com:office:word" xmlns:w="http://schemas.openxmlformats.org/wordprocessingml/2006/main" xmlns:w14="http://schemas.microsoft.com/office/word/2010/wordml" xmlns:w15="http://schemas.microsoft.com/office/word/2012/wordml" xmlns:w16cex="http://schemas.microsoft.com/office/word/2018/wordml/cex" xmlns:w16cid="http://schemas.microsoft.com/office/word/2016/wordml/cid" xmlns:w16="http://schemas.microsoft.com/office/word/2018/wordml" xmlns:w16se="http://schemas.microsoft.com/office/word/2015/wordml/symex" xmlns:wpg="http://schemas.microsoft.com/office/word/2010/wordprocessingGroup" xmlns:wpi="http://schemas.microsoft.com/office/word/2010/wordprocessingInk" xmlns:wne="http://schemas.microsoft.com/office/word/2006/wordml" xmlns:wps="http://schemas.microsoft.com/office/word/2010/wordprocessingShape" mc:Ignorable="w14 w15 w16se w16cid w16 w16cex wp14">
+<w:document xmlns:wpc="http://schemas.microsoft.com/office/word/2010/wordprocessingCanvas" xmlns:cx="http://schemas.microsoft.com/office/drawing/2014/chartex" xmlns:cx1="http://schemas.microsoft.com/office/drawing/2015/9/8/chartex" xmlns:cx2="http://schemas.microsoft.com/office/drawing/2015/10/21/chartex" xmlns:cx3="http://schemas.microsoft.com/office/drawing/2016/5/9/chartex" xmlns:cx4="http://schemas.microsoft.com/office/drawing/2016/5/10/chartex" xmlns:cx5="http://schemas.microsoft.com/office/drawing/2016/5/11/chartex" xmlns:cx6="http://schemas.microsoft.com/office/drawing/2016/5/12/chartex" xmlns:cx7="http://schemas.microsoft.com/office/drawing/2016/5/13/chartex" xmlns:cx8="http://schemas.microsoft.com/office/drawing/2016/5/14/chartex" xmlns:mc="http://schemas.openxmlformats.org/markup-compatibility/2006" xmlns:aink="http://schemas.microsoft.com/office/drawing/2016/ink" xmlns:am3d="http://schemas.microsoft.com/office/drawing/2017/model3d" xmlns:o="urn:schemas-microsoft-com:office:office" xmlns:r="http://schemas.openxmlformats.org/officeDocument/2006/relationships" xmlns:m="http://schemas.openxmlformats.org/officeDocument/2006/math" xmlns:v="urn:schemas-microsoft-com:vml" xmlns:wp14="http://schemas.microsoft.com/office/word/2010/wordprocessingDrawing" xmlns:wp="http://schemas.openxmlformats.org/drawingml/2006/wordprocessingDrawing" xmlns:w10="urn:schemas-microsoft-com:office:word" xmlns:w="http://schemas.openxmlformats.org/wordprocessingml/2006/main" xmlns:w14="http://schemas.microsoft.com/office/word/2010/wordml" xmlns:w15="http://schemas.microsoft.com/office/word/2012/wordml" xmlns:w16cex="http://schemas.microsoft.com/office/word/2018/wordml/cex" xmlns:w16cid="http://schemas.microsoft.com/office/word/2016/wordml/cid" xmlns:w16="http://schemas.microsoft.com/office/word/2018/wordml" xmlns:w16sdtdh="http://schemas.microsoft.com/office/word/2020/wordml/sdtdatahash" xmlns:w16se="http://schemas.microsoft.com/office/word/2015/wordml/symex" xmlns:wpg="http://schemas.microsoft.com/office/word/2010/wordprocessingGroup" xmlns:wpi="http://schemas.microsoft.com/office/word/2010/wordprocessingInk" xmlns:wne="http://schemas.microsoft.com/office/word/2006/wordml" xmlns:wps="http://schemas.microsoft.com/office/word/2010/wordprocessingShape" mc:Ignorable="w14 w15 w16se w16cid w16 w16cex w16sdtdh wp14">
   <w:body>
     <w:p>
       <w:pPr>
@@ -1301,13 +1301,7 @@
           </w:tcPr>
           <w:p>
             <w:r>
-              <w:t>1</w:t>
-            </w:r>
-            <w:r>
-              <w:t>3</w:t>
-            </w:r>
-            <w:r>
-              <w:t>.0</w:t>
+              <w:t>13.0</w:t>
             </w:r>
           </w:p>
         </w:tc>
@@ -1355,7 +1349,11 @@
               <w:right w:val="single" w:sz="6" w:space="0" w:color="C0C0C0"/>
             </w:tcBorders>
           </w:tcPr>
-          <w:p/>
+          <w:p>
+            <w:r>
+              <w:t>6/9/2021</w:t>
+            </w:r>
+          </w:p>
         </w:tc>
         <w:tc>
           <w:tcPr>
@@ -1367,7 +1365,11 @@
               <w:right w:val="single" w:sz="6" w:space="0" w:color="C0C0C0"/>
             </w:tcBorders>
           </w:tcPr>
-          <w:p/>
+          <w:p>
+            <w:r>
+              <w:t>14.0</w:t>
+            </w:r>
+          </w:p>
         </w:tc>
         <w:tc>
           <w:tcPr>
@@ -1379,7 +1381,19 @@
               <w:right w:val="single" w:sz="6" w:space="0" w:color="C0C0C0"/>
             </w:tcBorders>
           </w:tcPr>
-          <w:p/>
+          <w:p>
+            <w:r>
+              <w:t xml:space="preserve">TFS 21493 - Written </w:t>
+            </w:r>
+            <w:proofErr w:type="spellStart"/>
+            <w:r>
+              <w:t>Corr</w:t>
+            </w:r>
+            <w:proofErr w:type="spellEnd"/>
+            <w:r>
+              <w:t xml:space="preserve"> Bingo records in bingo feeds</w:t>
+            </w:r>
+          </w:p>
         </w:tc>
         <w:tc>
           <w:tcPr>
@@ -1391,7 +1405,11 @@
               <w:right w:val="single" w:sz="6" w:space="0" w:color="C0C0C0"/>
             </w:tcBorders>
           </w:tcPr>
-          <w:p/>
+          <w:p>
+            <w:r>
+              <w:t>Susmitha Palacherla</w:t>
+            </w:r>
+          </w:p>
         </w:tc>
       </w:tr>
     </w:tbl>
@@ -1881,7 +1899,15 @@
               </w:rPr>
             </w:pPr>
             <w:r>
-              <w:t>TFS 20677 -  AD island to AD AWS environment changes</w:t>
+              <w:t xml:space="preserve">TFS 21493 - Written </w:t>
+            </w:r>
+            <w:proofErr w:type="spellStart"/>
+            <w:r>
+              <w:t>Corr</w:t>
+            </w:r>
+            <w:proofErr w:type="spellEnd"/>
+            <w:r>
+              <w:t xml:space="preserve"> Bingo records in bingo feeds</w:t>
             </w:r>
           </w:p>
         </w:tc>
@@ -2079,6 +2105,160 @@
                 <w:szCs w:val="22"/>
               </w:rPr>
             </w:pPr>
+            <w:r>
+              <w:rPr>
+                <w:sz w:val="22"/>
+                <w:szCs w:val="22"/>
+              </w:rPr>
+              <w:t>TABLE [EC].[Bingo_Images] for Quality Correspondent</w:t>
+            </w:r>
+          </w:p>
+          <w:p>
+            <w:pPr>
+              <w:rPr>
+                <w:sz w:val="22"/>
+                <w:szCs w:val="22"/>
+              </w:rPr>
+            </w:pPr>
+            <w:r>
+              <w:rPr>
+                <w:sz w:val="22"/>
+                <w:szCs w:val="22"/>
+              </w:rPr>
+              <w:t>TABLE [EC].[</w:t>
+            </w:r>
+            <w:r>
+              <w:rPr>
+                <w:sz w:val="22"/>
+                <w:szCs w:val="22"/>
+              </w:rPr>
+              <w:t>Coaching_Log_Bingo</w:t>
+            </w:r>
+            <w:r>
+              <w:rPr>
+                <w:sz w:val="22"/>
+                <w:szCs w:val="22"/>
+              </w:rPr>
+              <w:t xml:space="preserve">] </w:t>
+            </w:r>
+            <w:r>
+              <w:rPr>
+                <w:sz w:val="22"/>
+                <w:szCs w:val="22"/>
+              </w:rPr>
+              <w:t>ADD [Include]</w:t>
+            </w:r>
+          </w:p>
+          <w:p>
+            <w:pPr>
+              <w:rPr>
+                <w:sz w:val="22"/>
+                <w:szCs w:val="22"/>
+              </w:rPr>
+            </w:pPr>
+            <w:r>
+              <w:rPr>
+                <w:sz w:val="22"/>
+                <w:szCs w:val="22"/>
+              </w:rPr>
+              <w:t xml:space="preserve">PROCEDURE [EC].[sp_Update_Quality_Other_Coaching_Stage] </w:t>
+            </w:r>
+          </w:p>
+          <w:p>
+            <w:pPr>
+              <w:rPr>
+                <w:sz w:val="22"/>
+                <w:szCs w:val="22"/>
+              </w:rPr>
+            </w:pPr>
+            <w:r>
+              <w:rPr>
+                <w:sz w:val="22"/>
+                <w:szCs w:val="22"/>
+              </w:rPr>
+              <w:t>PROCEDURE [EC].[sp_InsertInto_Coaching_Log_Quality_Other]</w:t>
+            </w:r>
+          </w:p>
+          <w:p>
+            <w:pPr>
+              <w:rPr>
+                <w:sz w:val="22"/>
+                <w:szCs w:val="22"/>
+              </w:rPr>
+            </w:pPr>
+            <w:r>
+              <w:rPr>
+                <w:sz w:val="22"/>
+                <w:szCs w:val="22"/>
+              </w:rPr>
+              <w:t>PROCEDURE [EC].[</w:t>
+            </w:r>
+            <w:r>
+              <w:t xml:space="preserve"> </w:t>
+            </w:r>
+            <w:r>
+              <w:rPr>
+                <w:sz w:val="22"/>
+                <w:szCs w:val="22"/>
+              </w:rPr>
+              <w:t>sp_Insert_Into_Coaching_Log_Archive]</w:t>
+            </w:r>
+          </w:p>
+          <w:p>
+            <w:pPr>
+              <w:rPr>
+                <w:sz w:val="22"/>
+                <w:szCs w:val="22"/>
+              </w:rPr>
+            </w:pPr>
+            <w:r>
+              <w:rPr>
+                <w:sz w:val="22"/>
+                <w:szCs w:val="22"/>
+              </w:rPr>
+              <w:t>FUNCTION [EC].[fn_strAchievementsForCoachingId]</w:t>
+            </w:r>
+          </w:p>
+          <w:p>
+            <w:pPr>
+              <w:rPr>
+                <w:sz w:val="22"/>
+                <w:szCs w:val="22"/>
+              </w:rPr>
+            </w:pPr>
+            <w:r>
+              <w:rPr>
+                <w:sz w:val="22"/>
+                <w:szCs w:val="22"/>
+              </w:rPr>
+              <w:t xml:space="preserve">VIEW </w:t>
+            </w:r>
+            <w:r>
+              <w:rPr>
+                <w:sz w:val="22"/>
+                <w:szCs w:val="22"/>
+              </w:rPr>
+              <w:t>[EC].[</w:t>
+            </w:r>
+            <w:r>
+              <w:t xml:space="preserve"> </w:t>
+            </w:r>
+            <w:proofErr w:type="spellStart"/>
+            <w:r>
+              <w:rPr>
+                <w:sz w:val="22"/>
+                <w:szCs w:val="22"/>
+              </w:rPr>
+              <w:t>view_Coaching_Log_Bingo</w:t>
+            </w:r>
+            <w:proofErr w:type="spellEnd"/>
+            <w:r>
+              <w:rPr>
+                <w:sz w:val="22"/>
+                <w:szCs w:val="22"/>
+              </w:rPr>
+              <w:t>]</w:t>
+            </w:r>
           </w:p>
         </w:tc>
       </w:tr>
@@ -2119,98 +2299,73 @@
                 <w:sz w:val="22"/>
                 <w:szCs w:val="22"/>
               </w:rPr>
-              <w:t>eCL_Quality_Feed_BQM20201231.csv</w:t>
-            </w:r>
-          </w:p>
-          <w:p>
-            <w:pPr>
-              <w:rPr>
-                <w:sz w:val="22"/>
-                <w:szCs w:val="22"/>
-              </w:rPr>
-            </w:pPr>
-            <w:r>
-              <w:rPr>
-                <w:sz w:val="22"/>
-                <w:szCs w:val="22"/>
-              </w:rPr>
-              <w:t>eCL_Quality_Feed_BQMS20201231.csv</w:t>
-            </w:r>
-          </w:p>
-          <w:p>
-            <w:pPr>
-              <w:rPr>
-                <w:sz w:val="22"/>
-                <w:szCs w:val="22"/>
-              </w:rPr>
-            </w:pPr>
-            <w:r>
-              <w:rPr>
-                <w:sz w:val="22"/>
-                <w:szCs w:val="22"/>
-              </w:rPr>
-              <w:t>eCL_Quality_Feed_BQN20201231.csv</w:t>
-            </w:r>
-          </w:p>
-          <w:p>
-            <w:pPr>
-              <w:rPr>
-                <w:sz w:val="22"/>
-                <w:szCs w:val="22"/>
-              </w:rPr>
-            </w:pPr>
-            <w:r>
-              <w:rPr>
-                <w:sz w:val="22"/>
-                <w:szCs w:val="22"/>
-              </w:rPr>
-              <w:t>eCL_Quality_Feed_CTC20200305.csv</w:t>
-            </w:r>
-          </w:p>
-          <w:p>
-            <w:pPr>
-              <w:rPr>
-                <w:sz w:val="22"/>
-                <w:szCs w:val="22"/>
-              </w:rPr>
-            </w:pPr>
-            <w:r>
-              <w:rPr>
-                <w:sz w:val="22"/>
-                <w:szCs w:val="22"/>
-              </w:rPr>
-              <w:t>eCL_Quality_Feed_BQNS20201231.csv</w:t>
-            </w:r>
-          </w:p>
-          <w:p>
-            <w:pPr>
-              <w:rPr>
-                <w:sz w:val="22"/>
-                <w:szCs w:val="22"/>
-              </w:rPr>
-            </w:pPr>
-            <w:r>
-              <w:rPr>
-                <w:sz w:val="22"/>
-                <w:szCs w:val="22"/>
-              </w:rPr>
-              <w:t>eCL_Quality_Feed_HFC20210330.csv</w:t>
-            </w:r>
-          </w:p>
-          <w:p>
-            <w:pPr>
-              <w:rPr>
-                <w:sz w:val="22"/>
-                <w:szCs w:val="22"/>
-              </w:rPr>
-            </w:pPr>
-            <w:r>
-              <w:rPr>
-                <w:sz w:val="22"/>
-                <w:szCs w:val="22"/>
-              </w:rPr>
-              <w:t>eCL_Quality_Feed_OTA20210330.csv</w:t>
-            </w:r>
+              <w:t>eCL_Quality_Feed_BQN2020</w:t>
+            </w:r>
+            <w:r>
+              <w:rPr>
+                <w:sz w:val="22"/>
+                <w:szCs w:val="22"/>
+              </w:rPr>
+              <w:t>0228</w:t>
+            </w:r>
+            <w:r>
+              <w:rPr>
+                <w:sz w:val="22"/>
+                <w:szCs w:val="22"/>
+              </w:rPr>
+              <w:t>.csv</w:t>
+            </w:r>
+          </w:p>
+          <w:p>
+            <w:pPr>
+              <w:rPr>
+                <w:sz w:val="22"/>
+                <w:szCs w:val="22"/>
+              </w:rPr>
+            </w:pPr>
+            <w:r>
+              <w:rPr>
+                <w:sz w:val="22"/>
+                <w:szCs w:val="22"/>
+              </w:rPr>
+              <w:t>eCL_Quality_Feed_BQN</w:t>
+            </w:r>
+            <w:r>
+              <w:rPr>
+                <w:sz w:val="22"/>
+                <w:szCs w:val="22"/>
+              </w:rPr>
+              <w:t>S</w:t>
+            </w:r>
+            <w:r>
+              <w:rPr>
+                <w:sz w:val="22"/>
+                <w:szCs w:val="22"/>
+              </w:rPr>
+              <w:t>2020</w:t>
+            </w:r>
+            <w:r>
+              <w:rPr>
+                <w:sz w:val="22"/>
+                <w:szCs w:val="22"/>
+              </w:rPr>
+              <w:t>0228</w:t>
+            </w:r>
+            <w:r>
+              <w:rPr>
+                <w:sz w:val="22"/>
+                <w:szCs w:val="22"/>
+              </w:rPr>
+              <w:t>.csv</w:t>
+            </w:r>
+          </w:p>
+          <w:p>
+            <w:pPr>
+              <w:rPr>
+                <w:sz w:val="22"/>
+                <w:szCs w:val="22"/>
+              </w:rPr>
+            </w:pPr>
           </w:p>
         </w:tc>
       </w:tr>
@@ -2242,8 +2397,8 @@
         <w:tblLook w:val="0000" w:firstRow="0" w:lastRow="0" w:firstColumn="0" w:lastColumn="0" w:noHBand="0" w:noVBand="0"/>
       </w:tblPr>
       <w:tblGrid>
-        <w:gridCol w:w="1170"/>
-        <w:gridCol w:w="4973"/>
+        <w:gridCol w:w="1463"/>
+        <w:gridCol w:w="4680"/>
         <w:gridCol w:w="4275"/>
         <w:gridCol w:w="1192"/>
         <w:gridCol w:w="1440"/>
@@ -2251,7 +2406,7 @@
       <w:tr>
         <w:tc>
           <w:tcPr>
-            <w:tcW w:w="1170" w:type="dxa"/>
+            <w:tcW w:w="1463" w:type="dxa"/>
             <w:shd w:val="solid" w:color="auto" w:fill="000000"/>
           </w:tcPr>
           <w:p>
@@ -2278,7 +2433,7 @@
         </w:tc>
         <w:tc>
           <w:tcPr>
-            <w:tcW w:w="4973" w:type="dxa"/>
+            <w:tcW w:w="4680" w:type="dxa"/>
             <w:shd w:val="solid" w:color="auto" w:fill="000000"/>
           </w:tcPr>
           <w:p>
@@ -2391,7 +2546,7 @@
         </w:trPr>
         <w:tc>
           <w:tcPr>
-            <w:tcW w:w="1170" w:type="dxa"/>
+            <w:tcW w:w="1463" w:type="dxa"/>
           </w:tcPr>
           <w:p>
             <w:pPr>
@@ -2422,7 +2577,7 @@
         </w:tc>
         <w:tc>
           <w:tcPr>
-            <w:tcW w:w="4973" w:type="dxa"/>
+            <w:tcW w:w="4680" w:type="dxa"/>
           </w:tcPr>
           <w:p>
             <w:pPr>
@@ -2532,7 +2687,7 @@
       <w:tr>
         <w:tc>
           <w:tcPr>
-            <w:tcW w:w="1170" w:type="dxa"/>
+            <w:tcW w:w="1463" w:type="dxa"/>
           </w:tcPr>
           <w:p>
             <w:pPr>
@@ -2563,7 +2718,7 @@
         </w:tc>
         <w:tc>
           <w:tcPr>
-            <w:tcW w:w="4973" w:type="dxa"/>
+            <w:tcW w:w="4680" w:type="dxa"/>
           </w:tcPr>
           <w:p>
             <w:pPr>
@@ -2692,7 +2847,7 @@
       <w:tr>
         <w:tc>
           <w:tcPr>
-            <w:tcW w:w="1170" w:type="dxa"/>
+            <w:tcW w:w="1463" w:type="dxa"/>
           </w:tcPr>
           <w:p>
             <w:pPr>
@@ -2723,7 +2878,7 @@
         </w:tc>
         <w:tc>
           <w:tcPr>
-            <w:tcW w:w="4973" w:type="dxa"/>
+            <w:tcW w:w="4680" w:type="dxa"/>
           </w:tcPr>
           <w:p>
             <w:pPr>
@@ -2868,7 +3023,7 @@
       <w:tr>
         <w:tc>
           <w:tcPr>
-            <w:tcW w:w="1170" w:type="dxa"/>
+            <w:tcW w:w="1463" w:type="dxa"/>
           </w:tcPr>
           <w:p>
             <w:pPr>
@@ -2899,7 +3054,7 @@
         </w:tc>
         <w:tc>
           <w:tcPr>
-            <w:tcW w:w="4973" w:type="dxa"/>
+            <w:tcW w:w="4680" w:type="dxa"/>
           </w:tcPr>
           <w:p>
             <w:pPr>
@@ -3062,7 +3217,7 @@
       <w:tr>
         <w:tc>
           <w:tcPr>
-            <w:tcW w:w="1170" w:type="dxa"/>
+            <w:tcW w:w="1463" w:type="dxa"/>
           </w:tcPr>
           <w:p>
             <w:pPr>
@@ -3079,7 +3234,7 @@
         </w:tc>
         <w:tc>
           <w:tcPr>
-            <w:tcW w:w="4973" w:type="dxa"/>
+            <w:tcW w:w="4680" w:type="dxa"/>
           </w:tcPr>
           <w:p>
             <w:pPr>
@@ -3160,7 +3315,7 @@
       <w:tr>
         <w:tc>
           <w:tcPr>
-            <w:tcW w:w="1170" w:type="dxa"/>
+            <w:tcW w:w="1463" w:type="dxa"/>
           </w:tcPr>
           <w:p>
             <w:pPr>
@@ -3187,11 +3342,18 @@
               </w:rPr>
               <w:t>2.1</w:t>
             </w:r>
-          </w:p>
-        </w:tc>
-        <w:tc>
-          <w:tcPr>
-            <w:tcW w:w="4973" w:type="dxa"/>
+            <w:r>
+              <w:rPr>
+                <w:sz w:val="22"/>
+                <w:szCs w:val="22"/>
+              </w:rPr>
+              <w:t>.1</w:t>
+            </w:r>
+          </w:p>
+        </w:tc>
+        <w:tc>
+          <w:tcPr>
+            <w:tcW w:w="4680" w:type="dxa"/>
           </w:tcPr>
           <w:p>
             <w:pPr>
@@ -3274,7 +3436,7 @@
                 <w:sz w:val="22"/>
                 <w:szCs w:val="22"/>
               </w:rPr>
-              <w:t>Y</w:t>
+              <w:t>N</w:t>
             </w:r>
           </w:p>
         </w:tc>
@@ -3298,7 +3460,7 @@
                 <w:sz w:val="22"/>
                 <w:szCs w:val="22"/>
               </w:rPr>
-              <w:t>Pass</w:t>
+              <w:t>NA</w:t>
             </w:r>
           </w:p>
         </w:tc>
@@ -3306,7 +3468,183 @@
       <w:tr>
         <w:tc>
           <w:tcPr>
-            <w:tcW w:w="1170" w:type="dxa"/>
+            <w:tcW w:w="1463" w:type="dxa"/>
+          </w:tcPr>
+          <w:p>
+            <w:pPr>
+              <w:tabs>
+                <w:tab w:val="left" w:pos="360"/>
+              </w:tabs>
+              <w:jc w:val="center"/>
+              <w:rPr>
+                <w:sz w:val="22"/>
+                <w:szCs w:val="22"/>
+              </w:rPr>
+            </w:pPr>
+            <w:r>
+              <w:rPr>
+                <w:sz w:val="22"/>
+                <w:szCs w:val="22"/>
+              </w:rPr>
+              <w:t>QOC-</w:t>
+            </w:r>
+            <w:r>
+              <w:rPr>
+                <w:sz w:val="22"/>
+                <w:szCs w:val="22"/>
+              </w:rPr>
+              <w:t>2.1</w:t>
+            </w:r>
+            <w:r>
+              <w:rPr>
+                <w:sz w:val="22"/>
+                <w:szCs w:val="22"/>
+              </w:rPr>
+              <w:t>.</w:t>
+            </w:r>
+            <w:r>
+              <w:rPr>
+                <w:sz w:val="22"/>
+                <w:szCs w:val="22"/>
+              </w:rPr>
+              <w:t>2</w:t>
+            </w:r>
+          </w:p>
+        </w:tc>
+        <w:tc>
+          <w:tcPr>
+            <w:tcW w:w="4680" w:type="dxa"/>
+          </w:tcPr>
+          <w:p>
+            <w:pPr>
+              <w:tabs>
+                <w:tab w:val="left" w:pos="360"/>
+              </w:tabs>
+              <w:rPr>
+                <w:sz w:val="22"/>
+                <w:szCs w:val="22"/>
+              </w:rPr>
+            </w:pPr>
+            <w:r>
+              <w:rPr>
+                <w:sz w:val="22"/>
+                <w:szCs w:val="22"/>
+              </w:rPr>
+              <w:t>Run Notifications SQL Agent Job</w:t>
+            </w:r>
+          </w:p>
+          <w:p>
+            <w:pPr>
+              <w:tabs>
+                <w:tab w:val="left" w:pos="360"/>
+              </w:tabs>
+              <w:rPr>
+                <w:sz w:val="22"/>
+                <w:szCs w:val="22"/>
+              </w:rPr>
+            </w:pPr>
+            <w:proofErr w:type="spellStart"/>
+            <w:r>
+              <w:rPr>
+                <w:sz w:val="22"/>
+                <w:szCs w:val="22"/>
+              </w:rPr>
+              <w:lastRenderedPageBreak/>
+              <w:t>Coaching</w:t>
+            </w:r>
+            <w:r>
+              <w:rPr>
+                <w:sz w:val="22"/>
+                <w:szCs w:val="22"/>
+              </w:rPr>
+              <w:t>Bingo</w:t>
+            </w:r>
+            <w:r>
+              <w:rPr>
+                <w:sz w:val="22"/>
+                <w:szCs w:val="22"/>
+              </w:rPr>
+              <w:t>Notifications</w:t>
+            </w:r>
+            <w:proofErr w:type="spellEnd"/>
+          </w:p>
+        </w:tc>
+        <w:tc>
+          <w:tcPr>
+            <w:tcW w:w="4275" w:type="dxa"/>
+          </w:tcPr>
+          <w:p>
+            <w:pPr>
+              <w:tabs>
+                <w:tab w:val="left" w:pos="360"/>
+              </w:tabs>
+              <w:rPr>
+                <w:sz w:val="22"/>
+                <w:szCs w:val="22"/>
+              </w:rPr>
+            </w:pPr>
+            <w:r>
+              <w:rPr>
+                <w:sz w:val="22"/>
+                <w:szCs w:val="22"/>
+              </w:rPr>
+              <w:lastRenderedPageBreak/>
+              <w:t>Job should complete successfully</w:t>
+            </w:r>
+          </w:p>
+        </w:tc>
+        <w:tc>
+          <w:tcPr>
+            <w:tcW w:w="1192" w:type="dxa"/>
+          </w:tcPr>
+          <w:p>
+            <w:pPr>
+              <w:tabs>
+                <w:tab w:val="left" w:pos="360"/>
+              </w:tabs>
+              <w:rPr>
+                <w:sz w:val="22"/>
+                <w:szCs w:val="22"/>
+              </w:rPr>
+            </w:pPr>
+            <w:r>
+              <w:rPr>
+                <w:sz w:val="22"/>
+                <w:szCs w:val="22"/>
+              </w:rPr>
+              <w:t>N</w:t>
+            </w:r>
+          </w:p>
+        </w:tc>
+        <w:tc>
+          <w:tcPr>
+            <w:tcW w:w="1440" w:type="dxa"/>
+          </w:tcPr>
+          <w:p>
+            <w:pPr>
+              <w:tabs>
+                <w:tab w:val="left" w:pos="360"/>
+              </w:tabs>
+              <w:jc w:val="center"/>
+              <w:rPr>
+                <w:sz w:val="22"/>
+                <w:szCs w:val="22"/>
+              </w:rPr>
+            </w:pPr>
+            <w:r>
+              <w:rPr>
+                <w:sz w:val="22"/>
+                <w:szCs w:val="22"/>
+              </w:rPr>
+              <w:t>NA</w:t>
+            </w:r>
+          </w:p>
+        </w:tc>
+      </w:tr>
+      <w:tr>
+        <w:tc>
+          <w:tcPr>
+            <w:tcW w:w="1463" w:type="dxa"/>
             <w:tcBorders>
               <w:top w:val="single" w:sz="4" w:space="0" w:color="auto"/>
               <w:left w:val="single" w:sz="4" w:space="0" w:color="auto"/>
@@ -3343,7 +3681,7 @@
         </w:tc>
         <w:tc>
           <w:tcPr>
-            <w:tcW w:w="4973" w:type="dxa"/>
+            <w:tcW w:w="4680" w:type="dxa"/>
             <w:tcBorders>
               <w:top w:val="single" w:sz="4" w:space="0" w:color="auto"/>
               <w:left w:val="single" w:sz="4" w:space="0" w:color="auto"/>
@@ -3415,7 +3753,7 @@
                 <w:sz w:val="22"/>
                 <w:szCs w:val="22"/>
               </w:rPr>
-              <w:t>Y</w:t>
+              <w:t>N</w:t>
             </w:r>
           </w:p>
         </w:tc>
@@ -3439,7 +3777,7 @@
                 <w:sz w:val="22"/>
                 <w:szCs w:val="22"/>
               </w:rPr>
-              <w:t>Pass</w:t>
+              <w:t>NA</w:t>
             </w:r>
           </w:p>
         </w:tc>
@@ -3447,7 +3785,7 @@
       <w:tr>
         <w:tc>
           <w:tcPr>
-            <w:tcW w:w="1170" w:type="dxa"/>
+            <w:tcW w:w="1463" w:type="dxa"/>
             <w:tcBorders>
               <w:top w:val="single" w:sz="4" w:space="0" w:color="auto"/>
               <w:left w:val="single" w:sz="4" w:space="0" w:color="auto"/>
@@ -3471,7 +3809,6 @@
                 <w:sz w:val="22"/>
                 <w:szCs w:val="22"/>
               </w:rPr>
-              <w:lastRenderedPageBreak/>
               <w:t>QOC-</w:t>
             </w:r>
             <w:r>
@@ -3485,7 +3822,7 @@
         </w:tc>
         <w:tc>
           <w:tcPr>
-            <w:tcW w:w="4973" w:type="dxa"/>
+            <w:tcW w:w="4680" w:type="dxa"/>
             <w:tcBorders>
               <w:top w:val="single" w:sz="4" w:space="0" w:color="auto"/>
               <w:left w:val="single" w:sz="4" w:space="0" w:color="auto"/>
@@ -3557,7 +3894,7 @@
                 <w:sz w:val="22"/>
                 <w:szCs w:val="22"/>
               </w:rPr>
-              <w:t>Y</w:t>
+              <w:t>N</w:t>
             </w:r>
           </w:p>
         </w:tc>
@@ -3581,7 +3918,7 @@
                 <w:sz w:val="22"/>
                 <w:szCs w:val="22"/>
               </w:rPr>
-              <w:t>Pass</w:t>
+              <w:t>NA</w:t>
             </w:r>
           </w:p>
         </w:tc>
@@ -3589,7 +3926,7 @@
       <w:tr>
         <w:tc>
           <w:tcPr>
-            <w:tcW w:w="1170" w:type="dxa"/>
+            <w:tcW w:w="1463" w:type="dxa"/>
             <w:tcBorders>
               <w:top w:val="single" w:sz="4" w:space="0" w:color="auto"/>
               <w:left w:val="single" w:sz="4" w:space="0" w:color="auto"/>
@@ -3612,7 +3949,7 @@
         </w:tc>
         <w:tc>
           <w:tcPr>
-            <w:tcW w:w="4973" w:type="dxa"/>
+            <w:tcW w:w="4680" w:type="dxa"/>
             <w:tcBorders>
               <w:top w:val="single" w:sz="4" w:space="0" w:color="auto"/>
               <w:left w:val="single" w:sz="4" w:space="0" w:color="auto"/>
@@ -3702,7 +4039,7 @@
       <w:tr>
         <w:tc>
           <w:tcPr>
-            <w:tcW w:w="1170" w:type="dxa"/>
+            <w:tcW w:w="1463" w:type="dxa"/>
             <w:tcBorders>
               <w:top w:val="single" w:sz="4" w:space="0" w:color="auto"/>
               <w:left w:val="single" w:sz="4" w:space="0" w:color="auto"/>
@@ -3739,7 +4076,7 @@
         </w:tc>
         <w:tc>
           <w:tcPr>
-            <w:tcW w:w="4973" w:type="dxa"/>
+            <w:tcW w:w="4680" w:type="dxa"/>
             <w:tcBorders>
               <w:top w:val="single" w:sz="4" w:space="0" w:color="auto"/>
               <w:left w:val="single" w:sz="4" w:space="0" w:color="auto"/>
@@ -3859,7 +4196,7 @@
       <w:tr>
         <w:tc>
           <w:tcPr>
-            <w:tcW w:w="1170" w:type="dxa"/>
+            <w:tcW w:w="1463" w:type="dxa"/>
             <w:tcBorders>
               <w:top w:val="single" w:sz="4" w:space="0" w:color="auto"/>
               <w:left w:val="single" w:sz="4" w:space="0" w:color="auto"/>
@@ -3896,7 +4233,7 @@
         </w:tc>
         <w:tc>
           <w:tcPr>
-            <w:tcW w:w="4973" w:type="dxa"/>
+            <w:tcW w:w="4680" w:type="dxa"/>
             <w:tcBorders>
               <w:top w:val="single" w:sz="4" w:space="0" w:color="auto"/>
               <w:left w:val="single" w:sz="4" w:space="0" w:color="auto"/>
@@ -4000,7 +4337,7 @@
       <w:tr>
         <w:tc>
           <w:tcPr>
-            <w:tcW w:w="1170" w:type="dxa"/>
+            <w:tcW w:w="1463" w:type="dxa"/>
             <w:tcBorders>
               <w:top w:val="single" w:sz="4" w:space="0" w:color="auto"/>
               <w:left w:val="single" w:sz="4" w:space="0" w:color="auto"/>
@@ -4037,7 +4374,7 @@
         </w:tc>
         <w:tc>
           <w:tcPr>
-            <w:tcW w:w="4973" w:type="dxa"/>
+            <w:tcW w:w="4680" w:type="dxa"/>
             <w:tcBorders>
               <w:top w:val="single" w:sz="4" w:space="0" w:color="auto"/>
               <w:left w:val="single" w:sz="4" w:space="0" w:color="auto"/>
@@ -4141,7 +4478,7 @@
       <w:tr>
         <w:tc>
           <w:tcPr>
-            <w:tcW w:w="1170" w:type="dxa"/>
+            <w:tcW w:w="1463" w:type="dxa"/>
             <w:tcBorders>
               <w:top w:val="single" w:sz="4" w:space="0" w:color="auto"/>
               <w:left w:val="single" w:sz="4" w:space="0" w:color="auto"/>
@@ -4178,7 +4515,7 @@
         </w:tc>
         <w:tc>
           <w:tcPr>
-            <w:tcW w:w="4973" w:type="dxa"/>
+            <w:tcW w:w="4680" w:type="dxa"/>
             <w:tcBorders>
               <w:top w:val="single" w:sz="4" w:space="0" w:color="auto"/>
               <w:left w:val="single" w:sz="4" w:space="0" w:color="auto"/>
@@ -4285,7 +4622,7 @@
         </w:trPr>
         <w:tc>
           <w:tcPr>
-            <w:tcW w:w="1170" w:type="dxa"/>
+            <w:tcW w:w="1463" w:type="dxa"/>
             <w:tcBorders>
               <w:top w:val="single" w:sz="4" w:space="0" w:color="auto"/>
               <w:left w:val="single" w:sz="4" w:space="0" w:color="auto"/>
@@ -4322,7 +4659,7 @@
         </w:tc>
         <w:tc>
           <w:tcPr>
-            <w:tcW w:w="4973" w:type="dxa"/>
+            <w:tcW w:w="4680" w:type="dxa"/>
             <w:tcBorders>
               <w:top w:val="single" w:sz="4" w:space="0" w:color="auto"/>
               <w:left w:val="single" w:sz="4" w:space="0" w:color="auto"/>
@@ -4436,7 +4773,7 @@
       <w:tr>
         <w:tc>
           <w:tcPr>
-            <w:tcW w:w="1170" w:type="dxa"/>
+            <w:tcW w:w="1463" w:type="dxa"/>
             <w:tcBorders>
               <w:top w:val="single" w:sz="4" w:space="0" w:color="auto"/>
               <w:left w:val="single" w:sz="4" w:space="0" w:color="auto"/>
@@ -4473,7 +4810,7 @@
         </w:tc>
         <w:tc>
           <w:tcPr>
-            <w:tcW w:w="4973" w:type="dxa"/>
+            <w:tcW w:w="4680" w:type="dxa"/>
             <w:tcBorders>
               <w:top w:val="single" w:sz="4" w:space="0" w:color="auto"/>
               <w:left w:val="single" w:sz="4" w:space="0" w:color="auto"/>
@@ -4577,7 +4914,7 @@
       <w:tr>
         <w:tc>
           <w:tcPr>
-            <w:tcW w:w="1170" w:type="dxa"/>
+            <w:tcW w:w="1463" w:type="dxa"/>
             <w:tcBorders>
               <w:top w:val="single" w:sz="4" w:space="0" w:color="auto"/>
               <w:left w:val="single" w:sz="4" w:space="0" w:color="auto"/>
@@ -4614,7 +4951,7 @@
         </w:tc>
         <w:tc>
           <w:tcPr>
-            <w:tcW w:w="4973" w:type="dxa"/>
+            <w:tcW w:w="4680" w:type="dxa"/>
             <w:tcBorders>
               <w:top w:val="single" w:sz="4" w:space="0" w:color="auto"/>
               <w:left w:val="single" w:sz="4" w:space="0" w:color="auto"/>
@@ -4718,7 +5055,7 @@
       <w:tr>
         <w:tc>
           <w:tcPr>
-            <w:tcW w:w="1170" w:type="dxa"/>
+            <w:tcW w:w="1463" w:type="dxa"/>
             <w:tcBorders>
               <w:top w:val="single" w:sz="4" w:space="0" w:color="auto"/>
               <w:left w:val="single" w:sz="4" w:space="0" w:color="auto"/>
@@ -4755,7 +5092,7 @@
         </w:tc>
         <w:tc>
           <w:tcPr>
-            <w:tcW w:w="4973" w:type="dxa"/>
+            <w:tcW w:w="4680" w:type="dxa"/>
             <w:tcBorders>
               <w:top w:val="single" w:sz="4" w:space="0" w:color="auto"/>
               <w:left w:val="single" w:sz="4" w:space="0" w:color="auto"/>
@@ -4859,7 +5196,7 @@
       <w:tr>
         <w:tc>
           <w:tcPr>
-            <w:tcW w:w="1170" w:type="dxa"/>
+            <w:tcW w:w="1463" w:type="dxa"/>
             <w:tcBorders>
               <w:top w:val="single" w:sz="4" w:space="0" w:color="auto"/>
               <w:left w:val="single" w:sz="4" w:space="0" w:color="auto"/>
@@ -4896,7 +5233,7 @@
         </w:tc>
         <w:tc>
           <w:tcPr>
-            <w:tcW w:w="4973" w:type="dxa"/>
+            <w:tcW w:w="4680" w:type="dxa"/>
             <w:tcBorders>
               <w:top w:val="single" w:sz="4" w:space="0" w:color="auto"/>
               <w:left w:val="single" w:sz="4" w:space="0" w:color="auto"/>
@@ -5000,7 +5337,7 @@
       <w:tr>
         <w:tc>
           <w:tcPr>
-            <w:tcW w:w="1170" w:type="dxa"/>
+            <w:tcW w:w="1463" w:type="dxa"/>
             <w:tcBorders>
               <w:top w:val="single" w:sz="4" w:space="0" w:color="auto"/>
               <w:left w:val="single" w:sz="4" w:space="0" w:color="auto"/>
@@ -5037,7 +5374,7 @@
         </w:tc>
         <w:tc>
           <w:tcPr>
-            <w:tcW w:w="4973" w:type="dxa"/>
+            <w:tcW w:w="4680" w:type="dxa"/>
             <w:tcBorders>
               <w:top w:val="single" w:sz="4" w:space="0" w:color="auto"/>
               <w:left w:val="single" w:sz="4" w:space="0" w:color="auto"/>
@@ -5141,7 +5478,7 @@
       <w:tr>
         <w:tc>
           <w:tcPr>
-            <w:tcW w:w="1170" w:type="dxa"/>
+            <w:tcW w:w="1463" w:type="dxa"/>
             <w:tcBorders>
               <w:top w:val="single" w:sz="4" w:space="0" w:color="auto"/>
               <w:left w:val="single" w:sz="4" w:space="0" w:color="auto"/>
@@ -5178,7 +5515,7 @@
         </w:tc>
         <w:tc>
           <w:tcPr>
-            <w:tcW w:w="4973" w:type="dxa"/>
+            <w:tcW w:w="4680" w:type="dxa"/>
             <w:tcBorders>
               <w:top w:val="single" w:sz="4" w:space="0" w:color="auto"/>
               <w:left w:val="single" w:sz="4" w:space="0" w:color="auto"/>
@@ -5282,7 +5619,7 @@
       <w:tr>
         <w:tc>
           <w:tcPr>
-            <w:tcW w:w="1170" w:type="dxa"/>
+            <w:tcW w:w="1463" w:type="dxa"/>
             <w:tcBorders>
               <w:top w:val="single" w:sz="4" w:space="0" w:color="auto"/>
               <w:left w:val="single" w:sz="4" w:space="0" w:color="auto"/>
@@ -5319,7 +5656,7 @@
         </w:tc>
         <w:tc>
           <w:tcPr>
-            <w:tcW w:w="4973" w:type="dxa"/>
+            <w:tcW w:w="4680" w:type="dxa"/>
             <w:tcBorders>
               <w:top w:val="single" w:sz="4" w:space="0" w:color="auto"/>
               <w:left w:val="single" w:sz="4" w:space="0" w:color="auto"/>
@@ -5378,6 +5715,36 @@
                 <w:szCs w:val="22"/>
               </w:rPr>
             </w:pPr>
+            <w:r>
+              <w:rPr>
+                <w:sz w:val="22"/>
+                <w:szCs w:val="22"/>
+              </w:rPr>
+              <w:t>For BQN logs should only include QC description for either QC2 or QC4 depending on if employee has 2 or 4 QC competencies.</w:t>
+            </w:r>
+          </w:p>
+          <w:p>
+            <w:pPr>
+              <w:rPr>
+                <w:sz w:val="22"/>
+                <w:szCs w:val="22"/>
+              </w:rPr>
+            </w:pPr>
+            <w:r>
+              <w:rPr>
+                <w:sz w:val="22"/>
+                <w:szCs w:val="22"/>
+              </w:rPr>
+              <w:t>Logs for employees having 1 or 3 QC competencies are rejected.</w:t>
+            </w:r>
+          </w:p>
+          <w:p>
+            <w:pPr>
+              <w:rPr>
+                <w:sz w:val="22"/>
+                <w:szCs w:val="22"/>
+              </w:rPr>
+            </w:pPr>
           </w:p>
         </w:tc>
         <w:tc>
@@ -5431,7 +5798,7 @@
       <w:tr>
         <w:tc>
           <w:tcPr>
-            <w:tcW w:w="1170" w:type="dxa"/>
+            <w:tcW w:w="1463" w:type="dxa"/>
             <w:tcBorders>
               <w:top w:val="single" w:sz="4" w:space="0" w:color="auto"/>
               <w:left w:val="single" w:sz="4" w:space="0" w:color="auto"/>
@@ -5454,7 +5821,7 @@
         </w:tc>
         <w:tc>
           <w:tcPr>
-            <w:tcW w:w="4973" w:type="dxa"/>
+            <w:tcW w:w="4680" w:type="dxa"/>
             <w:tcBorders>
               <w:top w:val="single" w:sz="4" w:space="0" w:color="auto"/>
               <w:left w:val="single" w:sz="4" w:space="0" w:color="auto"/>
@@ -5507,13 +5874,6 @@
                 <w:szCs w:val="22"/>
               </w:rPr>
             </w:pPr>
-            <w:r>
-              <w:rPr>
-                <w:sz w:val="22"/>
-                <w:szCs w:val="22"/>
-              </w:rPr>
-              <w:t>Y</w:t>
-            </w:r>
           </w:p>
         </w:tc>
         <w:tc>
@@ -5531,20 +5891,13 @@
                 <w:szCs w:val="22"/>
               </w:rPr>
             </w:pPr>
-            <w:r>
-              <w:rPr>
-                <w:sz w:val="22"/>
-                <w:szCs w:val="22"/>
-              </w:rPr>
-              <w:t>Pass</w:t>
-            </w:r>
           </w:p>
         </w:tc>
       </w:tr>
       <w:tr>
         <w:tc>
           <w:tcPr>
-            <w:tcW w:w="1170" w:type="dxa"/>
+            <w:tcW w:w="1463" w:type="dxa"/>
             <w:tcBorders>
               <w:top w:val="single" w:sz="4" w:space="0" w:color="auto"/>
               <w:left w:val="single" w:sz="4" w:space="0" w:color="auto"/>
@@ -5581,7 +5934,7 @@
         </w:tc>
         <w:tc>
           <w:tcPr>
-            <w:tcW w:w="4973" w:type="dxa"/>
+            <w:tcW w:w="4680" w:type="dxa"/>
             <w:tcBorders>
               <w:top w:val="single" w:sz="4" w:space="0" w:color="auto"/>
               <w:left w:val="single" w:sz="4" w:space="0" w:color="auto"/>
@@ -5685,7 +6038,7 @@
       <w:tr>
         <w:tc>
           <w:tcPr>
-            <w:tcW w:w="1170" w:type="dxa"/>
+            <w:tcW w:w="1463" w:type="dxa"/>
             <w:tcBorders>
               <w:top w:val="single" w:sz="4" w:space="0" w:color="auto"/>
               <w:left w:val="single" w:sz="4" w:space="0" w:color="auto"/>
@@ -5722,7 +6075,7 @@
         </w:tc>
         <w:tc>
           <w:tcPr>
-            <w:tcW w:w="4973" w:type="dxa"/>
+            <w:tcW w:w="4680" w:type="dxa"/>
             <w:tcBorders>
               <w:top w:val="single" w:sz="4" w:space="0" w:color="auto"/>
               <w:left w:val="single" w:sz="4" w:space="0" w:color="auto"/>
@@ -5826,7 +6179,7 @@
       <w:tr>
         <w:tc>
           <w:tcPr>
-            <w:tcW w:w="1170" w:type="dxa"/>
+            <w:tcW w:w="1463" w:type="dxa"/>
             <w:tcBorders>
               <w:top w:val="single" w:sz="4" w:space="0" w:color="auto"/>
               <w:left w:val="single" w:sz="4" w:space="0" w:color="auto"/>
@@ -5863,7 +6216,7 @@
         </w:tc>
         <w:tc>
           <w:tcPr>
-            <w:tcW w:w="4973" w:type="dxa"/>
+            <w:tcW w:w="4680" w:type="dxa"/>
             <w:tcBorders>
               <w:top w:val="single" w:sz="4" w:space="0" w:color="auto"/>
               <w:left w:val="single" w:sz="4" w:space="0" w:color="auto"/>
@@ -5926,7 +6279,15 @@
                 <w:sz w:val="22"/>
                 <w:szCs w:val="22"/>
               </w:rPr>
-              <w:t>oaching Reason as listed in reference table at end of doc</w:t>
+              <w:t xml:space="preserve">oaching Reason as listed in reference </w:t>
+            </w:r>
+            <w:r>
+              <w:rPr>
+                <w:sz w:val="22"/>
+                <w:szCs w:val="22"/>
+              </w:rPr>
+              <w:lastRenderedPageBreak/>
+              <w:t>table at end of doc</w:t>
             </w:r>
           </w:p>
         </w:tc>
@@ -5949,6 +6310,7 @@
                 <w:sz w:val="22"/>
                 <w:szCs w:val="22"/>
               </w:rPr>
+              <w:lastRenderedPageBreak/>
               <w:t>Y</w:t>
             </w:r>
           </w:p>
@@ -5981,7 +6343,7 @@
       <w:tr>
         <w:tc>
           <w:tcPr>
-            <w:tcW w:w="1170" w:type="dxa"/>
+            <w:tcW w:w="1463" w:type="dxa"/>
             <w:tcBorders>
               <w:top w:val="single" w:sz="4" w:space="0" w:color="auto"/>
               <w:left w:val="single" w:sz="4" w:space="0" w:color="auto"/>
@@ -6018,7 +6380,7 @@
         </w:tc>
         <w:tc>
           <w:tcPr>
-            <w:tcW w:w="4973" w:type="dxa"/>
+            <w:tcW w:w="4680" w:type="dxa"/>
             <w:tcBorders>
               <w:top w:val="single" w:sz="4" w:space="0" w:color="auto"/>
               <w:left w:val="single" w:sz="4" w:space="0" w:color="auto"/>
@@ -6122,7 +6484,7 @@
       <w:tr>
         <w:tc>
           <w:tcPr>
-            <w:tcW w:w="1170" w:type="dxa"/>
+            <w:tcW w:w="1463" w:type="dxa"/>
             <w:tcBorders>
               <w:top w:val="single" w:sz="4" w:space="0" w:color="auto"/>
               <w:left w:val="single" w:sz="4" w:space="0" w:color="auto"/>
@@ -6145,7 +6507,7 @@
         </w:tc>
         <w:tc>
           <w:tcPr>
-            <w:tcW w:w="4973" w:type="dxa"/>
+            <w:tcW w:w="4680" w:type="dxa"/>
             <w:tcBorders>
               <w:top w:val="single" w:sz="4" w:space="0" w:color="auto"/>
               <w:left w:val="single" w:sz="4" w:space="0" w:color="auto"/>
@@ -6198,13 +6560,6 @@
                 <w:szCs w:val="22"/>
               </w:rPr>
             </w:pPr>
-            <w:r>
-              <w:rPr>
-                <w:sz w:val="22"/>
-                <w:szCs w:val="22"/>
-              </w:rPr>
-              <w:t>Y</w:t>
-            </w:r>
           </w:p>
         </w:tc>
         <w:tc>
@@ -6222,20 +6577,13 @@
                 <w:szCs w:val="22"/>
               </w:rPr>
             </w:pPr>
-            <w:r>
-              <w:rPr>
-                <w:sz w:val="22"/>
-                <w:szCs w:val="22"/>
-              </w:rPr>
-              <w:t>Pass</w:t>
-            </w:r>
           </w:p>
         </w:tc>
       </w:tr>
       <w:tr>
         <w:tc>
           <w:tcPr>
-            <w:tcW w:w="1170" w:type="dxa"/>
+            <w:tcW w:w="1463" w:type="dxa"/>
             <w:tcBorders>
               <w:top w:val="single" w:sz="4" w:space="0" w:color="auto"/>
               <w:left w:val="single" w:sz="4" w:space="0" w:color="auto"/>
@@ -6259,20 +6607,20 @@
                 <w:sz w:val="22"/>
                 <w:szCs w:val="22"/>
               </w:rPr>
-              <w:t>QOC-</w:t>
-            </w:r>
-            <w:r>
-              <w:rPr>
-                <w:sz w:val="22"/>
-                <w:szCs w:val="22"/>
-              </w:rPr>
-              <w:t>8.1</w:t>
-            </w:r>
-          </w:p>
-        </w:tc>
-        <w:tc>
-          <w:tcPr>
-            <w:tcW w:w="4973" w:type="dxa"/>
+              <w:t>QOC-8</w:t>
+            </w:r>
+            <w:r>
+              <w:rPr>
+                <w:sz w:val="22"/>
+                <w:szCs w:val="22"/>
+              </w:rPr>
+              <w:t>.1</w:t>
+            </w:r>
+          </w:p>
+        </w:tc>
+        <w:tc>
+          <w:tcPr>
+            <w:tcW w:w="4680" w:type="dxa"/>
             <w:tcBorders>
               <w:top w:val="single" w:sz="4" w:space="0" w:color="auto"/>
               <w:left w:val="single" w:sz="4" w:space="0" w:color="auto"/>
@@ -6295,7 +6643,14 @@
                 <w:sz w:val="22"/>
                 <w:szCs w:val="22"/>
               </w:rPr>
-              <w:t>Review Log</w:t>
+              <w:t xml:space="preserve">Query Coaching Log </w:t>
+            </w:r>
+            <w:r>
+              <w:rPr>
+                <w:sz w:val="22"/>
+                <w:szCs w:val="22"/>
+              </w:rPr>
+              <w:t>Bingo Table</w:t>
             </w:r>
           </w:p>
         </w:tc>
@@ -6321,7 +6676,7 @@
                 <w:sz w:val="22"/>
                 <w:szCs w:val="22"/>
               </w:rPr>
-              <w:t>Log details displayed correctly.</w:t>
+              <w:t>Corresponding Competencies are inserted correctly</w:t>
             </w:r>
           </w:p>
         </w:tc>
@@ -6376,7 +6731,7 @@
       <w:tr>
         <w:tc>
           <w:tcPr>
-            <w:tcW w:w="1170" w:type="dxa"/>
+            <w:tcW w:w="1463" w:type="dxa"/>
             <w:tcBorders>
               <w:top w:val="single" w:sz="4" w:space="0" w:color="auto"/>
               <w:left w:val="single" w:sz="4" w:space="0" w:color="auto"/>
@@ -6395,11 +6750,32 @@
                 <w:szCs w:val="22"/>
               </w:rPr>
             </w:pPr>
-          </w:p>
-        </w:tc>
-        <w:tc>
-          <w:tcPr>
-            <w:tcW w:w="4973" w:type="dxa"/>
+            <w:r>
+              <w:rPr>
+                <w:sz w:val="22"/>
+                <w:szCs w:val="22"/>
+              </w:rPr>
+              <w:t>QOC-8</w:t>
+            </w:r>
+            <w:r>
+              <w:rPr>
+                <w:sz w:val="22"/>
+                <w:szCs w:val="22"/>
+              </w:rPr>
+              <w:t>.1</w:t>
+            </w:r>
+            <w:r>
+              <w:rPr>
+                <w:sz w:val="22"/>
+                <w:szCs w:val="22"/>
+              </w:rPr>
+              <w:t>.1</w:t>
+            </w:r>
+          </w:p>
+        </w:tc>
+        <w:tc>
+          <w:tcPr>
+            <w:tcW w:w="4680" w:type="dxa"/>
             <w:tcBorders>
               <w:top w:val="single" w:sz="4" w:space="0" w:color="auto"/>
               <w:left w:val="single" w:sz="4" w:space="0" w:color="auto"/>
@@ -6417,6 +6793,13 @@
                 <w:szCs w:val="22"/>
               </w:rPr>
             </w:pPr>
+            <w:r>
+              <w:rPr>
+                <w:sz w:val="22"/>
+                <w:szCs w:val="22"/>
+              </w:rPr>
+              <w:t>Verify Image column</w:t>
+            </w:r>
           </w:p>
         </w:tc>
         <w:tc>
@@ -6436,6 +6819,13 @@
                 <w:szCs w:val="22"/>
               </w:rPr>
             </w:pPr>
+            <w:r>
+              <w:rPr>
+                <w:sz w:val="22"/>
+                <w:szCs w:val="22"/>
+              </w:rPr>
+              <w:t>Images corresponding to Competency and Bingo Type are populated correctly</w:t>
+            </w:r>
           </w:p>
         </w:tc>
         <w:tc>
@@ -6452,13 +6842,6 @@
                 <w:szCs w:val="22"/>
               </w:rPr>
             </w:pPr>
-            <w:r>
-              <w:rPr>
-                <w:sz w:val="22"/>
-                <w:szCs w:val="22"/>
-              </w:rPr>
-              <w:t>Y</w:t>
-            </w:r>
           </w:p>
         </w:tc>
         <w:tc>
@@ -6476,20 +6859,13 @@
                 <w:szCs w:val="22"/>
               </w:rPr>
             </w:pPr>
-            <w:r>
-              <w:rPr>
-                <w:sz w:val="22"/>
-                <w:szCs w:val="22"/>
-              </w:rPr>
-              <w:t>Pass</w:t>
-            </w:r>
           </w:p>
         </w:tc>
       </w:tr>
       <w:tr>
         <w:tc>
           <w:tcPr>
-            <w:tcW w:w="1170" w:type="dxa"/>
+            <w:tcW w:w="1463" w:type="dxa"/>
             <w:tcBorders>
               <w:top w:val="single" w:sz="4" w:space="0" w:color="auto"/>
               <w:left w:val="single" w:sz="4" w:space="0" w:color="auto"/>
@@ -6513,20 +6889,27 @@
                 <w:sz w:val="22"/>
                 <w:szCs w:val="22"/>
               </w:rPr>
-              <w:t>QOC-</w:t>
-            </w:r>
-            <w:r>
-              <w:rPr>
-                <w:sz w:val="22"/>
-                <w:szCs w:val="22"/>
-              </w:rPr>
-              <w:t>9.1</w:t>
-            </w:r>
-          </w:p>
-        </w:tc>
-        <w:tc>
-          <w:tcPr>
-            <w:tcW w:w="4973" w:type="dxa"/>
+              <w:t>QOC-8</w:t>
+            </w:r>
+            <w:r>
+              <w:rPr>
+                <w:sz w:val="22"/>
+                <w:szCs w:val="22"/>
+              </w:rPr>
+              <w:t>.1</w:t>
+            </w:r>
+            <w:r>
+              <w:rPr>
+                <w:sz w:val="22"/>
+                <w:szCs w:val="22"/>
+              </w:rPr>
+              <w:t>.2</w:t>
+            </w:r>
+          </w:p>
+        </w:tc>
+        <w:tc>
+          <w:tcPr>
+            <w:tcW w:w="4680" w:type="dxa"/>
             <w:tcBorders>
               <w:top w:val="single" w:sz="4" w:space="0" w:color="auto"/>
               <w:left w:val="single" w:sz="4" w:space="0" w:color="auto"/>
@@ -6549,19 +6932,8 @@
                 <w:sz w:val="22"/>
                 <w:szCs w:val="22"/>
               </w:rPr>
-              <w:t>Review workflow</w:t>
-            </w:r>
-          </w:p>
-          <w:p>
-            <w:pPr>
-              <w:tabs>
-                <w:tab w:val="left" w:pos="360"/>
-              </w:tabs>
-              <w:rPr>
-                <w:sz w:val="22"/>
-                <w:szCs w:val="22"/>
-              </w:rPr>
-            </w:pPr>
+              <w:t>Verify Include Column</w:t>
+            </w:r>
           </w:p>
         </w:tc>
         <w:tc>
@@ -6586,31 +6958,39 @@
                 <w:sz w:val="22"/>
                 <w:szCs w:val="22"/>
               </w:rPr>
-              <w:t>Per FS</w:t>
-            </w:r>
-          </w:p>
-          <w:p>
-            <w:pPr>
-              <w:rPr>
-                <w:sz w:val="22"/>
-                <w:szCs w:val="22"/>
-              </w:rPr>
-            </w:pPr>
-            <w:r>
-              <w:rPr>
-                <w:sz w:val="22"/>
-                <w:szCs w:val="22"/>
-              </w:rPr>
-              <w:t xml:space="preserve">Each log has different workflow </w:t>
-            </w:r>
-          </w:p>
-          <w:p>
-            <w:pPr>
-              <w:rPr>
-                <w:sz w:val="22"/>
-                <w:szCs w:val="22"/>
-              </w:rPr>
-            </w:pPr>
+              <w:t>Should be 0 for QC2 for Employees having only QC1 and QC2 QC competencies and 0 for QC1, QC2 and QC3 for employees having all 4 QC Competencies.</w:t>
+            </w:r>
+          </w:p>
+          <w:p>
+            <w:pPr>
+              <w:rPr>
+                <w:sz w:val="22"/>
+                <w:szCs w:val="22"/>
+              </w:rPr>
+            </w:pPr>
+            <w:r>
+              <w:rPr>
+                <w:sz w:val="22"/>
+                <w:szCs w:val="22"/>
+              </w:rPr>
+              <w:t xml:space="preserve">All other </w:t>
+            </w:r>
+            <w:proofErr w:type="gramStart"/>
+            <w:r>
+              <w:rPr>
+                <w:sz w:val="22"/>
+                <w:szCs w:val="22"/>
+              </w:rPr>
+              <w:t>non QC</w:t>
+            </w:r>
+            <w:proofErr w:type="gramEnd"/>
+            <w:r>
+              <w:rPr>
+                <w:sz w:val="22"/>
+                <w:szCs w:val="22"/>
+              </w:rPr>
+              <w:t xml:space="preserve"> competencies are 1 by Default.</w:t>
+            </w:r>
           </w:p>
         </w:tc>
         <w:tc>
@@ -6627,14 +7007,6 @@
                 <w:szCs w:val="22"/>
               </w:rPr>
             </w:pPr>
-            <w:r>
-              <w:rPr>
-                <w:sz w:val="22"/>
-                <w:szCs w:val="22"/>
-              </w:rPr>
-              <w:lastRenderedPageBreak/>
-              <w:t>Y</w:t>
-            </w:r>
           </w:p>
         </w:tc>
         <w:tc>
@@ -6652,20 +7024,13 @@
                 <w:szCs w:val="22"/>
               </w:rPr>
             </w:pPr>
-            <w:r>
-              <w:rPr>
-                <w:sz w:val="22"/>
-                <w:szCs w:val="22"/>
-              </w:rPr>
-              <w:t>Pass</w:t>
-            </w:r>
           </w:p>
         </w:tc>
       </w:tr>
       <w:tr>
         <w:tc>
           <w:tcPr>
-            <w:tcW w:w="1170" w:type="dxa"/>
+            <w:tcW w:w="1463" w:type="dxa"/>
             <w:tcBorders>
               <w:top w:val="single" w:sz="4" w:space="0" w:color="auto"/>
               <w:left w:val="single" w:sz="4" w:space="0" w:color="auto"/>
@@ -6680,14 +7045,15 @@
               </w:tabs>
               <w:jc w:val="center"/>
               <w:rPr>
-                <w:rFonts w:ascii="Arial" w:hAnsi="Arial" w:cs="Arial"/>
-              </w:rPr>
-            </w:pPr>
-          </w:p>
-        </w:tc>
-        <w:tc>
-          <w:tcPr>
-            <w:tcW w:w="4973" w:type="dxa"/>
+                <w:sz w:val="22"/>
+                <w:szCs w:val="22"/>
+              </w:rPr>
+            </w:pPr>
+          </w:p>
+        </w:tc>
+        <w:tc>
+          <w:tcPr>
+            <w:tcW w:w="4680" w:type="dxa"/>
             <w:tcBorders>
               <w:top w:val="single" w:sz="4" w:space="0" w:color="auto"/>
               <w:left w:val="single" w:sz="4" w:space="0" w:color="auto"/>
@@ -6701,7 +7067,8 @@
                 <w:tab w:val="left" w:pos="360"/>
               </w:tabs>
               <w:rPr>
-                <w:rFonts w:ascii="Arial" w:hAnsi="Arial" w:cs="Arial"/>
+                <w:sz w:val="22"/>
+                <w:szCs w:val="22"/>
               </w:rPr>
             </w:pPr>
           </w:p>
@@ -6719,6 +7086,532 @@
           <w:p>
             <w:pPr>
               <w:rPr>
+                <w:sz w:val="22"/>
+                <w:szCs w:val="22"/>
+              </w:rPr>
+            </w:pPr>
+          </w:p>
+        </w:tc>
+        <w:tc>
+          <w:tcPr>
+            <w:tcW w:w="1192" w:type="dxa"/>
+          </w:tcPr>
+          <w:p>
+            <w:pPr>
+              <w:tabs>
+                <w:tab w:val="left" w:pos="360"/>
+              </w:tabs>
+              <w:rPr>
+                <w:sz w:val="22"/>
+                <w:szCs w:val="22"/>
+              </w:rPr>
+            </w:pPr>
+          </w:p>
+        </w:tc>
+        <w:tc>
+          <w:tcPr>
+            <w:tcW w:w="1440" w:type="dxa"/>
+          </w:tcPr>
+          <w:p>
+            <w:pPr>
+              <w:tabs>
+                <w:tab w:val="left" w:pos="360"/>
+              </w:tabs>
+              <w:jc w:val="center"/>
+              <w:rPr>
+                <w:sz w:val="22"/>
+                <w:szCs w:val="22"/>
+              </w:rPr>
+            </w:pPr>
+          </w:p>
+        </w:tc>
+      </w:tr>
+      <w:tr>
+        <w:tc>
+          <w:tcPr>
+            <w:tcW w:w="1463" w:type="dxa"/>
+            <w:tcBorders>
+              <w:top w:val="single" w:sz="4" w:space="0" w:color="auto"/>
+              <w:left w:val="single" w:sz="4" w:space="0" w:color="auto"/>
+              <w:bottom w:val="single" w:sz="4" w:space="0" w:color="auto"/>
+              <w:right w:val="single" w:sz="4" w:space="0" w:color="auto"/>
+            </w:tcBorders>
+          </w:tcPr>
+          <w:p>
+            <w:pPr>
+              <w:tabs>
+                <w:tab w:val="left" w:pos="360"/>
+              </w:tabs>
+              <w:jc w:val="center"/>
+              <w:rPr>
+                <w:sz w:val="22"/>
+                <w:szCs w:val="22"/>
+              </w:rPr>
+            </w:pPr>
+            <w:r>
+              <w:rPr>
+                <w:sz w:val="22"/>
+                <w:szCs w:val="22"/>
+              </w:rPr>
+              <w:t>QOC-</w:t>
+            </w:r>
+            <w:r>
+              <w:rPr>
+                <w:sz w:val="22"/>
+                <w:szCs w:val="22"/>
+              </w:rPr>
+              <w:t>9</w:t>
+            </w:r>
+            <w:r>
+              <w:rPr>
+                <w:sz w:val="22"/>
+                <w:szCs w:val="22"/>
+              </w:rPr>
+              <w:t>.1</w:t>
+            </w:r>
+          </w:p>
+        </w:tc>
+        <w:tc>
+          <w:tcPr>
+            <w:tcW w:w="4680" w:type="dxa"/>
+            <w:tcBorders>
+              <w:top w:val="single" w:sz="4" w:space="0" w:color="auto"/>
+              <w:left w:val="single" w:sz="4" w:space="0" w:color="auto"/>
+              <w:bottom w:val="single" w:sz="4" w:space="0" w:color="auto"/>
+              <w:right w:val="single" w:sz="4" w:space="0" w:color="auto"/>
+            </w:tcBorders>
+          </w:tcPr>
+          <w:p>
+            <w:pPr>
+              <w:tabs>
+                <w:tab w:val="left" w:pos="360"/>
+              </w:tabs>
+              <w:rPr>
+                <w:sz w:val="22"/>
+                <w:szCs w:val="22"/>
+              </w:rPr>
+            </w:pPr>
+            <w:r>
+              <w:rPr>
+                <w:sz w:val="22"/>
+                <w:szCs w:val="22"/>
+              </w:rPr>
+              <w:t>Review Log</w:t>
+            </w:r>
+          </w:p>
+        </w:tc>
+        <w:tc>
+          <w:tcPr>
+            <w:tcW w:w="4275" w:type="dxa"/>
+            <w:tcBorders>
+              <w:top w:val="single" w:sz="4" w:space="0" w:color="auto"/>
+              <w:left w:val="single" w:sz="4" w:space="0" w:color="auto"/>
+              <w:bottom w:val="single" w:sz="4" w:space="0" w:color="auto"/>
+              <w:right w:val="single" w:sz="4" w:space="0" w:color="auto"/>
+            </w:tcBorders>
+          </w:tcPr>
+          <w:p>
+            <w:pPr>
+              <w:rPr>
+                <w:sz w:val="22"/>
+                <w:szCs w:val="22"/>
+              </w:rPr>
+            </w:pPr>
+            <w:r>
+              <w:rPr>
+                <w:sz w:val="22"/>
+                <w:szCs w:val="22"/>
+              </w:rPr>
+              <w:t>Log details displayed correctly.</w:t>
+            </w:r>
+          </w:p>
+        </w:tc>
+        <w:tc>
+          <w:tcPr>
+            <w:tcW w:w="1192" w:type="dxa"/>
+          </w:tcPr>
+          <w:p>
+            <w:pPr>
+              <w:tabs>
+                <w:tab w:val="left" w:pos="360"/>
+              </w:tabs>
+              <w:rPr>
+                <w:sz w:val="22"/>
+                <w:szCs w:val="22"/>
+              </w:rPr>
+            </w:pPr>
+            <w:r>
+              <w:rPr>
+                <w:sz w:val="22"/>
+                <w:szCs w:val="22"/>
+              </w:rPr>
+              <w:t>N</w:t>
+            </w:r>
+          </w:p>
+        </w:tc>
+        <w:tc>
+          <w:tcPr>
+            <w:tcW w:w="1440" w:type="dxa"/>
+          </w:tcPr>
+          <w:p>
+            <w:pPr>
+              <w:tabs>
+                <w:tab w:val="left" w:pos="360"/>
+              </w:tabs>
+              <w:jc w:val="center"/>
+              <w:rPr>
+                <w:sz w:val="22"/>
+                <w:szCs w:val="22"/>
+              </w:rPr>
+            </w:pPr>
+            <w:r>
+              <w:rPr>
+                <w:sz w:val="22"/>
+                <w:szCs w:val="22"/>
+              </w:rPr>
+              <w:t>NA</w:t>
+            </w:r>
+          </w:p>
+        </w:tc>
+      </w:tr>
+      <w:tr>
+        <w:tc>
+          <w:tcPr>
+            <w:tcW w:w="1463" w:type="dxa"/>
+            <w:tcBorders>
+              <w:top w:val="single" w:sz="4" w:space="0" w:color="auto"/>
+              <w:left w:val="single" w:sz="4" w:space="0" w:color="auto"/>
+              <w:bottom w:val="single" w:sz="4" w:space="0" w:color="auto"/>
+              <w:right w:val="single" w:sz="4" w:space="0" w:color="auto"/>
+            </w:tcBorders>
+          </w:tcPr>
+          <w:p>
+            <w:pPr>
+              <w:tabs>
+                <w:tab w:val="left" w:pos="360"/>
+              </w:tabs>
+              <w:jc w:val="center"/>
+              <w:rPr>
+                <w:sz w:val="22"/>
+                <w:szCs w:val="22"/>
+              </w:rPr>
+            </w:pPr>
+          </w:p>
+        </w:tc>
+        <w:tc>
+          <w:tcPr>
+            <w:tcW w:w="4680" w:type="dxa"/>
+            <w:tcBorders>
+              <w:top w:val="single" w:sz="4" w:space="0" w:color="auto"/>
+              <w:left w:val="single" w:sz="4" w:space="0" w:color="auto"/>
+              <w:bottom w:val="single" w:sz="4" w:space="0" w:color="auto"/>
+              <w:right w:val="single" w:sz="4" w:space="0" w:color="auto"/>
+            </w:tcBorders>
+          </w:tcPr>
+          <w:p>
+            <w:pPr>
+              <w:tabs>
+                <w:tab w:val="left" w:pos="360"/>
+              </w:tabs>
+              <w:rPr>
+                <w:sz w:val="22"/>
+                <w:szCs w:val="22"/>
+              </w:rPr>
+            </w:pPr>
+          </w:p>
+        </w:tc>
+        <w:tc>
+          <w:tcPr>
+            <w:tcW w:w="4275" w:type="dxa"/>
+            <w:tcBorders>
+              <w:top w:val="single" w:sz="4" w:space="0" w:color="auto"/>
+              <w:left w:val="single" w:sz="4" w:space="0" w:color="auto"/>
+              <w:bottom w:val="single" w:sz="4" w:space="0" w:color="auto"/>
+              <w:right w:val="single" w:sz="4" w:space="0" w:color="auto"/>
+            </w:tcBorders>
+          </w:tcPr>
+          <w:p>
+            <w:pPr>
+              <w:rPr>
+                <w:sz w:val="22"/>
+                <w:szCs w:val="22"/>
+              </w:rPr>
+            </w:pPr>
+          </w:p>
+        </w:tc>
+        <w:tc>
+          <w:tcPr>
+            <w:tcW w:w="1192" w:type="dxa"/>
+          </w:tcPr>
+          <w:p>
+            <w:pPr>
+              <w:tabs>
+                <w:tab w:val="left" w:pos="360"/>
+              </w:tabs>
+              <w:rPr>
+                <w:sz w:val="22"/>
+                <w:szCs w:val="22"/>
+              </w:rPr>
+            </w:pPr>
+          </w:p>
+        </w:tc>
+        <w:tc>
+          <w:tcPr>
+            <w:tcW w:w="1440" w:type="dxa"/>
+          </w:tcPr>
+          <w:p>
+            <w:pPr>
+              <w:tabs>
+                <w:tab w:val="left" w:pos="360"/>
+              </w:tabs>
+              <w:jc w:val="center"/>
+              <w:rPr>
+                <w:sz w:val="22"/>
+                <w:szCs w:val="22"/>
+              </w:rPr>
+            </w:pPr>
+          </w:p>
+        </w:tc>
+      </w:tr>
+      <w:tr>
+        <w:tc>
+          <w:tcPr>
+            <w:tcW w:w="1463" w:type="dxa"/>
+            <w:tcBorders>
+              <w:top w:val="single" w:sz="4" w:space="0" w:color="auto"/>
+              <w:left w:val="single" w:sz="4" w:space="0" w:color="auto"/>
+              <w:bottom w:val="single" w:sz="4" w:space="0" w:color="auto"/>
+              <w:right w:val="single" w:sz="4" w:space="0" w:color="auto"/>
+            </w:tcBorders>
+          </w:tcPr>
+          <w:p>
+            <w:pPr>
+              <w:tabs>
+                <w:tab w:val="left" w:pos="360"/>
+              </w:tabs>
+              <w:jc w:val="center"/>
+              <w:rPr>
+                <w:sz w:val="22"/>
+                <w:szCs w:val="22"/>
+              </w:rPr>
+            </w:pPr>
+            <w:r>
+              <w:rPr>
+                <w:sz w:val="22"/>
+                <w:szCs w:val="22"/>
+              </w:rPr>
+              <w:t>QOC-</w:t>
+            </w:r>
+            <w:r>
+              <w:rPr>
+                <w:sz w:val="22"/>
+                <w:szCs w:val="22"/>
+              </w:rPr>
+              <w:t>10</w:t>
+            </w:r>
+            <w:r>
+              <w:rPr>
+                <w:sz w:val="22"/>
+                <w:szCs w:val="22"/>
+              </w:rPr>
+              <w:t>.1</w:t>
+            </w:r>
+          </w:p>
+        </w:tc>
+        <w:tc>
+          <w:tcPr>
+            <w:tcW w:w="4680" w:type="dxa"/>
+            <w:tcBorders>
+              <w:top w:val="single" w:sz="4" w:space="0" w:color="auto"/>
+              <w:left w:val="single" w:sz="4" w:space="0" w:color="auto"/>
+              <w:bottom w:val="single" w:sz="4" w:space="0" w:color="auto"/>
+              <w:right w:val="single" w:sz="4" w:space="0" w:color="auto"/>
+            </w:tcBorders>
+          </w:tcPr>
+          <w:p>
+            <w:pPr>
+              <w:tabs>
+                <w:tab w:val="left" w:pos="360"/>
+              </w:tabs>
+              <w:rPr>
+                <w:sz w:val="22"/>
+                <w:szCs w:val="22"/>
+              </w:rPr>
+            </w:pPr>
+            <w:r>
+              <w:rPr>
+                <w:sz w:val="22"/>
+                <w:szCs w:val="22"/>
+              </w:rPr>
+              <w:t>Review workflow</w:t>
+            </w:r>
+          </w:p>
+          <w:p>
+            <w:pPr>
+              <w:tabs>
+                <w:tab w:val="left" w:pos="360"/>
+              </w:tabs>
+              <w:rPr>
+                <w:sz w:val="22"/>
+                <w:szCs w:val="22"/>
+              </w:rPr>
+            </w:pPr>
+          </w:p>
+        </w:tc>
+        <w:tc>
+          <w:tcPr>
+            <w:tcW w:w="4275" w:type="dxa"/>
+            <w:tcBorders>
+              <w:top w:val="single" w:sz="4" w:space="0" w:color="auto"/>
+              <w:left w:val="single" w:sz="4" w:space="0" w:color="auto"/>
+              <w:bottom w:val="single" w:sz="4" w:space="0" w:color="auto"/>
+              <w:right w:val="single" w:sz="4" w:space="0" w:color="auto"/>
+            </w:tcBorders>
+          </w:tcPr>
+          <w:p>
+            <w:pPr>
+              <w:rPr>
+                <w:sz w:val="22"/>
+                <w:szCs w:val="22"/>
+              </w:rPr>
+            </w:pPr>
+            <w:r>
+              <w:rPr>
+                <w:sz w:val="22"/>
+                <w:szCs w:val="22"/>
+              </w:rPr>
+              <w:t>Per FS</w:t>
+            </w:r>
+          </w:p>
+          <w:p>
+            <w:pPr>
+              <w:rPr>
+                <w:sz w:val="22"/>
+                <w:szCs w:val="22"/>
+              </w:rPr>
+            </w:pPr>
+            <w:r>
+              <w:rPr>
+                <w:sz w:val="22"/>
+                <w:szCs w:val="22"/>
+              </w:rPr>
+              <w:t xml:space="preserve">Each log has different workflow </w:t>
+            </w:r>
+          </w:p>
+          <w:p>
+            <w:pPr>
+              <w:rPr>
+                <w:sz w:val="22"/>
+                <w:szCs w:val="22"/>
+              </w:rPr>
+            </w:pPr>
+          </w:p>
+        </w:tc>
+        <w:tc>
+          <w:tcPr>
+            <w:tcW w:w="1192" w:type="dxa"/>
+          </w:tcPr>
+          <w:p>
+            <w:pPr>
+              <w:tabs>
+                <w:tab w:val="left" w:pos="360"/>
+              </w:tabs>
+              <w:rPr>
+                <w:sz w:val="22"/>
+                <w:szCs w:val="22"/>
+              </w:rPr>
+            </w:pPr>
+            <w:r>
+              <w:rPr>
+                <w:sz w:val="22"/>
+                <w:szCs w:val="22"/>
+              </w:rPr>
+              <w:t>N</w:t>
+            </w:r>
+          </w:p>
+        </w:tc>
+        <w:tc>
+          <w:tcPr>
+            <w:tcW w:w="1440" w:type="dxa"/>
+          </w:tcPr>
+          <w:p>
+            <w:pPr>
+              <w:tabs>
+                <w:tab w:val="left" w:pos="360"/>
+              </w:tabs>
+              <w:jc w:val="center"/>
+              <w:rPr>
+                <w:sz w:val="22"/>
+                <w:szCs w:val="22"/>
+              </w:rPr>
+            </w:pPr>
+            <w:r>
+              <w:rPr>
+                <w:sz w:val="22"/>
+                <w:szCs w:val="22"/>
+              </w:rPr>
+              <w:t>NA</w:t>
+            </w:r>
+          </w:p>
+        </w:tc>
+      </w:tr>
+      <w:tr>
+        <w:tc>
+          <w:tcPr>
+            <w:tcW w:w="1463" w:type="dxa"/>
+            <w:tcBorders>
+              <w:top w:val="single" w:sz="4" w:space="0" w:color="auto"/>
+              <w:left w:val="single" w:sz="4" w:space="0" w:color="auto"/>
+              <w:bottom w:val="single" w:sz="4" w:space="0" w:color="auto"/>
+              <w:right w:val="single" w:sz="4" w:space="0" w:color="auto"/>
+            </w:tcBorders>
+          </w:tcPr>
+          <w:p>
+            <w:pPr>
+              <w:tabs>
+                <w:tab w:val="left" w:pos="360"/>
+              </w:tabs>
+              <w:jc w:val="center"/>
+              <w:rPr>
+                <w:rFonts w:ascii="Arial" w:hAnsi="Arial" w:cs="Arial"/>
+              </w:rPr>
+            </w:pPr>
+          </w:p>
+        </w:tc>
+        <w:tc>
+          <w:tcPr>
+            <w:tcW w:w="4680" w:type="dxa"/>
+            <w:tcBorders>
+              <w:top w:val="single" w:sz="4" w:space="0" w:color="auto"/>
+              <w:left w:val="single" w:sz="4" w:space="0" w:color="auto"/>
+              <w:bottom w:val="single" w:sz="4" w:space="0" w:color="auto"/>
+              <w:right w:val="single" w:sz="4" w:space="0" w:color="auto"/>
+            </w:tcBorders>
+          </w:tcPr>
+          <w:p>
+            <w:pPr>
+              <w:tabs>
+                <w:tab w:val="left" w:pos="360"/>
+              </w:tabs>
+              <w:rPr>
+                <w:rFonts w:ascii="Arial" w:hAnsi="Arial" w:cs="Arial"/>
+              </w:rPr>
+            </w:pPr>
+          </w:p>
+        </w:tc>
+        <w:tc>
+          <w:tcPr>
+            <w:tcW w:w="4275" w:type="dxa"/>
+            <w:tcBorders>
+              <w:top w:val="single" w:sz="4" w:space="0" w:color="auto"/>
+              <w:left w:val="single" w:sz="4" w:space="0" w:color="auto"/>
+              <w:bottom w:val="single" w:sz="4" w:space="0" w:color="auto"/>
+              <w:right w:val="single" w:sz="4" w:space="0" w:color="auto"/>
+            </w:tcBorders>
+          </w:tcPr>
+          <w:p>
+            <w:pPr>
+              <w:rPr>
                 <w:rFonts w:ascii="Arial" w:hAnsi="Arial" w:cs="Arial"/>
               </w:rPr>
             </w:pPr>
@@ -6771,7 +7664,7 @@
       <w:tr>
         <w:tc>
           <w:tcPr>
-            <w:tcW w:w="1170" w:type="dxa"/>
+            <w:tcW w:w="1463" w:type="dxa"/>
             <w:tcBorders>
               <w:top w:val="single" w:sz="4" w:space="0" w:color="auto"/>
               <w:left w:val="single" w:sz="4" w:space="0" w:color="auto"/>
@@ -6793,7 +7686,7 @@
         </w:tc>
         <w:tc>
           <w:tcPr>
-            <w:tcW w:w="4973" w:type="dxa"/>
+            <w:tcW w:w="4680" w:type="dxa"/>
             <w:tcBorders>
               <w:top w:val="single" w:sz="4" w:space="0" w:color="auto"/>
               <w:left w:val="single" w:sz="4" w:space="0" w:color="auto"/>
@@ -6877,7 +7770,7 @@
       <w:tr>
         <w:tc>
           <w:tcPr>
-            <w:tcW w:w="1170" w:type="dxa"/>
+            <w:tcW w:w="1463" w:type="dxa"/>
             <w:tcBorders>
               <w:top w:val="single" w:sz="4" w:space="0" w:color="auto"/>
               <w:left w:val="single" w:sz="4" w:space="0" w:color="auto"/>
@@ -6899,7 +7792,7 @@
         </w:tc>
         <w:tc>
           <w:tcPr>
-            <w:tcW w:w="4973" w:type="dxa"/>
+            <w:tcW w:w="4680" w:type="dxa"/>
             <w:tcBorders>
               <w:top w:val="single" w:sz="4" w:space="0" w:color="auto"/>
               <w:left w:val="single" w:sz="4" w:space="0" w:color="auto"/>
@@ -7190,7 +8083,7 @@
               <w:rPr>
                 <w:rFonts w:ascii="Arial" w:hAnsi="Arial" w:cs="Arial"/>
               </w:rPr>
-              <w:t>4/2/2021</w:t>
+              <w:t>6/9/2021</w:t>
             </w:r>
           </w:p>
         </w:tc>
@@ -7361,7 +8254,7 @@
               <w:rPr>
                 <w:rFonts w:ascii="Arial" w:hAnsi="Arial" w:cs="Arial"/>
               </w:rPr>
-              <w:t>4/2/2021</w:t>
+              <w:t>6/9/2021</w:t>
             </w:r>
           </w:p>
         </w:tc>
@@ -7876,7 +8769,6 @@
                 <w:rFonts w:eastAsia="Calibri"/>
                 <w:color w:val="000000"/>
               </w:rPr>
-              <w:lastRenderedPageBreak/>
               <w:t>BQN</w:t>
             </w:r>
           </w:p>
@@ -8468,6 +9360,7 @@
                 <w:rFonts w:eastAsia="Calibri"/>
                 <w:color w:val="000000"/>
               </w:rPr>
+              <w:lastRenderedPageBreak/>
               <w:t>BQMS</w:t>
             </w:r>
           </w:p>
@@ -9163,7 +10056,6 @@
                 <w:rFonts w:eastAsia="Calibri"/>
                 <w:color w:val="000000"/>
               </w:rPr>
-              <w:lastRenderedPageBreak/>
               <w:t>KUD</w:t>
             </w:r>
           </w:p>
@@ -9928,7 +10820,14 @@
               <w:rPr>
                 <w:color w:val="000000"/>
               </w:rPr>
-              <w:t>Other: Specify reason under coaching details.</w:t>
+              <w:t xml:space="preserve">Other: Specify reason under </w:t>
+            </w:r>
+            <w:r>
+              <w:rPr>
+                <w:color w:val="000000"/>
+              </w:rPr>
+              <w:lastRenderedPageBreak/>
+              <w:t>coaching details.</w:t>
             </w:r>
           </w:p>
         </w:tc>
@@ -9951,6 +10850,7 @@
                 <w:rFonts w:eastAsia="Calibri"/>
                 <w:color w:val="000000"/>
               </w:rPr>
+              <w:lastRenderedPageBreak/>
               <w:t>BQN</w:t>
             </w:r>
           </w:p>
@@ -10671,7 +11571,6 @@
                 <w:rFonts w:eastAsia="Calibri"/>
                 <w:color w:val="000000"/>
               </w:rPr>
-              <w:lastRenderedPageBreak/>
               <w:t>BQMS</w:t>
             </w:r>
           </w:p>
@@ -13165,7 +14064,6 @@
                 <w:sz w:val="19"/>
                 <w:szCs w:val="19"/>
               </w:rPr>
-              <w:lastRenderedPageBreak/>
               <w:tab/>
               <w:t xml:space="preserve">  </w:t>
             </w:r>
@@ -15787,7 +16685,6 @@
                 <w:sz w:val="19"/>
                 <w:szCs w:val="19"/>
               </w:rPr>
-              <w:lastRenderedPageBreak/>
               <w:t xml:space="preserve">SET </w:t>
             </w:r>
             <w:proofErr w:type="spellStart"/>
@@ -16286,7 +17183,7 @@
 </file>
 
 <file path=word/endnotes.xml><?xml version="1.0" encoding="utf-8"?>
-<w:endnotes xmlns:wpc="http://schemas.microsoft.com/office/word/2010/wordprocessingCanvas" xmlns:cx="http://schemas.microsoft.com/office/drawing/2014/chartex" xmlns:cx1="http://schemas.microsoft.com/office/drawing/2015/9/8/chartex" xmlns:cx2="http://schemas.microsoft.com/office/drawing/2015/10/21/chartex" xmlns:cx3="http://schemas.microsoft.com/office/drawing/2016/5/9/chartex" xmlns:cx4="http://schemas.microsoft.com/office/drawing/2016/5/10/chartex" xmlns:cx5="http://schemas.microsoft.com/office/drawing/2016/5/11/chartex" xmlns:cx6="http://schemas.microsoft.com/office/drawing/2016/5/12/chartex" xmlns:cx7="http://schemas.microsoft.com/office/drawing/2016/5/13/chartex" xmlns:cx8="http://schemas.microsoft.com/office/drawing/2016/5/14/chartex" xmlns:mc="http://schemas.openxmlformats.org/markup-compatibility/2006" xmlns:aink="http://schemas.microsoft.com/office/drawing/2016/ink" xmlns:am3d="http://schemas.microsoft.com/office/drawing/2017/model3d" xmlns:o="urn:schemas-microsoft-com:office:office" xmlns:r="http://schemas.openxmlformats.org/officeDocument/2006/relationships" xmlns:m="http://schemas.openxmlformats.org/officeDocument/2006/math" xmlns:v="urn:schemas-microsoft-com:vml" xmlns:wp14="http://schemas.microsoft.com/office/word/2010/wordprocessingDrawing" xmlns:wp="http://schemas.openxmlformats.org/drawingml/2006/wordprocessingDrawing" xmlns:w10="urn:schemas-microsoft-com:office:word" xmlns:w="http://schemas.openxmlformats.org/wordprocessingml/2006/main" xmlns:w14="http://schemas.microsoft.com/office/word/2010/wordml" xmlns:w15="http://schemas.microsoft.com/office/word/2012/wordml" xmlns:w16cex="http://schemas.microsoft.com/office/word/2018/wordml/cex" xmlns:w16cid="http://schemas.microsoft.com/office/word/2016/wordml/cid" xmlns:w16="http://schemas.microsoft.com/office/word/2018/wordml" xmlns:w16se="http://schemas.microsoft.com/office/word/2015/wordml/symex" xmlns:wpg="http://schemas.microsoft.com/office/word/2010/wordprocessingGroup" xmlns:wpi="http://schemas.microsoft.com/office/word/2010/wordprocessingInk" xmlns:wne="http://schemas.microsoft.com/office/word/2006/wordml" xmlns:wps="http://schemas.microsoft.com/office/word/2010/wordprocessingShape" mc:Ignorable="w14 w15 w16se w16cid w16 w16cex wp14">
+<w:endnotes xmlns:wpc="http://schemas.microsoft.com/office/word/2010/wordprocessingCanvas" xmlns:cx="http://schemas.microsoft.com/office/drawing/2014/chartex" xmlns:cx1="http://schemas.microsoft.com/office/drawing/2015/9/8/chartex" xmlns:cx2="http://schemas.microsoft.com/office/drawing/2015/10/21/chartex" xmlns:cx3="http://schemas.microsoft.com/office/drawing/2016/5/9/chartex" xmlns:cx4="http://schemas.microsoft.com/office/drawing/2016/5/10/chartex" xmlns:cx5="http://schemas.microsoft.com/office/drawing/2016/5/11/chartex" xmlns:cx6="http://schemas.microsoft.com/office/drawing/2016/5/12/chartex" xmlns:cx7="http://schemas.microsoft.com/office/drawing/2016/5/13/chartex" xmlns:cx8="http://schemas.microsoft.com/office/drawing/2016/5/14/chartex" xmlns:mc="http://schemas.openxmlformats.org/markup-compatibility/2006" xmlns:aink="http://schemas.microsoft.com/office/drawing/2016/ink" xmlns:am3d="http://schemas.microsoft.com/office/drawing/2017/model3d" xmlns:o="urn:schemas-microsoft-com:office:office" xmlns:r="http://schemas.openxmlformats.org/officeDocument/2006/relationships" xmlns:m="http://schemas.openxmlformats.org/officeDocument/2006/math" xmlns:v="urn:schemas-microsoft-com:vml" xmlns:wp14="http://schemas.microsoft.com/office/word/2010/wordprocessingDrawing" xmlns:wp="http://schemas.openxmlformats.org/drawingml/2006/wordprocessingDrawing" xmlns:w10="urn:schemas-microsoft-com:office:word" xmlns:w="http://schemas.openxmlformats.org/wordprocessingml/2006/main" xmlns:w14="http://schemas.microsoft.com/office/word/2010/wordml" xmlns:w15="http://schemas.microsoft.com/office/word/2012/wordml" xmlns:w16cex="http://schemas.microsoft.com/office/word/2018/wordml/cex" xmlns:w16cid="http://schemas.microsoft.com/office/word/2016/wordml/cid" xmlns:w16="http://schemas.microsoft.com/office/word/2018/wordml" xmlns:w16sdtdh="http://schemas.microsoft.com/office/word/2020/wordml/sdtdatahash" xmlns:w16se="http://schemas.microsoft.com/office/word/2015/wordml/symex" xmlns:wpg="http://schemas.microsoft.com/office/word/2010/wordprocessingGroup" xmlns:wpi="http://schemas.microsoft.com/office/word/2010/wordprocessingInk" xmlns:wne="http://schemas.microsoft.com/office/word/2006/wordml" xmlns:wps="http://schemas.microsoft.com/office/word/2010/wordprocessingShape" mc:Ignorable="w14 w15 w16se w16cid w16 w16cex w16sdtdh wp14">
   <w:endnote w:type="separator" w:id="-1">
     <w:p>
       <w:r>
@@ -16305,7 +17202,7 @@
 </file>
 
 <file path=word/footer1.xml><?xml version="1.0" encoding="utf-8"?>
-<w:ftr xmlns:wpc="http://schemas.microsoft.com/office/word/2010/wordprocessingCanvas" xmlns:cx="http://schemas.microsoft.com/office/drawing/2014/chartex" xmlns:cx1="http://schemas.microsoft.com/office/drawing/2015/9/8/chartex" xmlns:cx2="http://schemas.microsoft.com/office/drawing/2015/10/21/chartex" xmlns:cx3="http://schemas.microsoft.com/office/drawing/2016/5/9/chartex" xmlns:cx4="http://schemas.microsoft.com/office/drawing/2016/5/10/chartex" xmlns:cx5="http://schemas.microsoft.com/office/drawing/2016/5/11/chartex" xmlns:cx6="http://schemas.microsoft.com/office/drawing/2016/5/12/chartex" xmlns:cx7="http://schemas.microsoft.com/office/drawing/2016/5/13/chartex" xmlns:cx8="http://schemas.microsoft.com/office/drawing/2016/5/14/chartex" xmlns:mc="http://schemas.openxmlformats.org/markup-compatibility/2006" xmlns:aink="http://schemas.microsoft.com/office/drawing/2016/ink" xmlns:am3d="http://schemas.microsoft.com/office/drawing/2017/model3d" xmlns:o="urn:schemas-microsoft-com:office:office" xmlns:r="http://schemas.openxmlformats.org/officeDocument/2006/relationships" xmlns:m="http://schemas.openxmlformats.org/officeDocument/2006/math" xmlns:v="urn:schemas-microsoft-com:vml" xmlns:wp14="http://schemas.microsoft.com/office/word/2010/wordprocessingDrawing" xmlns:wp="http://schemas.openxmlformats.org/drawingml/2006/wordprocessingDrawing" xmlns:w10="urn:schemas-microsoft-com:office:word" xmlns:w="http://schemas.openxmlformats.org/wordprocessingml/2006/main" xmlns:w14="http://schemas.microsoft.com/office/word/2010/wordml" xmlns:w15="http://schemas.microsoft.com/office/word/2012/wordml" xmlns:w16cex="http://schemas.microsoft.com/office/word/2018/wordml/cex" xmlns:w16cid="http://schemas.microsoft.com/office/word/2016/wordml/cid" xmlns:w16="http://schemas.microsoft.com/office/word/2018/wordml" xmlns:w16se="http://schemas.microsoft.com/office/word/2015/wordml/symex" xmlns:wpg="http://schemas.microsoft.com/office/word/2010/wordprocessingGroup" xmlns:wpi="http://schemas.microsoft.com/office/word/2010/wordprocessingInk" xmlns:wne="http://schemas.microsoft.com/office/word/2006/wordml" xmlns:wps="http://schemas.microsoft.com/office/word/2010/wordprocessingShape" mc:Ignorable="w14 w15 w16se w16cid w16 w16cex wp14">
+<w:ftr xmlns:wpc="http://schemas.microsoft.com/office/word/2010/wordprocessingCanvas" xmlns:cx="http://schemas.microsoft.com/office/drawing/2014/chartex" xmlns:cx1="http://schemas.microsoft.com/office/drawing/2015/9/8/chartex" xmlns:cx2="http://schemas.microsoft.com/office/drawing/2015/10/21/chartex" xmlns:cx3="http://schemas.microsoft.com/office/drawing/2016/5/9/chartex" xmlns:cx4="http://schemas.microsoft.com/office/drawing/2016/5/10/chartex" xmlns:cx5="http://schemas.microsoft.com/office/drawing/2016/5/11/chartex" xmlns:cx6="http://schemas.microsoft.com/office/drawing/2016/5/12/chartex" xmlns:cx7="http://schemas.microsoft.com/office/drawing/2016/5/13/chartex" xmlns:cx8="http://schemas.microsoft.com/office/drawing/2016/5/14/chartex" xmlns:mc="http://schemas.openxmlformats.org/markup-compatibility/2006" xmlns:aink="http://schemas.microsoft.com/office/drawing/2016/ink" xmlns:am3d="http://schemas.microsoft.com/office/drawing/2017/model3d" xmlns:o="urn:schemas-microsoft-com:office:office" xmlns:r="http://schemas.openxmlformats.org/officeDocument/2006/relationships" xmlns:m="http://schemas.openxmlformats.org/officeDocument/2006/math" xmlns:v="urn:schemas-microsoft-com:vml" xmlns:wp14="http://schemas.microsoft.com/office/word/2010/wordprocessingDrawing" xmlns:wp="http://schemas.openxmlformats.org/drawingml/2006/wordprocessingDrawing" xmlns:w10="urn:schemas-microsoft-com:office:word" xmlns:w="http://schemas.openxmlformats.org/wordprocessingml/2006/main" xmlns:w14="http://schemas.microsoft.com/office/word/2010/wordml" xmlns:w15="http://schemas.microsoft.com/office/word/2012/wordml" xmlns:w16cex="http://schemas.microsoft.com/office/word/2018/wordml/cex" xmlns:w16cid="http://schemas.microsoft.com/office/word/2016/wordml/cid" xmlns:w16="http://schemas.microsoft.com/office/word/2018/wordml" xmlns:w16sdtdh="http://schemas.microsoft.com/office/word/2020/wordml/sdtdatahash" xmlns:w16se="http://schemas.microsoft.com/office/word/2015/wordml/symex" xmlns:wpg="http://schemas.microsoft.com/office/word/2010/wordprocessingGroup" xmlns:wpi="http://schemas.microsoft.com/office/word/2010/wordprocessingInk" xmlns:wne="http://schemas.microsoft.com/office/word/2006/wordml" xmlns:wps="http://schemas.microsoft.com/office/word/2010/wordprocessingShape" mc:Ignorable="w14 w15 w16se w16cid w16 w16cex w16sdtdh wp14">
   <w:p>
     <w:pPr>
       <w:pStyle w:val="Footertext1"/>
@@ -16348,7 +17245,7 @@
       <w:rPr>
         <w:noProof/>
       </w:rPr>
-      <w:t>4/2/2021</w:t>
+      <w:t>6/9/2021</w:t>
     </w:r>
     <w:r>
       <w:fldChar w:fldCharType="end"/>
@@ -16440,7 +17337,7 @@
 </file>
 
 <file path=word/footer2.xml><?xml version="1.0" encoding="utf-8"?>
-<w:ftr xmlns:wpc="http://schemas.microsoft.com/office/word/2010/wordprocessingCanvas" xmlns:cx="http://schemas.microsoft.com/office/drawing/2014/chartex" xmlns:cx1="http://schemas.microsoft.com/office/drawing/2015/9/8/chartex" xmlns:cx2="http://schemas.microsoft.com/office/drawing/2015/10/21/chartex" xmlns:cx3="http://schemas.microsoft.com/office/drawing/2016/5/9/chartex" xmlns:cx4="http://schemas.microsoft.com/office/drawing/2016/5/10/chartex" xmlns:cx5="http://schemas.microsoft.com/office/drawing/2016/5/11/chartex" xmlns:cx6="http://schemas.microsoft.com/office/drawing/2016/5/12/chartex" xmlns:cx7="http://schemas.microsoft.com/office/drawing/2016/5/13/chartex" xmlns:cx8="http://schemas.microsoft.com/office/drawing/2016/5/14/chartex" xmlns:mc="http://schemas.openxmlformats.org/markup-compatibility/2006" xmlns:aink="http://schemas.microsoft.com/office/drawing/2016/ink" xmlns:am3d="http://schemas.microsoft.com/office/drawing/2017/model3d" xmlns:o="urn:schemas-microsoft-com:office:office" xmlns:r="http://schemas.openxmlformats.org/officeDocument/2006/relationships" xmlns:m="http://schemas.openxmlformats.org/officeDocument/2006/math" xmlns:v="urn:schemas-microsoft-com:vml" xmlns:wp14="http://schemas.microsoft.com/office/word/2010/wordprocessingDrawing" xmlns:wp="http://schemas.openxmlformats.org/drawingml/2006/wordprocessingDrawing" xmlns:w10="urn:schemas-microsoft-com:office:word" xmlns:w="http://schemas.openxmlformats.org/wordprocessingml/2006/main" xmlns:w14="http://schemas.microsoft.com/office/word/2010/wordml" xmlns:w15="http://schemas.microsoft.com/office/word/2012/wordml" xmlns:w16cex="http://schemas.microsoft.com/office/word/2018/wordml/cex" xmlns:w16cid="http://schemas.microsoft.com/office/word/2016/wordml/cid" xmlns:w16="http://schemas.microsoft.com/office/word/2018/wordml" xmlns:w16se="http://schemas.microsoft.com/office/word/2015/wordml/symex" xmlns:wpg="http://schemas.microsoft.com/office/word/2010/wordprocessingGroup" xmlns:wpi="http://schemas.microsoft.com/office/word/2010/wordprocessingInk" xmlns:wne="http://schemas.microsoft.com/office/word/2006/wordml" xmlns:wps="http://schemas.microsoft.com/office/word/2010/wordprocessingShape" mc:Ignorable="w14 w15 w16se w16cid w16 w16cex wp14">
+<w:ftr xmlns:wpc="http://schemas.microsoft.com/office/word/2010/wordprocessingCanvas" xmlns:cx="http://schemas.microsoft.com/office/drawing/2014/chartex" xmlns:cx1="http://schemas.microsoft.com/office/drawing/2015/9/8/chartex" xmlns:cx2="http://schemas.microsoft.com/office/drawing/2015/10/21/chartex" xmlns:cx3="http://schemas.microsoft.com/office/drawing/2016/5/9/chartex" xmlns:cx4="http://schemas.microsoft.com/office/drawing/2016/5/10/chartex" xmlns:cx5="http://schemas.microsoft.com/office/drawing/2016/5/11/chartex" xmlns:cx6="http://schemas.microsoft.com/office/drawing/2016/5/12/chartex" xmlns:cx7="http://schemas.microsoft.com/office/drawing/2016/5/13/chartex" xmlns:cx8="http://schemas.microsoft.com/office/drawing/2016/5/14/chartex" xmlns:mc="http://schemas.openxmlformats.org/markup-compatibility/2006" xmlns:aink="http://schemas.microsoft.com/office/drawing/2016/ink" xmlns:am3d="http://schemas.microsoft.com/office/drawing/2017/model3d" xmlns:o="urn:schemas-microsoft-com:office:office" xmlns:r="http://schemas.openxmlformats.org/officeDocument/2006/relationships" xmlns:m="http://schemas.openxmlformats.org/officeDocument/2006/math" xmlns:v="urn:schemas-microsoft-com:vml" xmlns:wp14="http://schemas.microsoft.com/office/word/2010/wordprocessingDrawing" xmlns:wp="http://schemas.openxmlformats.org/drawingml/2006/wordprocessingDrawing" xmlns:w10="urn:schemas-microsoft-com:office:word" xmlns:w="http://schemas.openxmlformats.org/wordprocessingml/2006/main" xmlns:w14="http://schemas.microsoft.com/office/word/2010/wordml" xmlns:w15="http://schemas.microsoft.com/office/word/2012/wordml" xmlns:w16cex="http://schemas.microsoft.com/office/word/2018/wordml/cex" xmlns:w16cid="http://schemas.microsoft.com/office/word/2016/wordml/cid" xmlns:w16="http://schemas.microsoft.com/office/word/2018/wordml" xmlns:w16sdtdh="http://schemas.microsoft.com/office/word/2020/wordml/sdtdatahash" xmlns:w16se="http://schemas.microsoft.com/office/word/2015/wordml/symex" xmlns:wpg="http://schemas.microsoft.com/office/word/2010/wordprocessingGroup" xmlns:wpi="http://schemas.microsoft.com/office/word/2010/wordprocessingInk" xmlns:wne="http://schemas.microsoft.com/office/word/2006/wordml" xmlns:wps="http://schemas.microsoft.com/office/word/2010/wordprocessingShape" mc:Ignorable="w14 w15 w16se w16cid w16 w16cex w16sdtdh wp14">
   <w:p>
     <w:pPr>
       <w:pStyle w:val="Footer"/>
@@ -16566,7 +17463,7 @@
 </file>
 
 <file path=word/footnotes.xml><?xml version="1.0" encoding="utf-8"?>
-<w:footnotes xmlns:wpc="http://schemas.microsoft.com/office/word/2010/wordprocessingCanvas" xmlns:cx="http://schemas.microsoft.com/office/drawing/2014/chartex" xmlns:cx1="http://schemas.microsoft.com/office/drawing/2015/9/8/chartex" xmlns:cx2="http://schemas.microsoft.com/office/drawing/2015/10/21/chartex" xmlns:cx3="http://schemas.microsoft.com/office/drawing/2016/5/9/chartex" xmlns:cx4="http://schemas.microsoft.com/office/drawing/2016/5/10/chartex" xmlns:cx5="http://schemas.microsoft.com/office/drawing/2016/5/11/chartex" xmlns:cx6="http://schemas.microsoft.com/office/drawing/2016/5/12/chartex" xmlns:cx7="http://schemas.microsoft.com/office/drawing/2016/5/13/chartex" xmlns:cx8="http://schemas.microsoft.com/office/drawing/2016/5/14/chartex" xmlns:mc="http://schemas.openxmlformats.org/markup-compatibility/2006" xmlns:aink="http://schemas.microsoft.com/office/drawing/2016/ink" xmlns:am3d="http://schemas.microsoft.com/office/drawing/2017/model3d" xmlns:o="urn:schemas-microsoft-com:office:office" xmlns:r="http://schemas.openxmlformats.org/officeDocument/2006/relationships" xmlns:m="http://schemas.openxmlformats.org/officeDocument/2006/math" xmlns:v="urn:schemas-microsoft-com:vml" xmlns:wp14="http://schemas.microsoft.com/office/word/2010/wordprocessingDrawing" xmlns:wp="http://schemas.openxmlformats.org/drawingml/2006/wordprocessingDrawing" xmlns:w10="urn:schemas-microsoft-com:office:word" xmlns:w="http://schemas.openxmlformats.org/wordprocessingml/2006/main" xmlns:w14="http://schemas.microsoft.com/office/word/2010/wordml" xmlns:w15="http://schemas.microsoft.com/office/word/2012/wordml" xmlns:w16cex="http://schemas.microsoft.com/office/word/2018/wordml/cex" xmlns:w16cid="http://schemas.microsoft.com/office/word/2016/wordml/cid" xmlns:w16="http://schemas.microsoft.com/office/word/2018/wordml" xmlns:w16se="http://schemas.microsoft.com/office/word/2015/wordml/symex" xmlns:wpg="http://schemas.microsoft.com/office/word/2010/wordprocessingGroup" xmlns:wpi="http://schemas.microsoft.com/office/word/2010/wordprocessingInk" xmlns:wne="http://schemas.microsoft.com/office/word/2006/wordml" xmlns:wps="http://schemas.microsoft.com/office/word/2010/wordprocessingShape" mc:Ignorable="w14 w15 w16se w16cid w16 w16cex wp14">
+<w:footnotes xmlns:wpc="http://schemas.microsoft.com/office/word/2010/wordprocessingCanvas" xmlns:cx="http://schemas.microsoft.com/office/drawing/2014/chartex" xmlns:cx1="http://schemas.microsoft.com/office/drawing/2015/9/8/chartex" xmlns:cx2="http://schemas.microsoft.com/office/drawing/2015/10/21/chartex" xmlns:cx3="http://schemas.microsoft.com/office/drawing/2016/5/9/chartex" xmlns:cx4="http://schemas.microsoft.com/office/drawing/2016/5/10/chartex" xmlns:cx5="http://schemas.microsoft.com/office/drawing/2016/5/11/chartex" xmlns:cx6="http://schemas.microsoft.com/office/drawing/2016/5/12/chartex" xmlns:cx7="http://schemas.microsoft.com/office/drawing/2016/5/13/chartex" xmlns:cx8="http://schemas.microsoft.com/office/drawing/2016/5/14/chartex" xmlns:mc="http://schemas.openxmlformats.org/markup-compatibility/2006" xmlns:aink="http://schemas.microsoft.com/office/drawing/2016/ink" xmlns:am3d="http://schemas.microsoft.com/office/drawing/2017/model3d" xmlns:o="urn:schemas-microsoft-com:office:office" xmlns:r="http://schemas.openxmlformats.org/officeDocument/2006/relationships" xmlns:m="http://schemas.openxmlformats.org/officeDocument/2006/math" xmlns:v="urn:schemas-microsoft-com:vml" xmlns:wp14="http://schemas.microsoft.com/office/word/2010/wordprocessingDrawing" xmlns:wp="http://schemas.openxmlformats.org/drawingml/2006/wordprocessingDrawing" xmlns:w10="urn:schemas-microsoft-com:office:word" xmlns:w="http://schemas.openxmlformats.org/wordprocessingml/2006/main" xmlns:w14="http://schemas.microsoft.com/office/word/2010/wordml" xmlns:w15="http://schemas.microsoft.com/office/word/2012/wordml" xmlns:w16cex="http://schemas.microsoft.com/office/word/2018/wordml/cex" xmlns:w16cid="http://schemas.microsoft.com/office/word/2016/wordml/cid" xmlns:w16="http://schemas.microsoft.com/office/word/2018/wordml" xmlns:w16sdtdh="http://schemas.microsoft.com/office/word/2020/wordml/sdtdatahash" xmlns:w16se="http://schemas.microsoft.com/office/word/2015/wordml/symex" xmlns:wpg="http://schemas.microsoft.com/office/word/2010/wordprocessingGroup" xmlns:wpi="http://schemas.microsoft.com/office/word/2010/wordprocessingInk" xmlns:wne="http://schemas.microsoft.com/office/word/2006/wordml" xmlns:wps="http://schemas.microsoft.com/office/word/2010/wordprocessingShape" mc:Ignorable="w14 w15 w16se w16cid w16 w16cex w16sdtdh wp14">
   <w:footnote w:type="separator" w:id="-1">
     <w:p>
       <w:r>
@@ -16585,7 +17482,7 @@
 </file>
 
 <file path=word/header1.xml><?xml version="1.0" encoding="utf-8"?>
-<w:hdr xmlns:wpc="http://schemas.microsoft.com/office/word/2010/wordprocessingCanvas" xmlns:cx="http://schemas.microsoft.com/office/drawing/2014/chartex" xmlns:cx1="http://schemas.microsoft.com/office/drawing/2015/9/8/chartex" xmlns:cx2="http://schemas.microsoft.com/office/drawing/2015/10/21/chartex" xmlns:cx3="http://schemas.microsoft.com/office/drawing/2016/5/9/chartex" xmlns:cx4="http://schemas.microsoft.com/office/drawing/2016/5/10/chartex" xmlns:cx5="http://schemas.microsoft.com/office/drawing/2016/5/11/chartex" xmlns:cx6="http://schemas.microsoft.com/office/drawing/2016/5/12/chartex" xmlns:cx7="http://schemas.microsoft.com/office/drawing/2016/5/13/chartex" xmlns:cx8="http://schemas.microsoft.com/office/drawing/2016/5/14/chartex" xmlns:mc="http://schemas.openxmlformats.org/markup-compatibility/2006" xmlns:aink="http://schemas.microsoft.com/office/drawing/2016/ink" xmlns:am3d="http://schemas.microsoft.com/office/drawing/2017/model3d" xmlns:o="urn:schemas-microsoft-com:office:office" xmlns:r="http://schemas.openxmlformats.org/officeDocument/2006/relationships" xmlns:m="http://schemas.openxmlformats.org/officeDocument/2006/math" xmlns:v="urn:schemas-microsoft-com:vml" xmlns:wp14="http://schemas.microsoft.com/office/word/2010/wordprocessingDrawing" xmlns:wp="http://schemas.openxmlformats.org/drawingml/2006/wordprocessingDrawing" xmlns:w10="urn:schemas-microsoft-com:office:word" xmlns:w="http://schemas.openxmlformats.org/wordprocessingml/2006/main" xmlns:w14="http://schemas.microsoft.com/office/word/2010/wordml" xmlns:w15="http://schemas.microsoft.com/office/word/2012/wordml" xmlns:w16cex="http://schemas.microsoft.com/office/word/2018/wordml/cex" xmlns:w16cid="http://schemas.microsoft.com/office/word/2016/wordml/cid" xmlns:w16="http://schemas.microsoft.com/office/word/2018/wordml" xmlns:w16se="http://schemas.microsoft.com/office/word/2015/wordml/symex" xmlns:wpg="http://schemas.microsoft.com/office/word/2010/wordprocessingGroup" xmlns:wpi="http://schemas.microsoft.com/office/word/2010/wordprocessingInk" xmlns:wne="http://schemas.microsoft.com/office/word/2006/wordml" xmlns:wps="http://schemas.microsoft.com/office/word/2010/wordprocessingShape" mc:Ignorable="w14 w15 w16se w16cid w16 w16cex wp14">
+<w:hdr xmlns:wpc="http://schemas.microsoft.com/office/word/2010/wordprocessingCanvas" xmlns:cx="http://schemas.microsoft.com/office/drawing/2014/chartex" xmlns:cx1="http://schemas.microsoft.com/office/drawing/2015/9/8/chartex" xmlns:cx2="http://schemas.microsoft.com/office/drawing/2015/10/21/chartex" xmlns:cx3="http://schemas.microsoft.com/office/drawing/2016/5/9/chartex" xmlns:cx4="http://schemas.microsoft.com/office/drawing/2016/5/10/chartex" xmlns:cx5="http://schemas.microsoft.com/office/drawing/2016/5/11/chartex" xmlns:cx6="http://schemas.microsoft.com/office/drawing/2016/5/12/chartex" xmlns:cx7="http://schemas.microsoft.com/office/drawing/2016/5/13/chartex" xmlns:cx8="http://schemas.microsoft.com/office/drawing/2016/5/14/chartex" xmlns:mc="http://schemas.openxmlformats.org/markup-compatibility/2006" xmlns:aink="http://schemas.microsoft.com/office/drawing/2016/ink" xmlns:am3d="http://schemas.microsoft.com/office/drawing/2017/model3d" xmlns:o="urn:schemas-microsoft-com:office:office" xmlns:r="http://schemas.openxmlformats.org/officeDocument/2006/relationships" xmlns:m="http://schemas.openxmlformats.org/officeDocument/2006/math" xmlns:v="urn:schemas-microsoft-com:vml" xmlns:wp14="http://schemas.microsoft.com/office/word/2010/wordprocessingDrawing" xmlns:wp="http://schemas.openxmlformats.org/drawingml/2006/wordprocessingDrawing" xmlns:w10="urn:schemas-microsoft-com:office:word" xmlns:w="http://schemas.openxmlformats.org/wordprocessingml/2006/main" xmlns:w14="http://schemas.microsoft.com/office/word/2010/wordml" xmlns:w15="http://schemas.microsoft.com/office/word/2012/wordml" xmlns:w16cex="http://schemas.microsoft.com/office/word/2018/wordml/cex" xmlns:w16cid="http://schemas.microsoft.com/office/word/2016/wordml/cid" xmlns:w16="http://schemas.microsoft.com/office/word/2018/wordml" xmlns:w16sdtdh="http://schemas.microsoft.com/office/word/2020/wordml/sdtdatahash" xmlns:w16se="http://schemas.microsoft.com/office/word/2015/wordml/symex" xmlns:wpg="http://schemas.microsoft.com/office/word/2010/wordprocessingGroup" xmlns:wpi="http://schemas.microsoft.com/office/word/2010/wordprocessingInk" xmlns:wne="http://schemas.microsoft.com/office/word/2006/wordml" xmlns:wps="http://schemas.microsoft.com/office/word/2010/wordprocessingShape" mc:Ignorable="w14 w15 w16se w16cid w16 w16cex w16sdtdh wp14">
   <w:p>
     <w:pPr>
       <w:pStyle w:val="Header"/>
@@ -16624,7 +17521,7 @@
 </file>
 
 <file path=word/numbering.xml><?xml version="1.0" encoding="utf-8"?>
-<w:numbering xmlns:wpc="http://schemas.microsoft.com/office/word/2010/wordprocessingCanvas" xmlns:cx="http://schemas.microsoft.com/office/drawing/2014/chartex" xmlns:cx1="http://schemas.microsoft.com/office/drawing/2015/9/8/chartex" xmlns:cx2="http://schemas.microsoft.com/office/drawing/2015/10/21/chartex" xmlns:cx3="http://schemas.microsoft.com/office/drawing/2016/5/9/chartex" xmlns:cx4="http://schemas.microsoft.com/office/drawing/2016/5/10/chartex" xmlns:cx5="http://schemas.microsoft.com/office/drawing/2016/5/11/chartex" xmlns:cx6="http://schemas.microsoft.com/office/drawing/2016/5/12/chartex" xmlns:cx7="http://schemas.microsoft.com/office/drawing/2016/5/13/chartex" xmlns:cx8="http://schemas.microsoft.com/office/drawing/2016/5/14/chartex" xmlns:mc="http://schemas.openxmlformats.org/markup-compatibility/2006" xmlns:aink="http://schemas.microsoft.com/office/drawing/2016/ink" xmlns:am3d="http://schemas.microsoft.com/office/drawing/2017/model3d" xmlns:o="urn:schemas-microsoft-com:office:office" xmlns:r="http://schemas.openxmlformats.org/officeDocument/2006/relationships" xmlns:m="http://schemas.openxmlformats.org/officeDocument/2006/math" xmlns:v="urn:schemas-microsoft-com:vml" xmlns:wp14="http://schemas.microsoft.com/office/word/2010/wordprocessingDrawing" xmlns:wp="http://schemas.openxmlformats.org/drawingml/2006/wordprocessingDrawing" xmlns:w10="urn:schemas-microsoft-com:office:word" xmlns:w="http://schemas.openxmlformats.org/wordprocessingml/2006/main" xmlns:w14="http://schemas.microsoft.com/office/word/2010/wordml" xmlns:w15="http://schemas.microsoft.com/office/word/2012/wordml" xmlns:w16cex="http://schemas.microsoft.com/office/word/2018/wordml/cex" xmlns:w16cid="http://schemas.microsoft.com/office/word/2016/wordml/cid" xmlns:w16="http://schemas.microsoft.com/office/word/2018/wordml" xmlns:w16se="http://schemas.microsoft.com/office/word/2015/wordml/symex" xmlns:wpg="http://schemas.microsoft.com/office/word/2010/wordprocessingGroup" xmlns:wpi="http://schemas.microsoft.com/office/word/2010/wordprocessingInk" xmlns:wne="http://schemas.microsoft.com/office/word/2006/wordml" xmlns:wps="http://schemas.microsoft.com/office/word/2010/wordprocessingShape" mc:Ignorable="w14 w15 w16se w16cid w16 w16cex wp14">
+<w:numbering xmlns:wpc="http://schemas.microsoft.com/office/word/2010/wordprocessingCanvas" xmlns:cx="http://schemas.microsoft.com/office/drawing/2014/chartex" xmlns:cx1="http://schemas.microsoft.com/office/drawing/2015/9/8/chartex" xmlns:cx2="http://schemas.microsoft.com/office/drawing/2015/10/21/chartex" xmlns:cx3="http://schemas.microsoft.com/office/drawing/2016/5/9/chartex" xmlns:cx4="http://schemas.microsoft.com/office/drawing/2016/5/10/chartex" xmlns:cx5="http://schemas.microsoft.com/office/drawing/2016/5/11/chartex" xmlns:cx6="http://schemas.microsoft.com/office/drawing/2016/5/12/chartex" xmlns:cx7="http://schemas.microsoft.com/office/drawing/2016/5/13/chartex" xmlns:cx8="http://schemas.microsoft.com/office/drawing/2016/5/14/chartex" xmlns:mc="http://schemas.openxmlformats.org/markup-compatibility/2006" xmlns:aink="http://schemas.microsoft.com/office/drawing/2016/ink" xmlns:am3d="http://schemas.microsoft.com/office/drawing/2017/model3d" xmlns:o="urn:schemas-microsoft-com:office:office" xmlns:r="http://schemas.openxmlformats.org/officeDocument/2006/relationships" xmlns:m="http://schemas.openxmlformats.org/officeDocument/2006/math" xmlns:v="urn:schemas-microsoft-com:vml" xmlns:wp14="http://schemas.microsoft.com/office/word/2010/wordprocessingDrawing" xmlns:wp="http://schemas.openxmlformats.org/drawingml/2006/wordprocessingDrawing" xmlns:w10="urn:schemas-microsoft-com:office:word" xmlns:w="http://schemas.openxmlformats.org/wordprocessingml/2006/main" xmlns:w14="http://schemas.microsoft.com/office/word/2010/wordml" xmlns:w15="http://schemas.microsoft.com/office/word/2012/wordml" xmlns:w16cex="http://schemas.microsoft.com/office/word/2018/wordml/cex" xmlns:w16cid="http://schemas.microsoft.com/office/word/2016/wordml/cid" xmlns:w16="http://schemas.microsoft.com/office/word/2018/wordml" xmlns:w16sdtdh="http://schemas.microsoft.com/office/word/2020/wordml/sdtdatahash" xmlns:w16se="http://schemas.microsoft.com/office/word/2015/wordml/symex" xmlns:wpg="http://schemas.microsoft.com/office/word/2010/wordprocessingGroup" xmlns:wpi="http://schemas.microsoft.com/office/word/2010/wordprocessingInk" xmlns:wne="http://schemas.microsoft.com/office/word/2006/wordml" xmlns:wps="http://schemas.microsoft.com/office/word/2010/wordprocessingShape" mc:Ignorable="w14 w15 w16se w16cid w16 w16cex w16sdtdh wp14">
   <w:abstractNum w:abstractNumId="0" w15:restartNumberingAfterBreak="0">
     <w:nsid w:val="00667C86"/>
     <w:multiLevelType w:val="hybridMultilevel"/>
@@ -19292,7 +20189,7 @@
 </file>
 
 <file path=word/styles.xml><?xml version="1.0" encoding="utf-8"?>
-<w:styles xmlns:mc="http://schemas.openxmlformats.org/markup-compatibility/2006" xmlns:r="http://schemas.openxmlformats.org/officeDocument/2006/relationships" xmlns:w="http://schemas.openxmlformats.org/wordprocessingml/2006/main" xmlns:w14="http://schemas.microsoft.com/office/word/2010/wordml" xmlns:w15="http://schemas.microsoft.com/office/word/2012/wordml" xmlns:w16cex="http://schemas.microsoft.com/office/word/2018/wordml/cex" xmlns:w16cid="http://schemas.microsoft.com/office/word/2016/wordml/cid" xmlns:w16="http://schemas.microsoft.com/office/word/2018/wordml" xmlns:w16se="http://schemas.microsoft.com/office/word/2015/wordml/symex" mc:Ignorable="w14 w15 w16se w16cid w16 w16cex">
+<w:styles xmlns:mc="http://schemas.openxmlformats.org/markup-compatibility/2006" xmlns:r="http://schemas.openxmlformats.org/officeDocument/2006/relationships" xmlns:w="http://schemas.openxmlformats.org/wordprocessingml/2006/main" xmlns:w14="http://schemas.microsoft.com/office/word/2010/wordml" xmlns:w15="http://schemas.microsoft.com/office/word/2012/wordml" xmlns:w16cex="http://schemas.microsoft.com/office/word/2018/wordml/cex" xmlns:w16cid="http://schemas.microsoft.com/office/word/2016/wordml/cid" xmlns:w16="http://schemas.microsoft.com/office/word/2018/wordml" xmlns:w16sdtdh="http://schemas.microsoft.com/office/word/2020/wordml/sdtdatahash" xmlns:w16se="http://schemas.microsoft.com/office/word/2015/wordml/symex" mc:Ignorable="w14 w15 w16se w16cid w16 w16cex w16sdtdh">
   <w:docDefaults>
     <w:rPrDefault>
       <w:rPr>
@@ -19402,6 +20299,7 @@
     <w:lsdException w:name="HTML Sample" w:semiHidden="1" w:unhideWhenUsed="1"/>
     <w:lsdException w:name="HTML Typewriter" w:semiHidden="1" w:unhideWhenUsed="1"/>
     <w:lsdException w:name="HTML Variable" w:semiHidden="1" w:unhideWhenUsed="1"/>
+    <w:lsdException w:name="Normal Table" w:semiHidden="1" w:unhideWhenUsed="1"/>
     <w:lsdException w:name="annotation subject" w:semiHidden="1" w:unhideWhenUsed="1"/>
     <w:lsdException w:name="No List" w:semiHidden="1" w:uiPriority="99" w:unhideWhenUsed="1"/>
     <w:lsdException w:name="Outline List 1" w:semiHidden="1" w:unhideWhenUsed="1"/>
@@ -19444,8 +20342,11 @@
     <w:lsdException w:name="Table Contemporary" w:semiHidden="1" w:unhideWhenUsed="1"/>
     <w:lsdException w:name="Table Elegant" w:semiHidden="1" w:unhideWhenUsed="1"/>
     <w:lsdException w:name="Table Professional" w:semiHidden="1" w:unhideWhenUsed="1"/>
+    <w:lsdException w:name="Table Subtle 1" w:semiHidden="1" w:unhideWhenUsed="1"/>
     <w:lsdException w:name="Table Subtle 2" w:semiHidden="1" w:unhideWhenUsed="1"/>
     <w:lsdException w:name="Table Web 1" w:semiHidden="1" w:unhideWhenUsed="1"/>
+    <w:lsdException w:name="Table Web 2" w:semiHidden="1" w:unhideWhenUsed="1"/>
+    <w:lsdException w:name="Table Web 3" w:semiHidden="1" w:unhideWhenUsed="1"/>
     <w:lsdException w:name="Balloon Text" w:semiHidden="1" w:unhideWhenUsed="1"/>
     <w:lsdException w:name="Table Grid" w:uiPriority="59"/>
     <w:lsdException w:name="Table Theme" w:semiHidden="1" w:unhideWhenUsed="1"/>

</xml_diff>

<commit_message>
TFS 22443 - Add trigger and review performance for Bingo upload job.
git-tfs-id: [https://tfs.omnicloud.local/tfs/cco%20program/]$/eCoaching_V2;C50033
</commit_message>
<xml_diff>
--- a/Unit Test/DB/CCO_eCoaching_Log_Quality_Other_Load_DB_UTD.docx
+++ b/Unit Test/DB/CCO_eCoaching_Log_Quality_Other_Load_DB_UTD.docx
@@ -1383,15 +1383,73 @@
           </w:tcPr>
           <w:p>
             <w:r>
-              <w:t xml:space="preserve">TFS 21493 - Written </w:t>
-            </w:r>
-            <w:proofErr w:type="spellStart"/>
-            <w:r>
-              <w:t>Corr</w:t>
-            </w:r>
-            <w:proofErr w:type="spellEnd"/>
-            <w:r>
-              <w:t xml:space="preserve"> Bingo records in bingo feeds</w:t>
+              <w:t>TFS 21493 - Written Corr Bingo records in bingo feeds</w:t>
+            </w:r>
+          </w:p>
+        </w:tc>
+        <w:tc>
+          <w:tcPr>
+            <w:tcW w:w="1980" w:type="dxa"/>
+            <w:tcBorders>
+              <w:top w:val="single" w:sz="6" w:space="0" w:color="C0C0C0"/>
+              <w:left w:val="single" w:sz="6" w:space="0" w:color="C0C0C0"/>
+              <w:bottom w:val="single" w:sz="6" w:space="0" w:color="C0C0C0"/>
+              <w:right w:val="single" w:sz="6" w:space="0" w:color="C0C0C0"/>
+            </w:tcBorders>
+          </w:tcPr>
+          <w:p>
+            <w:r>
+              <w:t>Susmitha Palacherla</w:t>
+            </w:r>
+          </w:p>
+        </w:tc>
+      </w:tr>
+      <w:tr>
+        <w:tc>
+          <w:tcPr>
+            <w:tcW w:w="0" w:type="auto"/>
+            <w:tcBorders>
+              <w:top w:val="single" w:sz="6" w:space="0" w:color="C0C0C0"/>
+              <w:left w:val="single" w:sz="6" w:space="0" w:color="C0C0C0"/>
+              <w:bottom w:val="single" w:sz="6" w:space="0" w:color="C0C0C0"/>
+              <w:right w:val="single" w:sz="6" w:space="0" w:color="C0C0C0"/>
+            </w:tcBorders>
+          </w:tcPr>
+          <w:p>
+            <w:r>
+              <w:t>8/2/2021</w:t>
+            </w:r>
+          </w:p>
+        </w:tc>
+        <w:tc>
+          <w:tcPr>
+            <w:tcW w:w="0" w:type="auto"/>
+            <w:tcBorders>
+              <w:top w:val="single" w:sz="6" w:space="0" w:color="C0C0C0"/>
+              <w:left w:val="single" w:sz="6" w:space="0" w:color="C0C0C0"/>
+              <w:bottom w:val="single" w:sz="6" w:space="0" w:color="C0C0C0"/>
+              <w:right w:val="single" w:sz="6" w:space="0" w:color="C0C0C0"/>
+            </w:tcBorders>
+          </w:tcPr>
+          <w:p>
+            <w:r>
+              <w:t>15.0</w:t>
+            </w:r>
+          </w:p>
+        </w:tc>
+        <w:tc>
+          <w:tcPr>
+            <w:tcW w:w="6082" w:type="dxa"/>
+            <w:tcBorders>
+              <w:top w:val="single" w:sz="6" w:space="0" w:color="C0C0C0"/>
+              <w:left w:val="single" w:sz="6" w:space="0" w:color="C0C0C0"/>
+              <w:bottom w:val="single" w:sz="6" w:space="0" w:color="C0C0C0"/>
+              <w:right w:val="single" w:sz="6" w:space="0" w:color="C0C0C0"/>
+            </w:tcBorders>
+          </w:tcPr>
+          <w:p>
+            <w:r>
+              <w:t>TFS 22443 - Add trigger and review performance for Bingo upload job</w:t>
             </w:r>
           </w:p>
         </w:tc>
@@ -1672,15 +1730,10 @@
       <w:bookmarkStart w:id="16" w:name="_Toc53469061"/>
       <w:r>
         <w:lastRenderedPageBreak/>
-        <w:t xml:space="preserve">SSIS – </w:t>
-      </w:r>
-      <w:proofErr w:type="spellStart"/>
-      <w:r>
-        <w:t>Quality_Other_Coaching</w:t>
+        <w:t>SSIS – Quality_Other_Coaching</w:t>
       </w:r>
       <w:bookmarkEnd w:id="15"/>
       <w:bookmarkEnd w:id="16"/>
-      <w:proofErr w:type="spellEnd"/>
     </w:p>
     <w:p/>
     <w:p>
@@ -1712,7 +1765,6 @@
         </w:rPr>
         <w:t xml:space="preserve">Unit Identifier: </w:t>
       </w:r>
-      <w:proofErr w:type="spellStart"/>
       <w:r>
         <w:rPr>
           <w:b w:val="0"/>
@@ -1725,7 +1777,6 @@
         </w:rPr>
         <w:t>_Coaching.dtsx</w:t>
       </w:r>
-      <w:proofErr w:type="spellEnd"/>
     </w:p>
     <w:p>
       <w:pPr>
@@ -1899,15 +1950,7 @@
               </w:rPr>
             </w:pPr>
             <w:r>
-              <w:t xml:space="preserve">TFS 21493 - Written </w:t>
-            </w:r>
-            <w:proofErr w:type="spellStart"/>
-            <w:r>
-              <w:t>Corr</w:t>
-            </w:r>
-            <w:proofErr w:type="spellEnd"/>
-            <w:r>
-              <w:t xml:space="preserve"> Bingo records in bingo feeds</w:t>
+              <w:t>TFS 22443 - Add trigger and review performance for Bingo upload job</w:t>
             </w:r>
           </w:p>
         </w:tc>
@@ -1944,21 +1987,12 @@
                 <w:szCs w:val="22"/>
               </w:rPr>
             </w:pPr>
-            <w:proofErr w:type="spellStart"/>
-            <w:r>
-              <w:rPr>
-                <w:sz w:val="22"/>
-                <w:szCs w:val="22"/>
-              </w:rPr>
-              <w:t>eCoaching_Dev</w:t>
-            </w:r>
-            <w:proofErr w:type="spellEnd"/>
-            <w:r>
-              <w:rPr>
-                <w:sz w:val="22"/>
-                <w:szCs w:val="22"/>
-              </w:rPr>
-              <w:t xml:space="preserve"> database on </w:t>
+            <w:r>
+              <w:rPr>
+                <w:sz w:val="22"/>
+                <w:szCs w:val="22"/>
+              </w:rPr>
+              <w:t xml:space="preserve">eCoaching_Dev database on </w:t>
             </w:r>
             <w:r>
               <w:rPr>
@@ -2004,7 +2038,6 @@
                 <w:szCs w:val="22"/>
               </w:rPr>
             </w:pPr>
-            <w:proofErr w:type="spellStart"/>
             <w:r>
               <w:rPr>
                 <w:sz w:val="22"/>
@@ -2019,7 +2052,6 @@
               </w:rPr>
               <w:t>_Coaching.dtsx</w:t>
             </w:r>
-            <w:proofErr w:type="spellEnd"/>
             <w:r>
               <w:rPr>
                 <w:sz w:val="22"/>
@@ -2037,29 +2069,13 @@
                 <w:szCs w:val="22"/>
               </w:rPr>
             </w:pPr>
-            <w:proofErr w:type="spellStart"/>
-            <w:r>
-              <w:rPr>
-                <w:sz w:val="22"/>
-                <w:szCs w:val="22"/>
-              </w:rPr>
-              <w:t>job</w:t>
-            </w:r>
-            <w:r>
-              <w:rPr>
-                <w:sz w:val="22"/>
-                <w:szCs w:val="22"/>
-              </w:rPr>
-              <w:t>CoachingQualityOther</w:t>
-            </w:r>
-            <w:r>
-              <w:rPr>
-                <w:sz w:val="22"/>
-                <w:szCs w:val="22"/>
-              </w:rPr>
-              <w:t>Load.sql</w:t>
-            </w:r>
-            <w:proofErr w:type="spellEnd"/>
+            <w:r>
+              <w:rPr>
+                <w:sz w:val="22"/>
+                <w:szCs w:val="22"/>
+              </w:rPr>
+              <w:t>sp sp_Update_Quality_Other_Coaching_Stage</w:t>
+            </w:r>
           </w:p>
           <w:p>
             <w:pPr>
@@ -2070,6 +2086,91 @@
                 <w:szCs w:val="22"/>
               </w:rPr>
             </w:pPr>
+            <w:r>
+              <w:rPr>
+                <w:sz w:val="22"/>
+                <w:szCs w:val="22"/>
+              </w:rPr>
+              <w:t>sp sp_SelectCoaching4Bingo</w:t>
+            </w:r>
+          </w:p>
+          <w:p>
+            <w:pPr>
+              <w:overflowPunct/>
+              <w:textAlignment w:val="auto"/>
+              <w:rPr>
+                <w:sz w:val="22"/>
+                <w:szCs w:val="22"/>
+              </w:rPr>
+            </w:pPr>
+            <w:r>
+              <w:rPr>
+                <w:sz w:val="22"/>
+                <w:szCs w:val="22"/>
+              </w:rPr>
+              <w:t>sp_Sharepoint_Upload_Bingo_Trigger</w:t>
+            </w:r>
+          </w:p>
+          <w:p>
+            <w:pPr>
+              <w:overflowPunct/>
+              <w:textAlignment w:val="auto"/>
+              <w:rPr>
+                <w:sz w:val="22"/>
+                <w:szCs w:val="22"/>
+              </w:rPr>
+            </w:pPr>
+          </w:p>
+          <w:p>
+            <w:pPr>
+              <w:overflowPunct/>
+              <w:textAlignment w:val="auto"/>
+              <w:rPr>
+                <w:sz w:val="22"/>
+                <w:szCs w:val="22"/>
+              </w:rPr>
+            </w:pPr>
+            <w:r>
+              <w:rPr>
+                <w:sz w:val="22"/>
+                <w:szCs w:val="22"/>
+              </w:rPr>
+              <w:t>Fn fn_strBingoCompetenciesFromCoachingID</w:t>
+            </w:r>
+          </w:p>
+          <w:p>
+            <w:pPr>
+              <w:overflowPunct/>
+              <w:textAlignment w:val="auto"/>
+              <w:rPr>
+                <w:sz w:val="22"/>
+                <w:szCs w:val="22"/>
+              </w:rPr>
+            </w:pPr>
+            <w:r>
+              <w:rPr>
+                <w:sz w:val="22"/>
+                <w:szCs w:val="22"/>
+              </w:rPr>
+              <w:t>Fn fn_strBingoCompetenciesFromEmpID</w:t>
+            </w:r>
+          </w:p>
+          <w:p>
+            <w:pPr>
+              <w:overflowPunct/>
+              <w:textAlignment w:val="auto"/>
+              <w:rPr>
+                <w:sz w:val="22"/>
+                <w:szCs w:val="22"/>
+              </w:rPr>
+            </w:pPr>
+            <w:r>
+              <w:rPr>
+                <w:sz w:val="22"/>
+                <w:szCs w:val="22"/>
+              </w:rPr>
+              <w:t>Fn fn_strAchievementsForCoachingId</w:t>
+            </w:r>
           </w:p>
         </w:tc>
       </w:tr>
@@ -2090,7 +2191,7 @@
                 <w:sz w:val="22"/>
                 <w:szCs w:val="22"/>
               </w:rPr>
-              <w:t>Code doc</w:t>
+              <w:t>Notes and sql</w:t>
             </w:r>
           </w:p>
         </w:tc>
@@ -2110,195 +2211,6 @@
                 <w:sz w:val="22"/>
                 <w:szCs w:val="22"/>
               </w:rPr>
-              <w:t>TABLE [EC].[Bingo_Images] for Quality Correspondent</w:t>
-            </w:r>
-          </w:p>
-          <w:p>
-            <w:pPr>
-              <w:rPr>
-                <w:sz w:val="22"/>
-                <w:szCs w:val="22"/>
-              </w:rPr>
-            </w:pPr>
-            <w:r>
-              <w:rPr>
-                <w:sz w:val="22"/>
-                <w:szCs w:val="22"/>
-              </w:rPr>
-              <w:t>TABLE [EC].[</w:t>
-            </w:r>
-            <w:r>
-              <w:rPr>
-                <w:sz w:val="22"/>
-                <w:szCs w:val="22"/>
-              </w:rPr>
-              <w:t>Coaching_Log_Bingo</w:t>
-            </w:r>
-            <w:r>
-              <w:rPr>
-                <w:sz w:val="22"/>
-                <w:szCs w:val="22"/>
-              </w:rPr>
-              <w:t xml:space="preserve">] </w:t>
-            </w:r>
-            <w:r>
-              <w:rPr>
-                <w:sz w:val="22"/>
-                <w:szCs w:val="22"/>
-              </w:rPr>
-              <w:t>ADD [Include]</w:t>
-            </w:r>
-          </w:p>
-          <w:p>
-            <w:pPr>
-              <w:rPr>
-                <w:sz w:val="22"/>
-                <w:szCs w:val="22"/>
-              </w:rPr>
-            </w:pPr>
-            <w:r>
-              <w:rPr>
-                <w:sz w:val="22"/>
-                <w:szCs w:val="22"/>
-              </w:rPr>
-              <w:t xml:space="preserve">PROCEDURE [EC].[sp_Update_Quality_Other_Coaching_Stage] </w:t>
-            </w:r>
-          </w:p>
-          <w:p>
-            <w:pPr>
-              <w:rPr>
-                <w:sz w:val="22"/>
-                <w:szCs w:val="22"/>
-              </w:rPr>
-            </w:pPr>
-            <w:r>
-              <w:rPr>
-                <w:sz w:val="22"/>
-                <w:szCs w:val="22"/>
-              </w:rPr>
-              <w:t>PROCEDURE [EC].[sp_InsertInto_Coaching_Log_Quality_Other]</w:t>
-            </w:r>
-          </w:p>
-          <w:p>
-            <w:pPr>
-              <w:rPr>
-                <w:sz w:val="22"/>
-                <w:szCs w:val="22"/>
-              </w:rPr>
-            </w:pPr>
-            <w:r>
-              <w:rPr>
-                <w:sz w:val="22"/>
-                <w:szCs w:val="22"/>
-              </w:rPr>
-              <w:t>PROCEDURE [EC].[</w:t>
-            </w:r>
-            <w:r>
-              <w:t xml:space="preserve"> </w:t>
-            </w:r>
-            <w:r>
-              <w:rPr>
-                <w:sz w:val="22"/>
-                <w:szCs w:val="22"/>
-              </w:rPr>
-              <w:t>sp_Insert_Into_Coaching_Log_Archive]</w:t>
-            </w:r>
-          </w:p>
-          <w:p>
-            <w:pPr>
-              <w:rPr>
-                <w:sz w:val="22"/>
-                <w:szCs w:val="22"/>
-              </w:rPr>
-            </w:pPr>
-            <w:r>
-              <w:rPr>
-                <w:sz w:val="22"/>
-                <w:szCs w:val="22"/>
-              </w:rPr>
-              <w:t>FUNCTION [EC].[fn_strAchievementsForCoachingId]</w:t>
-            </w:r>
-          </w:p>
-          <w:p>
-            <w:pPr>
-              <w:rPr>
-                <w:sz w:val="22"/>
-                <w:szCs w:val="22"/>
-              </w:rPr>
-            </w:pPr>
-            <w:r>
-              <w:rPr>
-                <w:sz w:val="22"/>
-                <w:szCs w:val="22"/>
-              </w:rPr>
-              <w:t xml:space="preserve">VIEW </w:t>
-            </w:r>
-            <w:r>
-              <w:rPr>
-                <w:sz w:val="22"/>
-                <w:szCs w:val="22"/>
-              </w:rPr>
-              <w:t>[EC].[</w:t>
-            </w:r>
-            <w:r>
-              <w:t xml:space="preserve"> </w:t>
-            </w:r>
-            <w:proofErr w:type="spellStart"/>
-            <w:r>
-              <w:rPr>
-                <w:sz w:val="22"/>
-                <w:szCs w:val="22"/>
-              </w:rPr>
-              <w:t>view_Coaching_Log_Bingo</w:t>
-            </w:r>
-            <w:proofErr w:type="spellEnd"/>
-            <w:r>
-              <w:rPr>
-                <w:sz w:val="22"/>
-                <w:szCs w:val="22"/>
-              </w:rPr>
-              <w:t>]</w:t>
-            </w:r>
-          </w:p>
-        </w:tc>
-      </w:tr>
-      <w:tr>
-        <w:tc>
-          <w:tcPr>
-            <w:tcW w:w="2549" w:type="dxa"/>
-          </w:tcPr>
-          <w:p>
-            <w:pPr>
-              <w:rPr>
-                <w:sz w:val="22"/>
-                <w:szCs w:val="22"/>
-              </w:rPr>
-            </w:pPr>
-            <w:r>
-              <w:rPr>
-                <w:sz w:val="22"/>
-                <w:szCs w:val="22"/>
-              </w:rPr>
-              <w:t>Notes and sql</w:t>
-            </w:r>
-          </w:p>
-        </w:tc>
-        <w:tc>
-          <w:tcPr>
-            <w:tcW w:w="10455" w:type="dxa"/>
-          </w:tcPr>
-          <w:p>
-            <w:pPr>
-              <w:rPr>
-                <w:sz w:val="22"/>
-                <w:szCs w:val="22"/>
-              </w:rPr>
-            </w:pPr>
-            <w:r>
-              <w:rPr>
-                <w:sz w:val="22"/>
-                <w:szCs w:val="22"/>
-              </w:rPr>
               <w:t>eCL_Quality_Feed_BQN2020</w:t>
             </w:r>
             <w:r>
@@ -2306,50 +2218,7 @@
                 <w:sz w:val="22"/>
                 <w:szCs w:val="22"/>
               </w:rPr>
-              <w:t>0228</w:t>
-            </w:r>
-            <w:r>
-              <w:rPr>
-                <w:sz w:val="22"/>
-                <w:szCs w:val="22"/>
-              </w:rPr>
-              <w:t>.csv</w:t>
-            </w:r>
-          </w:p>
-          <w:p>
-            <w:pPr>
-              <w:rPr>
-                <w:sz w:val="22"/>
-                <w:szCs w:val="22"/>
-              </w:rPr>
-            </w:pPr>
-            <w:r>
-              <w:rPr>
-                <w:sz w:val="22"/>
-                <w:szCs w:val="22"/>
-              </w:rPr>
-              <w:t>eCL_Quality_Feed_BQN</w:t>
-            </w:r>
-            <w:r>
-              <w:rPr>
-                <w:sz w:val="22"/>
-                <w:szCs w:val="22"/>
-              </w:rPr>
-              <w:t>S</w:t>
-            </w:r>
-            <w:r>
-              <w:rPr>
-                <w:sz w:val="22"/>
-                <w:szCs w:val="22"/>
-              </w:rPr>
-              <w:t>2020</w:t>
-            </w:r>
-            <w:r>
-              <w:rPr>
-                <w:sz w:val="22"/>
-                <w:szCs w:val="22"/>
-              </w:rPr>
-              <w:t>0228</w:t>
+              <w:t>0701</w:t>
             </w:r>
             <w:r>
               <w:rPr>
@@ -2705,14 +2574,14 @@
                 <w:sz w:val="22"/>
                 <w:szCs w:val="22"/>
               </w:rPr>
-              <w:t>QOC-</w:t>
-            </w:r>
-            <w:r>
-              <w:rPr>
-                <w:sz w:val="22"/>
-                <w:szCs w:val="22"/>
-              </w:rPr>
-              <w:t>1.2</w:t>
+              <w:t>QOC-1.1</w:t>
+            </w:r>
+            <w:r>
+              <w:rPr>
+                <w:sz w:val="22"/>
+                <w:szCs w:val="22"/>
+              </w:rPr>
+              <w:t>.1</w:t>
             </w:r>
           </w:p>
         </w:tc>
@@ -2736,9 +2605,117 @@
                 <w:sz w:val="22"/>
                 <w:szCs w:val="22"/>
               </w:rPr>
-              <w:t>Check Backup Folder</w:t>
-            </w:r>
-          </w:p>
+              <w:t>No Bingo file loaded within a day</w:t>
+            </w:r>
+          </w:p>
+        </w:tc>
+        <w:tc>
+          <w:tcPr>
+            <w:tcW w:w="4275" w:type="dxa"/>
+          </w:tcPr>
+          <w:p>
+            <w:pPr>
+              <w:tabs>
+                <w:tab w:val="left" w:pos="360"/>
+              </w:tabs>
+              <w:rPr>
+                <w:sz w:val="22"/>
+                <w:szCs w:val="22"/>
+              </w:rPr>
+            </w:pPr>
+            <w:r>
+              <w:rPr>
+                <w:sz w:val="22"/>
+                <w:szCs w:val="22"/>
+              </w:rPr>
+              <w:t>Bingo SharePoint Upload job is not kicked off</w:t>
+            </w:r>
+          </w:p>
+        </w:tc>
+        <w:tc>
+          <w:tcPr>
+            <w:tcW w:w="1192" w:type="dxa"/>
+          </w:tcPr>
+          <w:p>
+            <w:pPr>
+              <w:tabs>
+                <w:tab w:val="left" w:pos="360"/>
+              </w:tabs>
+              <w:rPr>
+                <w:sz w:val="22"/>
+                <w:szCs w:val="22"/>
+              </w:rPr>
+            </w:pPr>
+            <w:r>
+              <w:rPr>
+                <w:sz w:val="22"/>
+                <w:szCs w:val="22"/>
+              </w:rPr>
+              <w:t>Y</w:t>
+            </w:r>
+          </w:p>
+        </w:tc>
+        <w:tc>
+          <w:tcPr>
+            <w:tcW w:w="1440" w:type="dxa"/>
+          </w:tcPr>
+          <w:p>
+            <w:pPr>
+              <w:tabs>
+                <w:tab w:val="left" w:pos="360"/>
+              </w:tabs>
+              <w:jc w:val="center"/>
+              <w:rPr>
+                <w:sz w:val="22"/>
+                <w:szCs w:val="22"/>
+              </w:rPr>
+            </w:pPr>
+            <w:r>
+              <w:rPr>
+                <w:sz w:val="22"/>
+                <w:szCs w:val="22"/>
+              </w:rPr>
+              <w:t>Pass</w:t>
+            </w:r>
+          </w:p>
+        </w:tc>
+      </w:tr>
+      <w:tr>
+        <w:tc>
+          <w:tcPr>
+            <w:tcW w:w="1463" w:type="dxa"/>
+          </w:tcPr>
+          <w:p>
+            <w:pPr>
+              <w:tabs>
+                <w:tab w:val="left" w:pos="360"/>
+              </w:tabs>
+              <w:jc w:val="center"/>
+              <w:rPr>
+                <w:sz w:val="22"/>
+                <w:szCs w:val="22"/>
+              </w:rPr>
+            </w:pPr>
+            <w:r>
+              <w:rPr>
+                <w:sz w:val="22"/>
+                <w:szCs w:val="22"/>
+              </w:rPr>
+              <w:t>QOC-1.1</w:t>
+            </w:r>
+            <w:r>
+              <w:rPr>
+                <w:sz w:val="22"/>
+                <w:szCs w:val="22"/>
+              </w:rPr>
+              <w:t>.2</w:t>
+            </w:r>
+          </w:p>
+        </w:tc>
+        <w:tc>
+          <w:tcPr>
+            <w:tcW w:w="4680" w:type="dxa"/>
+          </w:tcPr>
           <w:p>
             <w:pPr>
               <w:tabs>
@@ -2755,21 +2732,7 @@
                 <w:sz w:val="22"/>
                 <w:szCs w:val="22"/>
               </w:rPr>
-              <w:t>$\Coaching\</w:t>
-            </w:r>
-            <w:r>
-              <w:rPr>
-                <w:sz w:val="22"/>
-                <w:szCs w:val="22"/>
-              </w:rPr>
-              <w:t>Quality</w:t>
-            </w:r>
-            <w:r>
-              <w:rPr>
-                <w:sz w:val="22"/>
-                <w:szCs w:val="22"/>
-              </w:rPr>
-              <w:t>\Backups\</w:t>
+              <w:t>Bingo file loaded one day ago</w:t>
             </w:r>
           </w:p>
         </w:tc>
@@ -2792,7 +2755,14 @@
                 <w:sz w:val="22"/>
                 <w:szCs w:val="22"/>
               </w:rPr>
-              <w:t>Loaded files should be backed up</w:t>
+              <w:t>Bingo SharePoint Upload job is kicked off</w:t>
+            </w:r>
+            <w:r>
+              <w:rPr>
+                <w:sz w:val="22"/>
+                <w:szCs w:val="22"/>
+              </w:rPr>
+              <w:t xml:space="preserve"> (In non-pro environments instead of the Bingo Upload job , the job for Bingo Init step will be used for testing purposes to avoid uploading test logs to SharePoint)</w:t>
             </w:r>
           </w:p>
         </w:tc>
@@ -2872,7 +2842,7 @@
                 <w:sz w:val="22"/>
                 <w:szCs w:val="22"/>
               </w:rPr>
-              <w:t>1.3</w:t>
+              <w:t>1.2</w:t>
             </w:r>
           </w:p>
         </w:tc>
@@ -2896,7 +2866,7 @@
                 <w:sz w:val="22"/>
                 <w:szCs w:val="22"/>
               </w:rPr>
-              <w:t>Check Decrypt Out Folder</w:t>
+              <w:t>Check Backup Folder</w:t>
             </w:r>
           </w:p>
           <w:p>
@@ -2915,7 +2885,7 @@
                 <w:sz w:val="22"/>
                 <w:szCs w:val="22"/>
               </w:rPr>
-              <w:t>$\ \Coaching\</w:t>
+              <w:t>$\Coaching\</w:t>
             </w:r>
             <w:r>
               <w:rPr>
@@ -2929,23 +2899,7 @@
                 <w:sz w:val="22"/>
                 <w:szCs w:val="22"/>
               </w:rPr>
-              <w:t>\</w:t>
-            </w:r>
-            <w:proofErr w:type="spellStart"/>
-            <w:r>
-              <w:rPr>
-                <w:sz w:val="22"/>
-                <w:szCs w:val="22"/>
-              </w:rPr>
-              <w:t>Decrypt_Out</w:t>
-            </w:r>
-            <w:proofErr w:type="spellEnd"/>
-            <w:r>
-              <w:rPr>
-                <w:sz w:val="22"/>
-                <w:szCs w:val="22"/>
-              </w:rPr>
-              <w:t>\</w:t>
+              <w:t>\Backups\</w:t>
             </w:r>
           </w:p>
         </w:tc>
@@ -2968,7 +2922,7 @@
                 <w:sz w:val="22"/>
                 <w:szCs w:val="22"/>
               </w:rPr>
-              <w:t>No decrypted files in folder</w:t>
+              <w:t>Loaded files should be backed up</w:t>
             </w:r>
           </w:p>
         </w:tc>
@@ -3048,7 +3002,7 @@
                 <w:sz w:val="22"/>
                 <w:szCs w:val="22"/>
               </w:rPr>
-              <w:t>1.4</w:t>
+              <w:t>1.3</w:t>
             </w:r>
           </w:p>
         </w:tc>
@@ -3072,7 +3026,7 @@
                 <w:sz w:val="22"/>
                 <w:szCs w:val="22"/>
               </w:rPr>
-              <w:t>Check Encrypt out Folder</w:t>
+              <w:t>Check Decrypt Out Folder</w:t>
             </w:r>
           </w:p>
           <w:p>
@@ -3091,7 +3045,7 @@
                 <w:sz w:val="22"/>
                 <w:szCs w:val="22"/>
               </w:rPr>
-              <w:t>$ \Coaching\</w:t>
+              <w:t>$\ \Coaching\</w:t>
             </w:r>
             <w:r>
               <w:rPr>
@@ -3105,23 +3059,7 @@
                 <w:sz w:val="22"/>
                 <w:szCs w:val="22"/>
               </w:rPr>
-              <w:t>\</w:t>
-            </w:r>
-            <w:proofErr w:type="spellStart"/>
-            <w:r>
-              <w:rPr>
-                <w:sz w:val="22"/>
-                <w:szCs w:val="22"/>
-              </w:rPr>
-              <w:t>Encrypt_Out</w:t>
-            </w:r>
-            <w:proofErr w:type="spellEnd"/>
-            <w:r>
-              <w:rPr>
-                <w:sz w:val="22"/>
-                <w:szCs w:val="22"/>
-              </w:rPr>
-              <w:t>\</w:t>
+              <w:t>\Decrypt_Out\</w:t>
             </w:r>
           </w:p>
         </w:tc>
@@ -3144,25 +3082,7 @@
                 <w:sz w:val="22"/>
                 <w:szCs w:val="22"/>
               </w:rPr>
-              <w:t xml:space="preserve">No files should remain if successfully loaded. </w:t>
-            </w:r>
-          </w:p>
-          <w:p>
-            <w:pPr>
-              <w:tabs>
-                <w:tab w:val="left" w:pos="360"/>
-              </w:tabs>
-              <w:rPr>
-                <w:sz w:val="22"/>
-                <w:szCs w:val="22"/>
-              </w:rPr>
-            </w:pPr>
-            <w:r>
-              <w:rPr>
-                <w:sz w:val="22"/>
-                <w:szCs w:val="22"/>
-              </w:rPr>
-              <w:t>Should remain if load failed.</w:t>
+              <w:t>No decrypted files in folder</w:t>
             </w:r>
           </w:p>
         </w:tc>
@@ -3230,11 +3150,82 @@
                 <w:szCs w:val="22"/>
               </w:rPr>
             </w:pPr>
+            <w:r>
+              <w:rPr>
+                <w:sz w:val="22"/>
+                <w:szCs w:val="22"/>
+              </w:rPr>
+              <w:t>QOC-</w:t>
+            </w:r>
+            <w:r>
+              <w:rPr>
+                <w:sz w:val="22"/>
+                <w:szCs w:val="22"/>
+              </w:rPr>
+              <w:t>1.4</w:t>
+            </w:r>
           </w:p>
         </w:tc>
         <w:tc>
           <w:tcPr>
             <w:tcW w:w="4680" w:type="dxa"/>
+          </w:tcPr>
+          <w:p>
+            <w:pPr>
+              <w:tabs>
+                <w:tab w:val="left" w:pos="360"/>
+                <w:tab w:val="left" w:pos="1272"/>
+              </w:tabs>
+              <w:rPr>
+                <w:sz w:val="22"/>
+                <w:szCs w:val="22"/>
+              </w:rPr>
+            </w:pPr>
+            <w:r>
+              <w:rPr>
+                <w:sz w:val="22"/>
+                <w:szCs w:val="22"/>
+              </w:rPr>
+              <w:t>Check Encrypt out Folder</w:t>
+            </w:r>
+          </w:p>
+          <w:p>
+            <w:pPr>
+              <w:tabs>
+                <w:tab w:val="left" w:pos="360"/>
+                <w:tab w:val="left" w:pos="1272"/>
+              </w:tabs>
+              <w:rPr>
+                <w:sz w:val="22"/>
+                <w:szCs w:val="22"/>
+              </w:rPr>
+            </w:pPr>
+            <w:r>
+              <w:rPr>
+                <w:sz w:val="22"/>
+                <w:szCs w:val="22"/>
+              </w:rPr>
+              <w:t>$ \Coaching\</w:t>
+            </w:r>
+            <w:r>
+              <w:rPr>
+                <w:sz w:val="22"/>
+                <w:szCs w:val="22"/>
+              </w:rPr>
+              <w:t>Quality</w:t>
+            </w:r>
+            <w:r>
+              <w:rPr>
+                <w:sz w:val="22"/>
+                <w:szCs w:val="22"/>
+              </w:rPr>
+              <w:t>\Encrypt_Out\</w:t>
+            </w:r>
+          </w:p>
+        </w:tc>
+        <w:tc>
+          <w:tcPr>
+            <w:tcW w:w="4275" w:type="dxa"/>
           </w:tcPr>
           <w:p>
             <w:pPr>
@@ -3246,12 +3237,14 @@
                 <w:szCs w:val="22"/>
               </w:rPr>
             </w:pPr>
-          </w:p>
-        </w:tc>
-        <w:tc>
-          <w:tcPr>
-            <w:tcW w:w="4275" w:type="dxa"/>
-          </w:tcPr>
+            <w:r>
+              <w:rPr>
+                <w:sz w:val="22"/>
+                <w:szCs w:val="22"/>
+              </w:rPr>
+              <w:t xml:space="preserve">No files should remain if successfully loaded. </w:t>
+            </w:r>
+          </w:p>
           <w:p>
             <w:pPr>
               <w:tabs>
@@ -3262,6 +3255,13 @@
                 <w:szCs w:val="22"/>
               </w:rPr>
             </w:pPr>
+            <w:r>
+              <w:rPr>
+                <w:sz w:val="22"/>
+                <w:szCs w:val="22"/>
+              </w:rPr>
+              <w:t>Should remain if load failed.</w:t>
+            </w:r>
           </w:p>
         </w:tc>
         <w:tc>
@@ -3328,27 +3328,6 @@
                 <w:szCs w:val="22"/>
               </w:rPr>
             </w:pPr>
-            <w:r>
-              <w:rPr>
-                <w:sz w:val="22"/>
-                <w:szCs w:val="22"/>
-              </w:rPr>
-              <w:t>QOC-</w:t>
-            </w:r>
-            <w:r>
-              <w:rPr>
-                <w:sz w:val="22"/>
-                <w:szCs w:val="22"/>
-              </w:rPr>
-              <w:t>2.1</w:t>
-            </w:r>
-            <w:r>
-              <w:rPr>
-                <w:sz w:val="22"/>
-                <w:szCs w:val="22"/>
-              </w:rPr>
-              <w:t>.1</w:t>
-            </w:r>
           </w:p>
         </w:tc>
         <w:tc>
@@ -3365,14 +3344,12 @@
                 <w:szCs w:val="22"/>
               </w:rPr>
             </w:pPr>
-            <w:r>
-              <w:rPr>
-                <w:sz w:val="22"/>
-                <w:szCs w:val="22"/>
-              </w:rPr>
-              <w:t>Run Notifications SQL Agent Job</w:t>
-            </w:r>
-          </w:p>
+          </w:p>
+        </w:tc>
+        <w:tc>
+          <w:tcPr>
+            <w:tcW w:w="4275" w:type="dxa"/>
+          </w:tcPr>
           <w:p>
             <w:pPr>
               <w:tabs>
@@ -3383,20 +3360,11 @@
                 <w:szCs w:val="22"/>
               </w:rPr>
             </w:pPr>
-            <w:proofErr w:type="spellStart"/>
-            <w:r>
-              <w:rPr>
-                <w:sz w:val="22"/>
-                <w:szCs w:val="22"/>
-              </w:rPr>
-              <w:t>CoachingNotifications</w:t>
-            </w:r>
-            <w:proofErr w:type="spellEnd"/>
-          </w:p>
-        </w:tc>
-        <w:tc>
-          <w:tcPr>
-            <w:tcW w:w="4275" w:type="dxa"/>
+          </w:p>
+        </w:tc>
+        <w:tc>
+          <w:tcPr>
+            <w:tcW w:w="1192" w:type="dxa"/>
           </w:tcPr>
           <w:p>
             <w:pPr>
@@ -3413,30 +3381,7 @@
                 <w:sz w:val="22"/>
                 <w:szCs w:val="22"/>
               </w:rPr>
-              <w:t>Job should complete successfully</w:t>
-            </w:r>
-          </w:p>
-        </w:tc>
-        <w:tc>
-          <w:tcPr>
-            <w:tcW w:w="1192" w:type="dxa"/>
-          </w:tcPr>
-          <w:p>
-            <w:pPr>
-              <w:tabs>
-                <w:tab w:val="left" w:pos="360"/>
-              </w:tabs>
-              <w:rPr>
-                <w:sz w:val="22"/>
-                <w:szCs w:val="22"/>
-              </w:rPr>
-            </w:pPr>
-            <w:r>
-              <w:rPr>
-                <w:sz w:val="22"/>
-                <w:szCs w:val="22"/>
-              </w:rPr>
-              <w:t>N</w:t>
+              <w:t>Y</w:t>
             </w:r>
           </w:p>
         </w:tc>
@@ -3460,7 +3405,7 @@
                 <w:sz w:val="22"/>
                 <w:szCs w:val="22"/>
               </w:rPr>
-              <w:t>NA</w:t>
+              <w:t>Pass</w:t>
             </w:r>
           </w:p>
         </w:tc>
@@ -3500,14 +3445,7 @@
                 <w:sz w:val="22"/>
                 <w:szCs w:val="22"/>
               </w:rPr>
-              <w:t>.</w:t>
-            </w:r>
-            <w:r>
-              <w:rPr>
-                <w:sz w:val="22"/>
-                <w:szCs w:val="22"/>
-              </w:rPr>
-              <w:t>2</w:t>
+              <w:t>.1</w:t>
             </w:r>
           </w:p>
         </w:tc>
@@ -3543,30 +3481,13 @@
                 <w:szCs w:val="22"/>
               </w:rPr>
             </w:pPr>
-            <w:proofErr w:type="spellStart"/>
-            <w:r>
-              <w:rPr>
-                <w:sz w:val="22"/>
-                <w:szCs w:val="22"/>
-              </w:rPr>
-              <w:lastRenderedPageBreak/>
-              <w:t>Coaching</w:t>
-            </w:r>
-            <w:r>
-              <w:rPr>
-                <w:sz w:val="22"/>
-                <w:szCs w:val="22"/>
-              </w:rPr>
-              <w:t>Bingo</w:t>
-            </w:r>
-            <w:r>
-              <w:rPr>
-                <w:sz w:val="22"/>
-                <w:szCs w:val="22"/>
-              </w:rPr>
-              <w:t>Notifications</w:t>
-            </w:r>
-            <w:proofErr w:type="spellEnd"/>
+            <w:r>
+              <w:rPr>
+                <w:sz w:val="22"/>
+                <w:szCs w:val="22"/>
+              </w:rPr>
+              <w:t>CoachingNotifications</w:t>
+            </w:r>
           </w:p>
         </w:tc>
         <w:tc>
@@ -3588,7 +3509,6 @@
                 <w:sz w:val="22"/>
                 <w:szCs w:val="22"/>
               </w:rPr>
-              <w:lastRenderedPageBreak/>
               <w:t>Job should complete successfully</w:t>
             </w:r>
           </w:p>
@@ -3613,6 +3533,171 @@
                 <w:szCs w:val="22"/>
               </w:rPr>
               <w:t>N</w:t>
+            </w:r>
+          </w:p>
+        </w:tc>
+        <w:tc>
+          <w:tcPr>
+            <w:tcW w:w="1440" w:type="dxa"/>
+          </w:tcPr>
+          <w:p>
+            <w:pPr>
+              <w:tabs>
+                <w:tab w:val="left" w:pos="360"/>
+              </w:tabs>
+              <w:jc w:val="center"/>
+              <w:rPr>
+                <w:sz w:val="22"/>
+                <w:szCs w:val="22"/>
+              </w:rPr>
+            </w:pPr>
+            <w:r>
+              <w:rPr>
+                <w:sz w:val="22"/>
+                <w:szCs w:val="22"/>
+              </w:rPr>
+              <w:t>NA</w:t>
+            </w:r>
+          </w:p>
+        </w:tc>
+      </w:tr>
+      <w:tr>
+        <w:tc>
+          <w:tcPr>
+            <w:tcW w:w="1463" w:type="dxa"/>
+          </w:tcPr>
+          <w:p>
+            <w:pPr>
+              <w:tabs>
+                <w:tab w:val="left" w:pos="360"/>
+              </w:tabs>
+              <w:jc w:val="center"/>
+              <w:rPr>
+                <w:sz w:val="22"/>
+                <w:szCs w:val="22"/>
+              </w:rPr>
+            </w:pPr>
+            <w:r>
+              <w:rPr>
+                <w:sz w:val="22"/>
+                <w:szCs w:val="22"/>
+              </w:rPr>
+              <w:t>QOC-</w:t>
+            </w:r>
+            <w:r>
+              <w:rPr>
+                <w:sz w:val="22"/>
+                <w:szCs w:val="22"/>
+              </w:rPr>
+              <w:t>2.1</w:t>
+            </w:r>
+            <w:r>
+              <w:rPr>
+                <w:sz w:val="22"/>
+                <w:szCs w:val="22"/>
+              </w:rPr>
+              <w:t>.2</w:t>
+            </w:r>
+          </w:p>
+        </w:tc>
+        <w:tc>
+          <w:tcPr>
+            <w:tcW w:w="4680" w:type="dxa"/>
+          </w:tcPr>
+          <w:p>
+            <w:pPr>
+              <w:tabs>
+                <w:tab w:val="left" w:pos="360"/>
+              </w:tabs>
+              <w:rPr>
+                <w:sz w:val="22"/>
+                <w:szCs w:val="22"/>
+              </w:rPr>
+            </w:pPr>
+            <w:r>
+              <w:rPr>
+                <w:sz w:val="22"/>
+                <w:szCs w:val="22"/>
+              </w:rPr>
+              <w:t>Run Notifications SQL Agent Job</w:t>
+            </w:r>
+          </w:p>
+          <w:p>
+            <w:pPr>
+              <w:tabs>
+                <w:tab w:val="left" w:pos="360"/>
+              </w:tabs>
+              <w:rPr>
+                <w:sz w:val="22"/>
+                <w:szCs w:val="22"/>
+              </w:rPr>
+            </w:pPr>
+            <w:r>
+              <w:rPr>
+                <w:sz w:val="22"/>
+                <w:szCs w:val="22"/>
+              </w:rPr>
+              <w:t>Coaching</w:t>
+            </w:r>
+            <w:r>
+              <w:rPr>
+                <w:sz w:val="22"/>
+                <w:szCs w:val="22"/>
+              </w:rPr>
+              <w:t>Bingo</w:t>
+            </w:r>
+            <w:r>
+              <w:rPr>
+                <w:sz w:val="22"/>
+                <w:szCs w:val="22"/>
+              </w:rPr>
+              <w:t>Notifications</w:t>
+            </w:r>
+          </w:p>
+        </w:tc>
+        <w:tc>
+          <w:tcPr>
+            <w:tcW w:w="4275" w:type="dxa"/>
+          </w:tcPr>
+          <w:p>
+            <w:pPr>
+              <w:tabs>
+                <w:tab w:val="left" w:pos="360"/>
+              </w:tabs>
+              <w:rPr>
+                <w:sz w:val="22"/>
+                <w:szCs w:val="22"/>
+              </w:rPr>
+            </w:pPr>
+            <w:r>
+              <w:rPr>
+                <w:sz w:val="22"/>
+                <w:szCs w:val="22"/>
+              </w:rPr>
+              <w:t>Job should complete successfully</w:t>
+            </w:r>
+          </w:p>
+        </w:tc>
+        <w:tc>
+          <w:tcPr>
+            <w:tcW w:w="1192" w:type="dxa"/>
+          </w:tcPr>
+          <w:p>
+            <w:pPr>
+              <w:tabs>
+                <w:tab w:val="left" w:pos="360"/>
+              </w:tabs>
+              <w:rPr>
+                <w:sz w:val="22"/>
+                <w:szCs w:val="22"/>
+              </w:rPr>
+            </w:pPr>
+            <w:r>
+              <w:rPr>
+                <w:sz w:val="22"/>
+                <w:szCs w:val="22"/>
+              </w:rPr>
+              <w:t>Y</w:t>
             </w:r>
           </w:p>
         </w:tc>
@@ -4125,23 +4210,7 @@
                 <w:sz w:val="22"/>
                 <w:szCs w:val="22"/>
               </w:rPr>
-              <w:t xml:space="preserve">Should record Filename, </w:t>
-            </w:r>
-            <w:proofErr w:type="spellStart"/>
-            <w:r>
-              <w:rPr>
-                <w:sz w:val="22"/>
-                <w:szCs w:val="22"/>
-              </w:rPr>
-              <w:t>LoadDatetime</w:t>
-            </w:r>
-            <w:proofErr w:type="spellEnd"/>
-            <w:r>
-              <w:rPr>
-                <w:sz w:val="22"/>
-                <w:szCs w:val="22"/>
-              </w:rPr>
-              <w:t xml:space="preserve"> and Counts</w:t>
+              <w:t>Should record Filename, LoadDatetime and Counts</w:t>
             </w:r>
           </w:p>
         </w:tc>
@@ -5983,7 +6052,15 @@
                 <w:sz w:val="22"/>
                 <w:szCs w:val="22"/>
               </w:rPr>
-              <w:t>Populated correctly for corresponding Coaching logs inserted</w:t>
+              <w:t xml:space="preserve">Populated correctly for corresponding </w:t>
+            </w:r>
+            <w:r>
+              <w:rPr>
+                <w:sz w:val="22"/>
+                <w:szCs w:val="22"/>
+              </w:rPr>
+              <w:lastRenderedPageBreak/>
+              <w:t>Coaching logs inserted</w:t>
             </w:r>
           </w:p>
         </w:tc>
@@ -6006,6 +6083,7 @@
                 <w:sz w:val="22"/>
                 <w:szCs w:val="22"/>
               </w:rPr>
+              <w:lastRenderedPageBreak/>
               <w:t>Y</w:t>
             </w:r>
           </w:p>
@@ -6279,15 +6357,7 @@
                 <w:sz w:val="22"/>
                 <w:szCs w:val="22"/>
               </w:rPr>
-              <w:t xml:space="preserve">oaching Reason as listed in reference </w:t>
-            </w:r>
-            <w:r>
-              <w:rPr>
-                <w:sz w:val="22"/>
-                <w:szCs w:val="22"/>
-              </w:rPr>
-              <w:lastRenderedPageBreak/>
-              <w:t>table at end of doc</w:t>
+              <w:t>oaching Reason as listed in reference table at end of doc</w:t>
             </w:r>
           </w:p>
         </w:tc>
@@ -6310,7 +6380,6 @@
                 <w:sz w:val="22"/>
                 <w:szCs w:val="22"/>
               </w:rPr>
-              <w:lastRenderedPageBreak/>
               <w:t>Y</w:t>
             </w:r>
           </w:p>
@@ -6842,6 +6911,13 @@
                 <w:szCs w:val="22"/>
               </w:rPr>
             </w:pPr>
+            <w:r>
+              <w:rPr>
+                <w:sz w:val="22"/>
+                <w:szCs w:val="22"/>
+              </w:rPr>
+              <w:t>Y</w:t>
+            </w:r>
           </w:p>
         </w:tc>
         <w:tc>
@@ -6859,6 +6935,13 @@
                 <w:szCs w:val="22"/>
               </w:rPr>
             </w:pPr>
+            <w:r>
+              <w:rPr>
+                <w:sz w:val="22"/>
+                <w:szCs w:val="22"/>
+              </w:rPr>
+              <w:t>Pass</w:t>
+            </w:r>
           </w:p>
         </w:tc>
       </w:tr>
@@ -6973,23 +7056,7 @@
                 <w:sz w:val="22"/>
                 <w:szCs w:val="22"/>
               </w:rPr>
-              <w:t xml:space="preserve">All other </w:t>
-            </w:r>
-            <w:proofErr w:type="gramStart"/>
-            <w:r>
-              <w:rPr>
-                <w:sz w:val="22"/>
-                <w:szCs w:val="22"/>
-              </w:rPr>
-              <w:t>non QC</w:t>
-            </w:r>
-            <w:proofErr w:type="gramEnd"/>
-            <w:r>
-              <w:rPr>
-                <w:sz w:val="22"/>
-                <w:szCs w:val="22"/>
-              </w:rPr>
-              <w:t xml:space="preserve"> competencies are 1 by Default.</w:t>
+              <w:t>All other non QC competencies are 1 by Default.</w:t>
             </w:r>
           </w:p>
         </w:tc>
@@ -7007,6 +7074,13 @@
                 <w:szCs w:val="22"/>
               </w:rPr>
             </w:pPr>
+            <w:r>
+              <w:rPr>
+                <w:sz w:val="22"/>
+                <w:szCs w:val="22"/>
+              </w:rPr>
+              <w:t>Y</w:t>
+            </w:r>
           </w:p>
         </w:tc>
         <w:tc>
@@ -7024,6 +7098,13 @@
                 <w:szCs w:val="22"/>
               </w:rPr>
             </w:pPr>
+            <w:r>
+              <w:rPr>
+                <w:sz w:val="22"/>
+                <w:szCs w:val="22"/>
+              </w:rPr>
+              <w:t>Pass</w:t>
+            </w:r>
           </w:p>
         </w:tc>
       </w:tr>
@@ -8083,7 +8164,7 @@
               <w:rPr>
                 <w:rFonts w:ascii="Arial" w:hAnsi="Arial" w:cs="Arial"/>
               </w:rPr>
-              <w:t>6/9/2021</w:t>
+              <w:t>8/2/2021</w:t>
             </w:r>
           </w:p>
         </w:tc>
@@ -8201,6 +8282,7 @@
               <w:rPr>
                 <w:rFonts w:ascii="Arial" w:hAnsi="Arial" w:cs="Arial"/>
               </w:rPr>
+              <w:lastRenderedPageBreak/>
               <w:t>Susmitha Palacherla</w:t>
             </w:r>
           </w:p>
@@ -8254,7 +8336,7 @@
               <w:rPr>
                 <w:rFonts w:ascii="Arial" w:hAnsi="Arial" w:cs="Arial"/>
               </w:rPr>
-              <w:t>6/9/2021</w:t>
+              <w:t>8/2/2021</w:t>
             </w:r>
           </w:p>
         </w:tc>
@@ -9210,6 +9292,7 @@
                 <w:rFonts w:eastAsia="Calibri"/>
                 <w:color w:val="000000"/>
               </w:rPr>
+              <w:lastRenderedPageBreak/>
               <w:t>OTA</w:t>
             </w:r>
           </w:p>
@@ -9360,7 +9443,6 @@
                 <w:rFonts w:eastAsia="Calibri"/>
                 <w:color w:val="000000"/>
               </w:rPr>
-              <w:lastRenderedPageBreak/>
               <w:t>BQMS</w:t>
             </w:r>
           </w:p>
@@ -10579,6 +10661,7 @@
                 <w:rFonts w:eastAsia="Calibri"/>
                 <w:color w:val="000000"/>
               </w:rPr>
+              <w:lastRenderedPageBreak/>
               <w:t>KUD</w:t>
             </w:r>
           </w:p>
@@ -10820,14 +10903,7 @@
               <w:rPr>
                 <w:color w:val="000000"/>
               </w:rPr>
-              <w:t xml:space="preserve">Other: Specify reason under </w:t>
-            </w:r>
-            <w:r>
-              <w:rPr>
-                <w:color w:val="000000"/>
-              </w:rPr>
-              <w:lastRenderedPageBreak/>
-              <w:t>coaching details.</w:t>
+              <w:t>Other: Specify reason under coaching details.</w:t>
             </w:r>
           </w:p>
         </w:tc>
@@ -10850,7 +10926,6 @@
                 <w:rFonts w:eastAsia="Calibri"/>
                 <w:color w:val="000000"/>
               </w:rPr>
-              <w:lastRenderedPageBreak/>
               <w:t>BQN</w:t>
             </w:r>
           </w:p>
@@ -12123,7 +12198,11 @@
               <w:t>Pending Sup Review</w:t>
             </w:r>
             <w:r>
-              <w:t>/Pending Emp review</w:t>
+              <w:t xml:space="preserve">/Pending Emp </w:t>
+            </w:r>
+            <w:r>
+              <w:lastRenderedPageBreak/>
+              <w:t>review</w:t>
             </w:r>
           </w:p>
         </w:tc>
@@ -12133,6 +12212,7 @@
           </w:tcPr>
           <w:p>
             <w:r>
+              <w:lastRenderedPageBreak/>
               <w:t>Completed</w:t>
             </w:r>
           </w:p>
@@ -12302,27 +12382,7 @@
                 <w:sz w:val="19"/>
                 <w:szCs w:val="19"/>
               </w:rPr>
-              <w:t xml:space="preserve"> [</w:t>
-            </w:r>
-            <w:proofErr w:type="spellStart"/>
-            <w:r>
-              <w:rPr>
-                <w:rFonts w:ascii="Consolas" w:hAnsi="Consolas" w:cs="Consolas"/>
-                <w:color w:val="000000"/>
-                <w:sz w:val="19"/>
-                <w:szCs w:val="19"/>
-              </w:rPr>
-              <w:t>CoachingKey</w:t>
-            </w:r>
-            <w:proofErr w:type="spellEnd"/>
-            <w:r>
-              <w:rPr>
-                <w:rFonts w:ascii="Consolas" w:hAnsi="Consolas" w:cs="Consolas"/>
-                <w:color w:val="000000"/>
-                <w:sz w:val="19"/>
-                <w:szCs w:val="19"/>
-              </w:rPr>
-              <w:t xml:space="preserve">] </w:t>
+              <w:t xml:space="preserve"> [CoachingKey] </w:t>
             </w:r>
             <w:r>
               <w:rPr>
@@ -12376,28 +12436,7 @@
                 <w:sz w:val="19"/>
                 <w:szCs w:val="19"/>
               </w:rPr>
-              <w:t xml:space="preserve"> [</w:t>
-            </w:r>
-            <w:proofErr w:type="spellStart"/>
-            <w:r>
-              <w:rPr>
-                <w:rFonts w:ascii="Consolas" w:hAnsi="Consolas" w:cs="Consolas"/>
-                <w:color w:val="000000"/>
-                <w:sz w:val="19"/>
-                <w:szCs w:val="19"/>
-              </w:rPr>
-              <w:t>CoachingCert</w:t>
-            </w:r>
-            <w:proofErr w:type="spellEnd"/>
-            <w:proofErr w:type="gramStart"/>
-            <w:r>
-              <w:rPr>
-                <w:rFonts w:ascii="Consolas" w:hAnsi="Consolas" w:cs="Consolas"/>
-                <w:color w:val="000000"/>
-                <w:sz w:val="19"/>
-                <w:szCs w:val="19"/>
-              </w:rPr>
-              <w:t>]</w:t>
+              <w:t xml:space="preserve"> [CoachingCert]</w:t>
             </w:r>
             <w:r>
               <w:rPr>
@@ -12408,7 +12447,6 @@
               </w:rPr>
               <w:t>;</w:t>
             </w:r>
-            <w:proofErr w:type="gramEnd"/>
             <w:r>
               <w:rPr>
                 <w:rFonts w:ascii="Consolas" w:hAnsi="Consolas" w:cs="Consolas"/>
@@ -12511,7 +12549,6 @@
               </w:rPr>
               <w:t>,</w:t>
             </w:r>
-            <w:proofErr w:type="spellStart"/>
             <w:r>
               <w:rPr>
                 <w:rFonts w:ascii="Consolas" w:hAnsi="Consolas" w:cs="Consolas"/>
@@ -12521,7 +12558,6 @@
               </w:rPr>
               <w:t>ps_emp_id_prefix</w:t>
             </w:r>
-            <w:proofErr w:type="spellEnd"/>
           </w:p>
           <w:p>
             <w:pPr>
@@ -12633,7 +12669,6 @@
               </w:rPr>
               <w:t>,</w:t>
             </w:r>
-            <w:proofErr w:type="spellStart"/>
             <w:r>
               <w:rPr>
                 <w:rFonts w:ascii="Consolas" w:hAnsi="Consolas" w:cs="Consolas"/>
@@ -12643,7 +12678,6 @@
               </w:rPr>
               <w:t>Start_date</w:t>
             </w:r>
-            <w:proofErr w:type="spellEnd"/>
           </w:p>
           <w:p>
             <w:pPr>
@@ -12808,7 +12842,6 @@
               </w:rPr>
               <w:t>),</w:t>
             </w:r>
-            <w:proofErr w:type="spellStart"/>
             <w:r>
               <w:rPr>
                 <w:rFonts w:ascii="Consolas" w:hAnsi="Consolas" w:cs="Consolas"/>
@@ -12818,7 +12851,6 @@
               </w:rPr>
               <w:t>DecryptByKey</w:t>
             </w:r>
-            <w:proofErr w:type="spellEnd"/>
             <w:r>
               <w:rPr>
                 <w:rFonts w:ascii="Consolas" w:hAnsi="Consolas" w:cs="Consolas"/>
@@ -12957,7 +12989,6 @@
               </w:rPr>
               <w:t>),</w:t>
             </w:r>
-            <w:proofErr w:type="spellStart"/>
             <w:r>
               <w:rPr>
                 <w:rFonts w:ascii="Consolas" w:hAnsi="Consolas" w:cs="Consolas"/>
@@ -12967,7 +12998,6 @@
               </w:rPr>
               <w:t>DecryptByKey</w:t>
             </w:r>
-            <w:proofErr w:type="spellEnd"/>
             <w:r>
               <w:rPr>
                 <w:rFonts w:ascii="Consolas" w:hAnsi="Consolas" w:cs="Consolas"/>
@@ -13107,7 +13137,6 @@
               </w:rPr>
               <w:t>),</w:t>
             </w:r>
-            <w:proofErr w:type="spellStart"/>
             <w:r>
               <w:rPr>
                 <w:rFonts w:ascii="Consolas" w:hAnsi="Consolas" w:cs="Consolas"/>
@@ -13117,7 +13146,6 @@
               </w:rPr>
               <w:t>DecryptByKey</w:t>
             </w:r>
-            <w:proofErr w:type="spellEnd"/>
             <w:r>
               <w:rPr>
                 <w:rFonts w:ascii="Consolas" w:hAnsi="Consolas" w:cs="Consolas"/>
@@ -13203,7 +13231,6 @@
               </w:rPr>
               <w:t>,</w:t>
             </w:r>
-            <w:proofErr w:type="spellStart"/>
             <w:r>
               <w:rPr>
                 <w:rFonts w:ascii="Consolas" w:hAnsi="Consolas" w:cs="Consolas"/>
@@ -13213,7 +13240,6 @@
               </w:rPr>
               <w:t>emp_job_code</w:t>
             </w:r>
-            <w:proofErr w:type="spellEnd"/>
           </w:p>
           <w:p>
             <w:pPr>
@@ -13338,7 +13364,6 @@
               </w:rPr>
               <w:t>),</w:t>
             </w:r>
-            <w:proofErr w:type="spellStart"/>
             <w:r>
               <w:rPr>
                 <w:rFonts w:ascii="Consolas" w:hAnsi="Consolas" w:cs="Consolas"/>
@@ -13348,7 +13373,6 @@
               </w:rPr>
               <w:t>DecryptByKey</w:t>
             </w:r>
-            <w:proofErr w:type="spellEnd"/>
             <w:r>
               <w:rPr>
                 <w:rFonts w:ascii="Consolas" w:hAnsi="Consolas" w:cs="Consolas"/>
@@ -13488,7 +13512,6 @@
               </w:rPr>
               <w:t>),</w:t>
             </w:r>
-            <w:proofErr w:type="spellStart"/>
             <w:r>
               <w:rPr>
                 <w:rFonts w:ascii="Consolas" w:hAnsi="Consolas" w:cs="Consolas"/>
@@ -13498,7 +13521,6 @@
               </w:rPr>
               <w:t>DecryptByKey</w:t>
             </w:r>
-            <w:proofErr w:type="spellEnd"/>
             <w:r>
               <w:rPr>
                 <w:rFonts w:ascii="Consolas" w:hAnsi="Consolas" w:cs="Consolas"/>
@@ -13508,7 +13530,6 @@
               </w:rPr>
               <w:t>(</w:t>
             </w:r>
-            <w:proofErr w:type="spellStart"/>
             <w:r>
               <w:rPr>
                 <w:rFonts w:ascii="Consolas" w:hAnsi="Consolas" w:cs="Consolas"/>
@@ -13518,7 +13539,6 @@
               </w:rPr>
               <w:t>Sup_Lanid</w:t>
             </w:r>
-            <w:proofErr w:type="spellEnd"/>
             <w:r>
               <w:rPr>
                 <w:rFonts w:ascii="Consolas" w:hAnsi="Consolas" w:cs="Consolas"/>
@@ -13640,7 +13660,6 @@
               </w:rPr>
               <w:t>),</w:t>
             </w:r>
-            <w:proofErr w:type="spellStart"/>
             <w:r>
               <w:rPr>
                 <w:rFonts w:ascii="Consolas" w:hAnsi="Consolas" w:cs="Consolas"/>
@@ -13650,7 +13669,6 @@
               </w:rPr>
               <w:t>DecryptByKey</w:t>
             </w:r>
-            <w:proofErr w:type="spellEnd"/>
             <w:r>
               <w:rPr>
                 <w:rFonts w:ascii="Consolas" w:hAnsi="Consolas" w:cs="Consolas"/>
@@ -13790,7 +13808,6 @@
               </w:rPr>
               <w:t>),</w:t>
             </w:r>
-            <w:proofErr w:type="spellStart"/>
             <w:r>
               <w:rPr>
                 <w:rFonts w:ascii="Consolas" w:hAnsi="Consolas" w:cs="Consolas"/>
@@ -13800,7 +13817,6 @@
               </w:rPr>
               <w:t>DecryptByKey</w:t>
             </w:r>
-            <w:proofErr w:type="spellEnd"/>
             <w:r>
               <w:rPr>
                 <w:rFonts w:ascii="Consolas" w:hAnsi="Consolas" w:cs="Consolas"/>
@@ -13980,7 +13996,6 @@
               </w:rPr>
               <w:t>),</w:t>
             </w:r>
-            <w:proofErr w:type="spellStart"/>
             <w:r>
               <w:rPr>
                 <w:rFonts w:ascii="Consolas" w:hAnsi="Consolas" w:cs="Consolas"/>
@@ -13990,7 +14005,6 @@
               </w:rPr>
               <w:t>DecryptByKey</w:t>
             </w:r>
-            <w:proofErr w:type="spellEnd"/>
             <w:r>
               <w:rPr>
                 <w:rFonts w:ascii="Consolas" w:hAnsi="Consolas" w:cs="Consolas"/>
@@ -14250,27 +14264,7 @@
                 <w:sz w:val="19"/>
                 <w:szCs w:val="19"/>
               </w:rPr>
-              <w:t>--WHERE CONVERT(nvarchar(70),</w:t>
-            </w:r>
-            <w:proofErr w:type="spellStart"/>
-            <w:r>
-              <w:rPr>
-                <w:rFonts w:ascii="Consolas" w:hAnsi="Consolas" w:cs="Consolas"/>
-                <w:color w:val="008000"/>
-                <w:sz w:val="19"/>
-                <w:szCs w:val="19"/>
-              </w:rPr>
-              <w:t>DecryptByKey</w:t>
-            </w:r>
-            <w:proofErr w:type="spellEnd"/>
-            <w:r>
-              <w:rPr>
-                <w:rFonts w:ascii="Consolas" w:hAnsi="Consolas" w:cs="Consolas"/>
-                <w:color w:val="008000"/>
-                <w:sz w:val="19"/>
-                <w:szCs w:val="19"/>
-              </w:rPr>
-              <w:t>(Emp_Name))  like '%Julia%'</w:t>
+              <w:t>--WHERE CONVERT(nvarchar(70),DecryptByKey(Emp_Name))  like '%Julia%'</w:t>
             </w:r>
           </w:p>
           <w:p>
@@ -14300,27 +14294,7 @@
                 <w:sz w:val="19"/>
                 <w:szCs w:val="19"/>
               </w:rPr>
-              <w:t xml:space="preserve">--where </w:t>
-            </w:r>
-            <w:proofErr w:type="spellStart"/>
-            <w:r>
-              <w:rPr>
-                <w:rFonts w:ascii="Consolas" w:hAnsi="Consolas" w:cs="Consolas"/>
-                <w:color w:val="008000"/>
-                <w:sz w:val="19"/>
-                <w:szCs w:val="19"/>
-              </w:rPr>
-              <w:t>emp_id</w:t>
-            </w:r>
-            <w:proofErr w:type="spellEnd"/>
-            <w:r>
-              <w:rPr>
-                <w:rFonts w:ascii="Consolas" w:hAnsi="Consolas" w:cs="Consolas"/>
-                <w:color w:val="008000"/>
-                <w:sz w:val="19"/>
-                <w:szCs w:val="19"/>
-              </w:rPr>
-              <w:t xml:space="preserve"> = '236712'</w:t>
+              <w:t>--where emp_id = '236712'</w:t>
             </w:r>
           </w:p>
           <w:p>
@@ -14361,17 +14335,24 @@
               </w:rPr>
               <w:t>(</w:t>
             </w:r>
-            <w:proofErr w:type="spellStart"/>
-            <w:r>
-              <w:rPr>
-                <w:rFonts w:ascii="Consolas" w:hAnsi="Consolas" w:cs="Consolas"/>
-                <w:color w:val="000000"/>
-                <w:sz w:val="19"/>
-                <w:szCs w:val="19"/>
-              </w:rPr>
-              <w:t>sup_id</w:t>
-            </w:r>
-            <w:proofErr w:type="spellEnd"/>
+            <w:r>
+              <w:rPr>
+                <w:rFonts w:ascii="Consolas" w:hAnsi="Consolas" w:cs="Consolas"/>
+                <w:color w:val="000000"/>
+                <w:sz w:val="19"/>
+                <w:szCs w:val="19"/>
+              </w:rPr>
+              <w:t xml:space="preserve">sup_id </w:t>
+            </w:r>
+            <w:r>
+              <w:rPr>
+                <w:rFonts w:ascii="Consolas" w:hAnsi="Consolas" w:cs="Consolas"/>
+                <w:color w:val="808080"/>
+                <w:sz w:val="19"/>
+                <w:szCs w:val="19"/>
+              </w:rPr>
+              <w:t>=</w:t>
+            </w:r>
             <w:r>
               <w:rPr>
                 <w:rFonts w:ascii="Consolas" w:hAnsi="Consolas" w:cs="Consolas"/>
@@ -14384,46 +14365,28 @@
             <w:r>
               <w:rPr>
                 <w:rFonts w:ascii="Consolas" w:hAnsi="Consolas" w:cs="Consolas"/>
+                <w:color w:val="FF0000"/>
+                <w:sz w:val="19"/>
+                <w:szCs w:val="19"/>
+              </w:rPr>
+              <w:t>'236712'</w:t>
+            </w:r>
+            <w:r>
+              <w:rPr>
+                <w:rFonts w:ascii="Consolas" w:hAnsi="Consolas" w:cs="Consolas"/>
+                <w:color w:val="000000"/>
+                <w:sz w:val="19"/>
+                <w:szCs w:val="19"/>
+              </w:rPr>
+              <w:t xml:space="preserve"> </w:t>
+            </w:r>
+            <w:r>
+              <w:rPr>
+                <w:rFonts w:ascii="Consolas" w:hAnsi="Consolas" w:cs="Consolas"/>
                 <w:color w:val="808080"/>
                 <w:sz w:val="19"/>
                 <w:szCs w:val="19"/>
               </w:rPr>
-              <w:t>=</w:t>
-            </w:r>
-            <w:r>
-              <w:rPr>
-                <w:rFonts w:ascii="Consolas" w:hAnsi="Consolas" w:cs="Consolas"/>
-                <w:color w:val="000000"/>
-                <w:sz w:val="19"/>
-                <w:szCs w:val="19"/>
-              </w:rPr>
-              <w:t xml:space="preserve"> </w:t>
-            </w:r>
-            <w:r>
-              <w:rPr>
-                <w:rFonts w:ascii="Consolas" w:hAnsi="Consolas" w:cs="Consolas"/>
-                <w:color w:val="FF0000"/>
-                <w:sz w:val="19"/>
-                <w:szCs w:val="19"/>
-              </w:rPr>
-              <w:t>'236712'</w:t>
-            </w:r>
-            <w:r>
-              <w:rPr>
-                <w:rFonts w:ascii="Consolas" w:hAnsi="Consolas" w:cs="Consolas"/>
-                <w:color w:val="000000"/>
-                <w:sz w:val="19"/>
-                <w:szCs w:val="19"/>
-              </w:rPr>
-              <w:t xml:space="preserve"> </w:t>
-            </w:r>
-            <w:r>
-              <w:rPr>
-                <w:rFonts w:ascii="Consolas" w:hAnsi="Consolas" w:cs="Consolas"/>
-                <w:color w:val="808080"/>
-                <w:sz w:val="19"/>
-                <w:szCs w:val="19"/>
-              </w:rPr>
               <w:t>or</w:t>
             </w:r>
             <w:r>
@@ -14433,27 +14396,7 @@
                 <w:sz w:val="19"/>
                 <w:szCs w:val="19"/>
               </w:rPr>
-              <w:t xml:space="preserve"> </w:t>
-            </w:r>
-            <w:proofErr w:type="spellStart"/>
-            <w:r>
-              <w:rPr>
-                <w:rFonts w:ascii="Consolas" w:hAnsi="Consolas" w:cs="Consolas"/>
-                <w:color w:val="000000"/>
-                <w:sz w:val="19"/>
-                <w:szCs w:val="19"/>
-              </w:rPr>
-              <w:t>mgr_id</w:t>
-            </w:r>
-            <w:proofErr w:type="spellEnd"/>
-            <w:r>
-              <w:rPr>
-                <w:rFonts w:ascii="Consolas" w:hAnsi="Consolas" w:cs="Consolas"/>
-                <w:color w:val="000000"/>
-                <w:sz w:val="19"/>
-                <w:szCs w:val="19"/>
-              </w:rPr>
-              <w:t xml:space="preserve"> </w:t>
+              <w:t xml:space="preserve"> mgr_id </w:t>
             </w:r>
             <w:r>
               <w:rPr>
@@ -15371,7 +15314,6 @@
               </w:rPr>
               <w:t>(</w:t>
             </w:r>
-            <w:proofErr w:type="spellStart"/>
             <w:r>
               <w:rPr>
                 <w:rFonts w:ascii="Consolas" w:hAnsi="Consolas" w:cs="Consolas"/>
@@ -15381,7 +15323,6 @@
               </w:rPr>
               <w:t>nolock</w:t>
             </w:r>
-            <w:proofErr w:type="spellEnd"/>
             <w:r>
               <w:rPr>
                 <w:rFonts w:ascii="Consolas" w:hAnsi="Consolas" w:cs="Consolas"/>
@@ -15419,27 +15360,7 @@
                 <w:sz w:val="19"/>
                 <w:szCs w:val="19"/>
               </w:rPr>
-              <w:t xml:space="preserve"> </w:t>
-            </w:r>
-            <w:proofErr w:type="spellStart"/>
-            <w:r>
-              <w:rPr>
-                <w:rFonts w:ascii="Consolas" w:hAnsi="Consolas" w:cs="Consolas"/>
-                <w:color w:val="000000"/>
-                <w:sz w:val="19"/>
-                <w:szCs w:val="19"/>
-              </w:rPr>
-              <w:t>strreportcode</w:t>
-            </w:r>
-            <w:proofErr w:type="spellEnd"/>
-            <w:r>
-              <w:rPr>
-                <w:rFonts w:ascii="Consolas" w:hAnsi="Consolas" w:cs="Consolas"/>
-                <w:color w:val="000000"/>
-                <w:sz w:val="19"/>
-                <w:szCs w:val="19"/>
-              </w:rPr>
-              <w:t xml:space="preserve"> </w:t>
+              <w:t xml:space="preserve"> strreportcode </w:t>
             </w:r>
             <w:r>
               <w:rPr>
@@ -15514,19 +15435,8 @@
                 <w:sz w:val="19"/>
                 <w:szCs w:val="19"/>
               </w:rPr>
-              <w:t xml:space="preserve"> </w:t>
-            </w:r>
-            <w:proofErr w:type="spellStart"/>
-            <w:r>
-              <w:rPr>
-                <w:rFonts w:ascii="Consolas" w:hAnsi="Consolas" w:cs="Consolas"/>
-                <w:color w:val="000000"/>
-                <w:sz w:val="19"/>
-                <w:szCs w:val="19"/>
-              </w:rPr>
-              <w:t>coachingid</w:t>
-            </w:r>
-            <w:proofErr w:type="spellEnd"/>
+              <w:t xml:space="preserve"> coachingid</w:t>
+            </w:r>
           </w:p>
           <w:p>
             <w:pPr>
@@ -15567,17 +15477,7 @@
                 <w:sz w:val="19"/>
                 <w:szCs w:val="19"/>
               </w:rPr>
-              <w:t xml:space="preserve"> </w:t>
-            </w:r>
-            <w:proofErr w:type="spellStart"/>
-            <w:r>
-              <w:rPr>
-                <w:rFonts w:ascii="Consolas" w:hAnsi="Consolas" w:cs="Consolas"/>
-                <w:color w:val="000000"/>
-                <w:sz w:val="19"/>
-                <w:szCs w:val="19"/>
-              </w:rPr>
-              <w:t>ec</w:t>
+              <w:t xml:space="preserve"> ec</w:t>
             </w:r>
             <w:r>
               <w:rPr>
@@ -15597,7 +15497,6 @@
               </w:rPr>
               <w:t>Coaching_Log</w:t>
             </w:r>
-            <w:proofErr w:type="spellEnd"/>
           </w:p>
           <w:p>
             <w:pPr>
@@ -15683,27 +15582,7 @@
                 <w:sz w:val="19"/>
                 <w:szCs w:val="19"/>
               </w:rPr>
-              <w:t xml:space="preserve"> </w:t>
-            </w:r>
-            <w:proofErr w:type="spellStart"/>
-            <w:r>
-              <w:rPr>
-                <w:rFonts w:ascii="Consolas" w:hAnsi="Consolas" w:cs="Consolas"/>
-                <w:color w:val="000000"/>
-                <w:sz w:val="19"/>
-                <w:szCs w:val="19"/>
-              </w:rPr>
-              <w:t>coachingid</w:t>
-            </w:r>
-            <w:proofErr w:type="spellEnd"/>
-            <w:r>
-              <w:rPr>
-                <w:rFonts w:ascii="Consolas" w:hAnsi="Consolas" w:cs="Consolas"/>
-                <w:color w:val="000000"/>
-                <w:sz w:val="19"/>
-                <w:szCs w:val="19"/>
-              </w:rPr>
-              <w:t xml:space="preserve"> </w:t>
+              <w:t xml:space="preserve"> coachingid </w:t>
             </w:r>
             <w:r>
               <w:rPr>
@@ -15892,17 +15771,7 @@
                 <w:sz w:val="19"/>
                 <w:szCs w:val="19"/>
               </w:rPr>
-              <w:t xml:space="preserve"> </w:t>
-            </w:r>
-            <w:proofErr w:type="spellStart"/>
-            <w:r>
-              <w:rPr>
-                <w:rFonts w:ascii="Consolas" w:hAnsi="Consolas" w:cs="Consolas"/>
-                <w:color w:val="000000"/>
-                <w:sz w:val="19"/>
-                <w:szCs w:val="19"/>
-              </w:rPr>
-              <w:t>CL</w:t>
+              <w:t xml:space="preserve"> CL</w:t>
             </w:r>
             <w:r>
               <w:rPr>
@@ -15920,65 +15789,44 @@
                 <w:sz w:val="19"/>
                 <w:szCs w:val="19"/>
               </w:rPr>
+              <w:t xml:space="preserve">CoachingID </w:t>
+            </w:r>
+            <w:r>
+              <w:rPr>
+                <w:rFonts w:ascii="Consolas" w:hAnsi="Consolas" w:cs="Consolas"/>
+                <w:color w:val="808080"/>
+                <w:sz w:val="19"/>
+                <w:szCs w:val="19"/>
+              </w:rPr>
+              <w:t>=</w:t>
+            </w:r>
+            <w:r>
+              <w:rPr>
+                <w:rFonts w:ascii="Consolas" w:hAnsi="Consolas" w:cs="Consolas"/>
+                <w:color w:val="000000"/>
+                <w:sz w:val="19"/>
+                <w:szCs w:val="19"/>
+              </w:rPr>
+              <w:t xml:space="preserve"> CLR</w:t>
+            </w:r>
+            <w:r>
+              <w:rPr>
+                <w:rFonts w:ascii="Consolas" w:hAnsi="Consolas" w:cs="Consolas"/>
+                <w:color w:val="808080"/>
+                <w:sz w:val="19"/>
+                <w:szCs w:val="19"/>
+              </w:rPr>
+              <w:t>.</w:t>
+            </w:r>
+            <w:r>
+              <w:rPr>
+                <w:rFonts w:ascii="Consolas" w:hAnsi="Consolas" w:cs="Consolas"/>
+                <w:color w:val="000000"/>
+                <w:sz w:val="19"/>
+                <w:szCs w:val="19"/>
+              </w:rPr>
               <w:t>CoachingID</w:t>
             </w:r>
-            <w:proofErr w:type="spellEnd"/>
-            <w:r>
-              <w:rPr>
-                <w:rFonts w:ascii="Consolas" w:hAnsi="Consolas" w:cs="Consolas"/>
-                <w:color w:val="000000"/>
-                <w:sz w:val="19"/>
-                <w:szCs w:val="19"/>
-              </w:rPr>
-              <w:t xml:space="preserve"> </w:t>
-            </w:r>
-            <w:r>
-              <w:rPr>
-                <w:rFonts w:ascii="Consolas" w:hAnsi="Consolas" w:cs="Consolas"/>
-                <w:color w:val="808080"/>
-                <w:sz w:val="19"/>
-                <w:szCs w:val="19"/>
-              </w:rPr>
-              <w:t>=</w:t>
-            </w:r>
-            <w:r>
-              <w:rPr>
-                <w:rFonts w:ascii="Consolas" w:hAnsi="Consolas" w:cs="Consolas"/>
-                <w:color w:val="000000"/>
-                <w:sz w:val="19"/>
-                <w:szCs w:val="19"/>
-              </w:rPr>
-              <w:t xml:space="preserve"> </w:t>
-            </w:r>
-            <w:proofErr w:type="spellStart"/>
-            <w:r>
-              <w:rPr>
-                <w:rFonts w:ascii="Consolas" w:hAnsi="Consolas" w:cs="Consolas"/>
-                <w:color w:val="000000"/>
-                <w:sz w:val="19"/>
-                <w:szCs w:val="19"/>
-              </w:rPr>
-              <w:t>CLR</w:t>
-            </w:r>
-            <w:r>
-              <w:rPr>
-                <w:rFonts w:ascii="Consolas" w:hAnsi="Consolas" w:cs="Consolas"/>
-                <w:color w:val="808080"/>
-                <w:sz w:val="19"/>
-                <w:szCs w:val="19"/>
-              </w:rPr>
-              <w:t>.</w:t>
-            </w:r>
-            <w:r>
-              <w:rPr>
-                <w:rFonts w:ascii="Consolas" w:hAnsi="Consolas" w:cs="Consolas"/>
-                <w:color w:val="000000"/>
-                <w:sz w:val="19"/>
-                <w:szCs w:val="19"/>
-              </w:rPr>
-              <w:t>CoachingID</w:t>
-            </w:r>
-            <w:proofErr w:type="spellEnd"/>
           </w:p>
           <w:p>
             <w:pPr>
@@ -16007,27 +15855,7 @@
                 <w:sz w:val="19"/>
                 <w:szCs w:val="19"/>
               </w:rPr>
-              <w:t xml:space="preserve">  </w:t>
-            </w:r>
-            <w:proofErr w:type="spellStart"/>
-            <w:r>
-              <w:rPr>
-                <w:rFonts w:ascii="Consolas" w:hAnsi="Consolas" w:cs="Consolas"/>
-                <w:color w:val="000000"/>
-                <w:sz w:val="19"/>
-                <w:szCs w:val="19"/>
-              </w:rPr>
-              <w:t>strreportcode</w:t>
-            </w:r>
-            <w:proofErr w:type="spellEnd"/>
-            <w:r>
-              <w:rPr>
-                <w:rFonts w:ascii="Consolas" w:hAnsi="Consolas" w:cs="Consolas"/>
-                <w:color w:val="000000"/>
-                <w:sz w:val="19"/>
-                <w:szCs w:val="19"/>
-              </w:rPr>
-              <w:t xml:space="preserve"> </w:t>
+              <w:t xml:space="preserve">  strreportcode </w:t>
             </w:r>
             <w:r>
               <w:rPr>
@@ -16102,19 +15930,8 @@
                 <w:sz w:val="19"/>
                 <w:szCs w:val="19"/>
               </w:rPr>
-              <w:t xml:space="preserve"> </w:t>
-            </w:r>
-            <w:proofErr w:type="spellStart"/>
-            <w:r>
-              <w:rPr>
-                <w:rFonts w:ascii="Consolas" w:hAnsi="Consolas" w:cs="Consolas"/>
-                <w:color w:val="000000"/>
-                <w:sz w:val="19"/>
-                <w:szCs w:val="19"/>
-              </w:rPr>
-              <w:t>coachingid</w:t>
-            </w:r>
-            <w:proofErr w:type="spellEnd"/>
+              <w:t xml:space="preserve"> coachingid</w:t>
+            </w:r>
           </w:p>
           <w:p>
             <w:pPr>
@@ -16302,87 +16119,7 @@
                 <w:sz w:val="19"/>
                 <w:szCs w:val="19"/>
               </w:rPr>
-              <w:t xml:space="preserve">--select </w:t>
-            </w:r>
-            <w:proofErr w:type="spellStart"/>
-            <w:r>
-              <w:rPr>
-                <w:rFonts w:ascii="Consolas" w:hAnsi="Consolas" w:cs="Consolas"/>
-                <w:color w:val="008000"/>
-                <w:sz w:val="19"/>
-                <w:szCs w:val="19"/>
-              </w:rPr>
-              <w:t>emp_id</w:t>
-            </w:r>
-            <w:proofErr w:type="spellEnd"/>
-            <w:r>
-              <w:rPr>
-                <w:rFonts w:ascii="Consolas" w:hAnsi="Consolas" w:cs="Consolas"/>
-                <w:color w:val="008000"/>
-                <w:sz w:val="19"/>
-                <w:szCs w:val="19"/>
-              </w:rPr>
-              <w:t xml:space="preserve">, </w:t>
-            </w:r>
-            <w:proofErr w:type="spellStart"/>
-            <w:r>
-              <w:rPr>
-                <w:rFonts w:ascii="Consolas" w:hAnsi="Consolas" w:cs="Consolas"/>
-                <w:color w:val="008000"/>
-                <w:sz w:val="19"/>
-                <w:szCs w:val="19"/>
-              </w:rPr>
-              <w:t>sup_id</w:t>
-            </w:r>
-            <w:proofErr w:type="spellEnd"/>
-            <w:r>
-              <w:rPr>
-                <w:rFonts w:ascii="Consolas" w:hAnsi="Consolas" w:cs="Consolas"/>
-                <w:color w:val="008000"/>
-                <w:sz w:val="19"/>
-                <w:szCs w:val="19"/>
-              </w:rPr>
-              <w:t xml:space="preserve">, Mgr_ID from </w:t>
-            </w:r>
-            <w:proofErr w:type="spellStart"/>
-            <w:r>
-              <w:rPr>
-                <w:rFonts w:ascii="Consolas" w:hAnsi="Consolas" w:cs="Consolas"/>
-                <w:color w:val="008000"/>
-                <w:sz w:val="19"/>
-                <w:szCs w:val="19"/>
-              </w:rPr>
-              <w:t>ec.Employee_Hierarchy</w:t>
-            </w:r>
-            <w:proofErr w:type="spellEnd"/>
-            <w:r>
-              <w:rPr>
-                <w:rFonts w:ascii="Consolas" w:hAnsi="Consolas" w:cs="Consolas"/>
-                <w:color w:val="008000"/>
-                <w:sz w:val="19"/>
-                <w:szCs w:val="19"/>
-              </w:rPr>
-              <w:t xml:space="preserve"> where </w:t>
-            </w:r>
-            <w:proofErr w:type="spellStart"/>
-            <w:r>
-              <w:rPr>
-                <w:rFonts w:ascii="Consolas" w:hAnsi="Consolas" w:cs="Consolas"/>
-                <w:color w:val="008000"/>
-                <w:sz w:val="19"/>
-                <w:szCs w:val="19"/>
-              </w:rPr>
-              <w:t>emp_id</w:t>
-            </w:r>
-            <w:proofErr w:type="spellEnd"/>
-            <w:r>
-              <w:rPr>
-                <w:rFonts w:ascii="Consolas" w:hAnsi="Consolas" w:cs="Consolas"/>
-                <w:color w:val="008000"/>
-                <w:sz w:val="19"/>
-                <w:szCs w:val="19"/>
-              </w:rPr>
-              <w:t xml:space="preserve"> = '231927'</w:t>
+              <w:t>--select emp_id, sup_id, Mgr_ID from ec.Employee_Hierarchy where emp_id = '231927'</w:t>
             </w:r>
           </w:p>
           <w:p>
@@ -16403,9 +16140,8 @@
                 <w:sz w:val="19"/>
                 <w:szCs w:val="19"/>
               </w:rPr>
-              <w:t>--</w:t>
-            </w:r>
-            <w:proofErr w:type="spellStart"/>
+              <w:t>--emp_id</w:t>
+            </w:r>
             <w:r>
               <w:rPr>
                 <w:rFonts w:ascii="Consolas" w:hAnsi="Consolas" w:cs="Consolas"/>
@@ -16413,29 +16149,9 @@
                 <w:sz w:val="19"/>
                 <w:szCs w:val="19"/>
               </w:rPr>
-              <w:t>emp_id</w:t>
-            </w:r>
-            <w:proofErr w:type="spellEnd"/>
-            <w:r>
-              <w:rPr>
-                <w:rFonts w:ascii="Consolas" w:hAnsi="Consolas" w:cs="Consolas"/>
-                <w:color w:val="008000"/>
-                <w:sz w:val="19"/>
-                <w:szCs w:val="19"/>
-              </w:rPr>
               <w:tab/>
-            </w:r>
-            <w:proofErr w:type="spellStart"/>
-            <w:r>
-              <w:rPr>
-                <w:rFonts w:ascii="Consolas" w:hAnsi="Consolas" w:cs="Consolas"/>
-                <w:color w:val="008000"/>
-                <w:sz w:val="19"/>
-                <w:szCs w:val="19"/>
-              </w:rPr>
               <w:t>sup_id</w:t>
             </w:r>
-            <w:proofErr w:type="spellEnd"/>
             <w:r>
               <w:rPr>
                 <w:rFonts w:ascii="Consolas" w:hAnsi="Consolas" w:cs="Consolas"/>
@@ -16527,19 +16243,8 @@
                 <w:sz w:val="19"/>
                 <w:szCs w:val="19"/>
               </w:rPr>
-              <w:t xml:space="preserve">UPDATE </w:t>
-            </w:r>
-            <w:proofErr w:type="spellStart"/>
-            <w:r>
-              <w:rPr>
-                <w:rFonts w:ascii="Consolas" w:hAnsi="Consolas" w:cs="Consolas"/>
-                <w:color w:val="008000"/>
-                <w:sz w:val="19"/>
-                <w:szCs w:val="19"/>
-              </w:rPr>
-              <w:t>ec.Employee_Hierarchy</w:t>
-            </w:r>
-            <w:proofErr w:type="spellEnd"/>
+              <w:t>UPDATE ec.Employee_Hierarchy</w:t>
+            </w:r>
           </w:p>
           <w:p>
             <w:pPr>
@@ -16559,27 +16264,7 @@
                 <w:sz w:val="19"/>
                 <w:szCs w:val="19"/>
               </w:rPr>
-              <w:t xml:space="preserve">SET </w:t>
-            </w:r>
-            <w:proofErr w:type="spellStart"/>
-            <w:r>
-              <w:rPr>
-                <w:rFonts w:ascii="Consolas" w:hAnsi="Consolas" w:cs="Consolas"/>
-                <w:color w:val="008000"/>
-                <w:sz w:val="19"/>
-                <w:szCs w:val="19"/>
-              </w:rPr>
-              <w:t>emp_job_code</w:t>
-            </w:r>
-            <w:proofErr w:type="spellEnd"/>
-            <w:r>
-              <w:rPr>
-                <w:rFonts w:ascii="Consolas" w:hAnsi="Consolas" w:cs="Consolas"/>
-                <w:color w:val="008000"/>
-                <w:sz w:val="19"/>
-                <w:szCs w:val="19"/>
-              </w:rPr>
-              <w:t xml:space="preserve"> = 'wacs01'</w:t>
+              <w:t>SET emp_job_code = 'wacs01'</w:t>
             </w:r>
           </w:p>
           <w:p>
@@ -16600,27 +16285,7 @@
                 <w:sz w:val="19"/>
                 <w:szCs w:val="19"/>
               </w:rPr>
-              <w:t xml:space="preserve">WHERE </w:t>
-            </w:r>
-            <w:proofErr w:type="spellStart"/>
-            <w:r>
-              <w:rPr>
-                <w:rFonts w:ascii="Consolas" w:hAnsi="Consolas" w:cs="Consolas"/>
-                <w:color w:val="008000"/>
-                <w:sz w:val="19"/>
-                <w:szCs w:val="19"/>
-              </w:rPr>
-              <w:t>emp_id</w:t>
-            </w:r>
-            <w:proofErr w:type="spellEnd"/>
-            <w:r>
-              <w:rPr>
-                <w:rFonts w:ascii="Consolas" w:hAnsi="Consolas" w:cs="Consolas"/>
-                <w:color w:val="008000"/>
-                <w:sz w:val="19"/>
-                <w:szCs w:val="19"/>
-              </w:rPr>
-              <w:t xml:space="preserve"> =  '236464'</w:t>
+              <w:t>WHERE emp_id =  '236464'</w:t>
             </w:r>
           </w:p>
           <w:p>
@@ -16653,19 +16318,8 @@
                 <w:sz w:val="19"/>
                 <w:szCs w:val="19"/>
               </w:rPr>
-              <w:t xml:space="preserve">UPDATE </w:t>
-            </w:r>
-            <w:proofErr w:type="spellStart"/>
-            <w:r>
-              <w:rPr>
-                <w:rFonts w:ascii="Consolas" w:hAnsi="Consolas" w:cs="Consolas"/>
-                <w:color w:val="008000"/>
-                <w:sz w:val="19"/>
-                <w:szCs w:val="19"/>
-              </w:rPr>
-              <w:t>ec.Employee_Hierarchy</w:t>
-            </w:r>
-            <w:proofErr w:type="spellEnd"/>
+              <w:t>UPDATE ec.Employee_Hierarchy</w:t>
+            </w:r>
           </w:p>
           <w:p>
             <w:pPr>
@@ -16685,27 +16339,7 @@
                 <w:sz w:val="19"/>
                 <w:szCs w:val="19"/>
               </w:rPr>
-              <w:t xml:space="preserve">SET </w:t>
-            </w:r>
-            <w:proofErr w:type="spellStart"/>
-            <w:r>
-              <w:rPr>
-                <w:rFonts w:ascii="Consolas" w:hAnsi="Consolas" w:cs="Consolas"/>
-                <w:color w:val="008000"/>
-                <w:sz w:val="19"/>
-                <w:szCs w:val="19"/>
-              </w:rPr>
-              <w:t>sup_id</w:t>
-            </w:r>
-            <w:proofErr w:type="spellEnd"/>
-            <w:r>
-              <w:rPr>
-                <w:rFonts w:ascii="Consolas" w:hAnsi="Consolas" w:cs="Consolas"/>
-                <w:color w:val="008000"/>
-                <w:sz w:val="19"/>
-                <w:szCs w:val="19"/>
-              </w:rPr>
-              <w:t xml:space="preserve"> = '236464'</w:t>
+              <w:t>SET sup_id = '236464'</w:t>
             </w:r>
           </w:p>
           <w:p>
@@ -16726,27 +16360,7 @@
                 <w:sz w:val="19"/>
                 <w:szCs w:val="19"/>
               </w:rPr>
-              <w:t xml:space="preserve">WHERE </w:t>
-            </w:r>
-            <w:proofErr w:type="spellStart"/>
-            <w:r>
-              <w:rPr>
-                <w:rFonts w:ascii="Consolas" w:hAnsi="Consolas" w:cs="Consolas"/>
-                <w:color w:val="008000"/>
-                <w:sz w:val="19"/>
-                <w:szCs w:val="19"/>
-              </w:rPr>
-              <w:t>emp_id</w:t>
-            </w:r>
-            <w:proofErr w:type="spellEnd"/>
-            <w:r>
-              <w:rPr>
-                <w:rFonts w:ascii="Consolas" w:hAnsi="Consolas" w:cs="Consolas"/>
-                <w:color w:val="008000"/>
-                <w:sz w:val="19"/>
-                <w:szCs w:val="19"/>
-              </w:rPr>
-              <w:t xml:space="preserve"> = '231927'</w:t>
+              <w:t>WHERE emp_id = '231927'</w:t>
             </w:r>
           </w:p>
           <w:p>
@@ -16779,19 +16393,8 @@
                 <w:sz w:val="19"/>
                 <w:szCs w:val="19"/>
               </w:rPr>
-              <w:t xml:space="preserve">UPDATE </w:t>
-            </w:r>
-            <w:proofErr w:type="spellStart"/>
-            <w:r>
-              <w:rPr>
-                <w:rFonts w:ascii="Consolas" w:hAnsi="Consolas" w:cs="Consolas"/>
-                <w:color w:val="008000"/>
-                <w:sz w:val="19"/>
-                <w:szCs w:val="19"/>
-              </w:rPr>
-              <w:t>ec.Employee_Hierarchy</w:t>
-            </w:r>
-            <w:proofErr w:type="spellEnd"/>
+              <w:t>UPDATE ec.Employee_Hierarchy</w:t>
+            </w:r>
           </w:p>
           <w:p>
             <w:pPr>
@@ -16811,27 +16414,7 @@
                 <w:sz w:val="19"/>
                 <w:szCs w:val="19"/>
               </w:rPr>
-              <w:t xml:space="preserve">SET </w:t>
-            </w:r>
-            <w:proofErr w:type="spellStart"/>
-            <w:r>
-              <w:rPr>
-                <w:rFonts w:ascii="Consolas" w:hAnsi="Consolas" w:cs="Consolas"/>
-                <w:color w:val="008000"/>
-                <w:sz w:val="19"/>
-                <w:szCs w:val="19"/>
-              </w:rPr>
-              <w:t>mgr_id</w:t>
-            </w:r>
-            <w:proofErr w:type="spellEnd"/>
-            <w:r>
-              <w:rPr>
-                <w:rFonts w:ascii="Consolas" w:hAnsi="Consolas" w:cs="Consolas"/>
-                <w:color w:val="008000"/>
-                <w:sz w:val="19"/>
-                <w:szCs w:val="19"/>
-              </w:rPr>
-              <w:t xml:space="preserve"> = '236464'</w:t>
+              <w:t>SET mgr_id = '236464'</w:t>
             </w:r>
           </w:p>
           <w:p>
@@ -16852,27 +16435,7 @@
                 <w:sz w:val="19"/>
                 <w:szCs w:val="19"/>
               </w:rPr>
-              <w:t xml:space="preserve">WHERE </w:t>
-            </w:r>
-            <w:proofErr w:type="spellStart"/>
-            <w:r>
-              <w:rPr>
-                <w:rFonts w:ascii="Consolas" w:hAnsi="Consolas" w:cs="Consolas"/>
-                <w:color w:val="008000"/>
-                <w:sz w:val="19"/>
-                <w:szCs w:val="19"/>
-              </w:rPr>
-              <w:t>emp_id</w:t>
-            </w:r>
-            <w:proofErr w:type="spellEnd"/>
-            <w:r>
-              <w:rPr>
-                <w:rFonts w:ascii="Consolas" w:hAnsi="Consolas" w:cs="Consolas"/>
-                <w:color w:val="008000"/>
-                <w:sz w:val="19"/>
-                <w:szCs w:val="19"/>
-              </w:rPr>
-              <w:t xml:space="preserve"> = '231927'</w:t>
+              <w:t>WHERE emp_id = '231927'</w:t>
             </w:r>
           </w:p>
           <w:p>
@@ -16917,19 +16480,8 @@
                 <w:sz w:val="19"/>
                 <w:szCs w:val="19"/>
               </w:rPr>
-              <w:t xml:space="preserve">UPDATE </w:t>
-            </w:r>
-            <w:proofErr w:type="spellStart"/>
-            <w:r>
-              <w:rPr>
-                <w:rFonts w:ascii="Consolas" w:hAnsi="Consolas" w:cs="Consolas"/>
-                <w:color w:val="008000"/>
-                <w:sz w:val="19"/>
-                <w:szCs w:val="19"/>
-              </w:rPr>
-              <w:t>ec.Employee_Hierarchy</w:t>
-            </w:r>
-            <w:proofErr w:type="spellEnd"/>
+              <w:t>UPDATE ec.Employee_Hierarchy</w:t>
+            </w:r>
           </w:p>
           <w:p>
             <w:pPr>
@@ -16949,27 +16501,7 @@
                 <w:sz w:val="19"/>
                 <w:szCs w:val="19"/>
               </w:rPr>
-              <w:t xml:space="preserve">SET </w:t>
-            </w:r>
-            <w:proofErr w:type="spellStart"/>
-            <w:r>
-              <w:rPr>
-                <w:rFonts w:ascii="Consolas" w:hAnsi="Consolas" w:cs="Consolas"/>
-                <w:color w:val="008000"/>
-                <w:sz w:val="19"/>
-                <w:szCs w:val="19"/>
-              </w:rPr>
-              <w:t>sup_id</w:t>
-            </w:r>
-            <w:proofErr w:type="spellEnd"/>
-            <w:r>
-              <w:rPr>
-                <w:rFonts w:ascii="Consolas" w:hAnsi="Consolas" w:cs="Consolas"/>
-                <w:color w:val="008000"/>
-                <w:sz w:val="19"/>
-                <w:szCs w:val="19"/>
-              </w:rPr>
-              <w:t xml:space="preserve"> = '228058'</w:t>
+              <w:t>SET sup_id = '228058'</w:t>
             </w:r>
           </w:p>
           <w:p>
@@ -16990,27 +16522,7 @@
                 <w:sz w:val="19"/>
                 <w:szCs w:val="19"/>
               </w:rPr>
-              <w:t xml:space="preserve">WHERE </w:t>
-            </w:r>
-            <w:proofErr w:type="spellStart"/>
-            <w:r>
-              <w:rPr>
-                <w:rFonts w:ascii="Consolas" w:hAnsi="Consolas" w:cs="Consolas"/>
-                <w:color w:val="008000"/>
-                <w:sz w:val="19"/>
-                <w:szCs w:val="19"/>
-              </w:rPr>
-              <w:t>emp_id</w:t>
-            </w:r>
-            <w:proofErr w:type="spellEnd"/>
-            <w:r>
-              <w:rPr>
-                <w:rFonts w:ascii="Consolas" w:hAnsi="Consolas" w:cs="Consolas"/>
-                <w:color w:val="008000"/>
-                <w:sz w:val="19"/>
-                <w:szCs w:val="19"/>
-              </w:rPr>
-              <w:t xml:space="preserve"> = '231927'</w:t>
+              <w:t>WHERE emp_id = '231927'</w:t>
             </w:r>
           </w:p>
           <w:p>
@@ -17043,19 +16555,8 @@
                 <w:sz w:val="19"/>
                 <w:szCs w:val="19"/>
               </w:rPr>
-              <w:t xml:space="preserve">UPDATE </w:t>
-            </w:r>
-            <w:proofErr w:type="spellStart"/>
-            <w:r>
-              <w:rPr>
-                <w:rFonts w:ascii="Consolas" w:hAnsi="Consolas" w:cs="Consolas"/>
-                <w:color w:val="008000"/>
-                <w:sz w:val="19"/>
-                <w:szCs w:val="19"/>
-              </w:rPr>
-              <w:t>ec.Employee_Hierarchy</w:t>
-            </w:r>
-            <w:proofErr w:type="spellEnd"/>
+              <w:t>UPDATE ec.Employee_Hierarchy</w:t>
+            </w:r>
           </w:p>
           <w:p>
             <w:pPr>
@@ -17075,27 +16576,7 @@
                 <w:sz w:val="19"/>
                 <w:szCs w:val="19"/>
               </w:rPr>
-              <w:t xml:space="preserve">SET </w:t>
-            </w:r>
-            <w:proofErr w:type="spellStart"/>
-            <w:r>
-              <w:rPr>
-                <w:rFonts w:ascii="Consolas" w:hAnsi="Consolas" w:cs="Consolas"/>
-                <w:color w:val="008000"/>
-                <w:sz w:val="19"/>
-                <w:szCs w:val="19"/>
-              </w:rPr>
-              <w:t>mgr_id</w:t>
-            </w:r>
-            <w:proofErr w:type="spellEnd"/>
-            <w:r>
-              <w:rPr>
-                <w:rFonts w:ascii="Consolas" w:hAnsi="Consolas" w:cs="Consolas"/>
-                <w:color w:val="008000"/>
-                <w:sz w:val="19"/>
-                <w:szCs w:val="19"/>
-              </w:rPr>
-              <w:t xml:space="preserve"> = '236292'</w:t>
+              <w:t>SET mgr_id = '236292'</w:t>
             </w:r>
           </w:p>
           <w:p>
@@ -17116,9 +16597,15 @@
                 <w:sz w:val="19"/>
                 <w:szCs w:val="19"/>
               </w:rPr>
-              <w:t xml:space="preserve">WHERE </w:t>
-            </w:r>
-            <w:proofErr w:type="spellStart"/>
+              <w:t>WHERE emp_id = '231927'</w:t>
+            </w:r>
+          </w:p>
+          <w:p>
+            <w:pPr>
+              <w:rPr>
+                <w:rFonts w:ascii="Arial" w:hAnsi="Arial" w:cs="Arial"/>
+              </w:rPr>
+            </w:pPr>
             <w:r>
               <w:rPr>
                 <w:rFonts w:ascii="Consolas" w:hAnsi="Consolas" w:cs="Consolas"/>
@@ -17126,32 +16613,7 @@
                 <w:sz w:val="19"/>
                 <w:szCs w:val="19"/>
               </w:rPr>
-              <w:t>emp_id</w:t>
-            </w:r>
-            <w:proofErr w:type="spellEnd"/>
-            <w:r>
-              <w:rPr>
-                <w:rFonts w:ascii="Consolas" w:hAnsi="Consolas" w:cs="Consolas"/>
-                <w:color w:val="008000"/>
-                <w:sz w:val="19"/>
-                <w:szCs w:val="19"/>
-              </w:rPr>
-              <w:t xml:space="preserve"> = '231927'</w:t>
-            </w:r>
-          </w:p>
-          <w:p>
-            <w:pPr>
-              <w:rPr>
-                <w:rFonts w:ascii="Arial" w:hAnsi="Arial" w:cs="Arial"/>
-              </w:rPr>
-            </w:pPr>
-            <w:r>
-              <w:rPr>
-                <w:rFonts w:ascii="Consolas" w:hAnsi="Consolas" w:cs="Consolas"/>
-                <w:color w:val="008000"/>
-                <w:sz w:val="19"/>
-                <w:szCs w:val="19"/>
-              </w:rPr>
+              <w:lastRenderedPageBreak/>
               <w:t>*/</w:t>
             </w:r>
           </w:p>
@@ -17245,7 +16707,7 @@
       <w:rPr>
         <w:noProof/>
       </w:rPr>
-      <w:t>6/9/2021</w:t>
+      <w:t>8/2/2021</w:t>
     </w:r>
     <w:r>
       <w:fldChar w:fldCharType="end"/>

</xml_diff>